<commit_message>
REPORTGEN-556 : update tables of contents of new reports
</commit_message>
<xml_diff>
--- a/CastReporting.Reporting.Core/TemplatesFiles/PCI-DSS-V3.1-Summary Report.docx
+++ b/CastReporting.Reporting.Core/TemplatesFiles/PCI-DSS-V3.1-Summary Report.docx
@@ -28,6 +28,8 @@
         </w:rPr>
       </w:sdtEndPr>
       <w:sdtContent>
+        <w:bookmarkStart w:id="0" w:name="_GoBack" w:displacedByCustomXml="prev"/>
+        <w:bookmarkEnd w:id="0" w:displacedByCustomXml="prev"/>
         <w:p>
           <w:pPr>
             <w:pStyle w:val="NoSpacing"/>
@@ -5087,8 +5089,8 @@
           <w:szCs w:val="16"/>
         </w:rPr>
       </w:pPr>
-      <w:bookmarkStart w:id="0" w:name="Adresses"/>
-      <w:bookmarkEnd w:id="0"/>
+      <w:bookmarkStart w:id="1" w:name="Adresses"/>
+      <w:bookmarkEnd w:id="1"/>
       <w:r>
         <w:rPr>
           <w:b/>
@@ -5159,11 +5161,11 @@
         <w:lastRenderedPageBreak/>
         <w:tab/>
       </w:r>
-      <w:bookmarkStart w:id="1" w:name="_Toc531045602"/>
+      <w:bookmarkStart w:id="2" w:name="_Toc8731551"/>
       <w:r>
         <w:t>Table of Content</w:t>
       </w:r>
-      <w:bookmarkEnd w:id="1"/>
+      <w:bookmarkEnd w:id="2"/>
       <w:r>
         <w:tab/>
       </w:r>
@@ -5179,7 +5181,7 @@
           <w:color w:val="auto"/>
           <w:sz w:val="22"/>
           <w:szCs w:val="22"/>
-          <w:lang w:eastAsia="en-US"/>
+          <w:lang w:eastAsia="zh-CN"/>
         </w:rPr>
       </w:pPr>
       <w:r>
@@ -5234,7 +5236,7 @@
         <w:rPr>
           <w:noProof/>
         </w:rPr>
-        <w:instrText xml:space="preserve"> PAGEREF _Toc531045602 \h </w:instrText>
+        <w:instrText xml:space="preserve"> PAGEREF _Toc8731551 \h </w:instrText>
       </w:r>
       <w:r>
         <w:rPr>
@@ -5274,7 +5276,7 @@
           <w:color w:val="auto"/>
           <w:sz w:val="22"/>
           <w:szCs w:val="22"/>
-          <w:lang w:eastAsia="en-US"/>
+          <w:lang w:eastAsia="zh-CN"/>
         </w:rPr>
       </w:pPr>
       <w:r>
@@ -5292,7 +5294,7 @@
           <w:color w:val="auto"/>
           <w:sz w:val="22"/>
           <w:szCs w:val="22"/>
-          <w:lang w:eastAsia="en-US"/>
+          <w:lang w:eastAsia="zh-CN"/>
         </w:rPr>
         <w:tab/>
       </w:r>
@@ -5318,7 +5320,7 @@
         <w:rPr>
           <w:noProof/>
         </w:rPr>
-        <w:instrText xml:space="preserve"> PAGEREF _Toc531045603 \h </w:instrText>
+        <w:instrText xml:space="preserve"> PAGEREF _Toc8731552 \h </w:instrText>
       </w:r>
       <w:r>
         <w:rPr>
@@ -5357,7 +5359,7 @@
           <w:color w:val="auto"/>
           <w:sz w:val="22"/>
           <w:szCs w:val="22"/>
-          <w:lang w:eastAsia="en-US"/>
+          <w:lang w:eastAsia="zh-CN"/>
         </w:rPr>
       </w:pPr>
       <w:r>
@@ -5381,7 +5383,7 @@
           <w:color w:val="auto"/>
           <w:sz w:val="22"/>
           <w:szCs w:val="22"/>
-          <w:lang w:eastAsia="en-US"/>
+          <w:lang w:eastAsia="zh-CN"/>
         </w:rPr>
         <w:tab/>
       </w:r>
@@ -5407,7 +5409,7 @@
         <w:rPr>
           <w:noProof/>
         </w:rPr>
-        <w:instrText xml:space="preserve"> PAGEREF _Toc531045604 \h </w:instrText>
+        <w:instrText xml:space="preserve"> PAGEREF _Toc8731553 \h </w:instrText>
       </w:r>
       <w:r>
         <w:rPr>
@@ -5447,7 +5449,7 @@
           <w:color w:val="auto"/>
           <w:sz w:val="22"/>
           <w:szCs w:val="22"/>
-          <w:lang w:eastAsia="en-US"/>
+          <w:lang w:eastAsia="zh-CN"/>
         </w:rPr>
       </w:pPr>
       <w:r>
@@ -5466,7 +5468,7 @@
           <w:color w:val="auto"/>
           <w:sz w:val="22"/>
           <w:szCs w:val="22"/>
-          <w:lang w:eastAsia="en-US"/>
+          <w:lang w:eastAsia="zh-CN"/>
         </w:rPr>
         <w:tab/>
       </w:r>
@@ -5492,7 +5494,7 @@
         <w:rPr>
           <w:noProof/>
         </w:rPr>
-        <w:instrText xml:space="preserve"> PAGEREF _Toc531045605 \h </w:instrText>
+        <w:instrText xml:space="preserve"> PAGEREF _Toc8731554 \h </w:instrText>
       </w:r>
       <w:r>
         <w:rPr>
@@ -5528,7 +5530,7 @@
           <w:color w:val="auto"/>
           <w:sz w:val="22"/>
           <w:szCs w:val="22"/>
-          <w:lang w:eastAsia="en-US"/>
+          <w:lang w:eastAsia="zh-CN"/>
         </w:rPr>
       </w:pPr>
       <w:r>
@@ -5554,7 +5556,7 @@
         <w:rPr>
           <w:noProof/>
         </w:rPr>
-        <w:instrText xml:space="preserve"> PAGEREF _Toc531045606 \h </w:instrText>
+        <w:instrText xml:space="preserve"> PAGEREF _Toc8731555 \h </w:instrText>
       </w:r>
       <w:r>
         <w:rPr>
@@ -5593,7 +5595,7 @@
           <w:color w:val="auto"/>
           <w:sz w:val="22"/>
           <w:szCs w:val="22"/>
-          <w:lang w:eastAsia="en-US"/>
+          <w:lang w:eastAsia="zh-CN"/>
         </w:rPr>
       </w:pPr>
       <w:r>
@@ -5617,7 +5619,7 @@
           <w:color w:val="auto"/>
           <w:sz w:val="22"/>
           <w:szCs w:val="22"/>
-          <w:lang w:eastAsia="en-US"/>
+          <w:lang w:eastAsia="zh-CN"/>
         </w:rPr>
         <w:tab/>
       </w:r>
@@ -5644,7 +5646,7 @@
         <w:rPr>
           <w:noProof/>
         </w:rPr>
-        <w:instrText xml:space="preserve"> PAGEREF _Toc531045607 \h </w:instrText>
+        <w:instrText xml:space="preserve"> PAGEREF _Toc8731556 \h </w:instrText>
       </w:r>
       <w:r>
         <w:rPr>
@@ -5683,7 +5685,7 @@
           <w:color w:val="auto"/>
           <w:sz w:val="22"/>
           <w:szCs w:val="22"/>
-          <w:lang w:eastAsia="en-US"/>
+          <w:lang w:eastAsia="zh-CN"/>
         </w:rPr>
       </w:pPr>
       <w:r>
@@ -5707,7 +5709,7 @@
           <w:color w:val="auto"/>
           <w:sz w:val="22"/>
           <w:szCs w:val="22"/>
-          <w:lang w:eastAsia="en-US"/>
+          <w:lang w:eastAsia="zh-CN"/>
         </w:rPr>
         <w:tab/>
       </w:r>
@@ -5734,7 +5736,7 @@
         <w:rPr>
           <w:noProof/>
         </w:rPr>
-        <w:instrText xml:space="preserve"> PAGEREF _Toc531045608 \h </w:instrText>
+        <w:instrText xml:space="preserve"> PAGEREF _Toc8731557 \h </w:instrText>
       </w:r>
       <w:r>
         <w:rPr>
@@ -5773,7 +5775,7 @@
           <w:color w:val="auto"/>
           <w:sz w:val="22"/>
           <w:szCs w:val="22"/>
-          <w:lang w:eastAsia="en-US"/>
+          <w:lang w:eastAsia="zh-CN"/>
         </w:rPr>
       </w:pPr>
       <w:r>
@@ -5797,7 +5799,7 @@
           <w:color w:val="auto"/>
           <w:sz w:val="22"/>
           <w:szCs w:val="22"/>
-          <w:lang w:eastAsia="en-US"/>
+          <w:lang w:eastAsia="zh-CN"/>
         </w:rPr>
         <w:tab/>
       </w:r>
@@ -5824,7 +5826,7 @@
         <w:rPr>
           <w:noProof/>
         </w:rPr>
-        <w:instrText xml:space="preserve"> PAGEREF _Toc531045609 \h </w:instrText>
+        <w:instrText xml:space="preserve"> PAGEREF _Toc8731558 \h </w:instrText>
       </w:r>
       <w:r>
         <w:rPr>
@@ -5863,7 +5865,7 @@
           <w:color w:val="auto"/>
           <w:sz w:val="22"/>
           <w:szCs w:val="22"/>
-          <w:lang w:eastAsia="en-US"/>
+          <w:lang w:eastAsia="zh-CN"/>
         </w:rPr>
       </w:pPr>
       <w:r>
@@ -5887,7 +5889,7 @@
           <w:color w:val="auto"/>
           <w:sz w:val="22"/>
           <w:szCs w:val="22"/>
-          <w:lang w:eastAsia="en-US"/>
+          <w:lang w:eastAsia="zh-CN"/>
         </w:rPr>
         <w:tab/>
       </w:r>
@@ -5914,7 +5916,7 @@
         <w:rPr>
           <w:noProof/>
         </w:rPr>
-        <w:instrText xml:space="preserve"> PAGEREF _Toc531045610 \h </w:instrText>
+        <w:instrText xml:space="preserve"> PAGEREF _Toc8731559 \h </w:instrText>
       </w:r>
       <w:r>
         <w:rPr>
@@ -5953,7 +5955,7 @@
           <w:color w:val="auto"/>
           <w:sz w:val="22"/>
           <w:szCs w:val="22"/>
-          <w:lang w:eastAsia="en-US"/>
+          <w:lang w:eastAsia="zh-CN"/>
         </w:rPr>
       </w:pPr>
       <w:r>
@@ -5977,7 +5979,7 @@
           <w:color w:val="auto"/>
           <w:sz w:val="22"/>
           <w:szCs w:val="22"/>
-          <w:lang w:eastAsia="en-US"/>
+          <w:lang w:eastAsia="zh-CN"/>
         </w:rPr>
         <w:tab/>
       </w:r>
@@ -6004,7 +6006,7 @@
         <w:rPr>
           <w:noProof/>
         </w:rPr>
-        <w:instrText xml:space="preserve"> PAGEREF _Toc531045611 \h </w:instrText>
+        <w:instrText xml:space="preserve"> PAGEREF _Toc8731560 \h </w:instrText>
       </w:r>
       <w:r>
         <w:rPr>
@@ -6043,7 +6045,7 @@
           <w:color w:val="auto"/>
           <w:sz w:val="22"/>
           <w:szCs w:val="22"/>
-          <w:lang w:eastAsia="en-US"/>
+          <w:lang w:eastAsia="zh-CN"/>
         </w:rPr>
       </w:pPr>
       <w:r>
@@ -6067,7 +6069,7 @@
           <w:color w:val="auto"/>
           <w:sz w:val="22"/>
           <w:szCs w:val="22"/>
-          <w:lang w:eastAsia="en-US"/>
+          <w:lang w:eastAsia="zh-CN"/>
         </w:rPr>
         <w:tab/>
       </w:r>
@@ -6094,7 +6096,7 @@
         <w:rPr>
           <w:noProof/>
         </w:rPr>
-        <w:instrText xml:space="preserve"> PAGEREF _Toc531045612 \h </w:instrText>
+        <w:instrText xml:space="preserve"> PAGEREF _Toc8731561 \h </w:instrText>
       </w:r>
       <w:r>
         <w:rPr>
@@ -6133,7 +6135,7 @@
           <w:color w:val="auto"/>
           <w:sz w:val="22"/>
           <w:szCs w:val="22"/>
-          <w:lang w:eastAsia="en-US"/>
+          <w:lang w:eastAsia="zh-CN"/>
         </w:rPr>
       </w:pPr>
       <w:r>
@@ -6157,7 +6159,7 @@
           <w:color w:val="auto"/>
           <w:sz w:val="22"/>
           <w:szCs w:val="22"/>
-          <w:lang w:eastAsia="en-US"/>
+          <w:lang w:eastAsia="zh-CN"/>
         </w:rPr>
         <w:tab/>
       </w:r>
@@ -6184,7 +6186,7 @@
         <w:rPr>
           <w:noProof/>
         </w:rPr>
-        <w:instrText xml:space="preserve"> PAGEREF _Toc531045613 \h </w:instrText>
+        <w:instrText xml:space="preserve"> PAGEREF _Toc8731562 \h </w:instrText>
       </w:r>
       <w:r>
         <w:rPr>
@@ -6223,7 +6225,7 @@
           <w:color w:val="auto"/>
           <w:sz w:val="22"/>
           <w:szCs w:val="22"/>
-          <w:lang w:eastAsia="en-US"/>
+          <w:lang w:eastAsia="zh-CN"/>
         </w:rPr>
       </w:pPr>
       <w:r>
@@ -6247,7 +6249,7 @@
           <w:color w:val="auto"/>
           <w:sz w:val="22"/>
           <w:szCs w:val="22"/>
-          <w:lang w:eastAsia="en-US"/>
+          <w:lang w:eastAsia="zh-CN"/>
         </w:rPr>
         <w:tab/>
       </w:r>
@@ -6274,7 +6276,7 @@
         <w:rPr>
           <w:noProof/>
         </w:rPr>
-        <w:instrText xml:space="preserve"> PAGEREF _Toc531045614 \h </w:instrText>
+        <w:instrText xml:space="preserve"> PAGEREF _Toc8731563 \h </w:instrText>
       </w:r>
       <w:r>
         <w:rPr>
@@ -6313,7 +6315,7 @@
           <w:color w:val="auto"/>
           <w:sz w:val="22"/>
           <w:szCs w:val="22"/>
-          <w:lang w:eastAsia="en-US"/>
+          <w:lang w:eastAsia="zh-CN"/>
         </w:rPr>
       </w:pPr>
       <w:r>
@@ -6337,7 +6339,7 @@
           <w:color w:val="auto"/>
           <w:sz w:val="22"/>
           <w:szCs w:val="22"/>
-          <w:lang w:eastAsia="en-US"/>
+          <w:lang w:eastAsia="zh-CN"/>
         </w:rPr>
         <w:tab/>
       </w:r>
@@ -6364,7 +6366,7 @@
         <w:rPr>
           <w:noProof/>
         </w:rPr>
-        <w:instrText xml:space="preserve"> PAGEREF _Toc531045615 \h </w:instrText>
+        <w:instrText xml:space="preserve"> PAGEREF _Toc8731564 \h </w:instrText>
       </w:r>
       <w:r>
         <w:rPr>
@@ -6403,7 +6405,7 @@
           <w:color w:val="auto"/>
           <w:sz w:val="22"/>
           <w:szCs w:val="22"/>
-          <w:lang w:eastAsia="en-US"/>
+          <w:lang w:eastAsia="zh-CN"/>
         </w:rPr>
       </w:pPr>
       <w:r>
@@ -6427,7 +6429,7 @@
           <w:color w:val="auto"/>
           <w:sz w:val="22"/>
           <w:szCs w:val="22"/>
-          <w:lang w:eastAsia="en-US"/>
+          <w:lang w:eastAsia="zh-CN"/>
         </w:rPr>
         <w:tab/>
       </w:r>
@@ -6436,7 +6438,7 @@
           <w:rFonts w:eastAsia="Calibri"/>
           <w:noProof/>
         </w:rPr>
-        <w:t>PCI DSS – Requirement 9</w:t>
+        <w:t>PCI DSS – Requirement 10</w:t>
       </w:r>
       <w:r>
         <w:rPr>
@@ -6454,7 +6456,7 @@
         <w:rPr>
           <w:noProof/>
         </w:rPr>
-        <w:instrText xml:space="preserve"> PAGEREF _Toc531045616 \h </w:instrText>
+        <w:instrText xml:space="preserve"> PAGEREF _Toc8731565 \h </w:instrText>
       </w:r>
       <w:r>
         <w:rPr>
@@ -6471,7 +6473,7 @@
         <w:rPr>
           <w:noProof/>
         </w:rPr>
-        <w:t>10</w:t>
+        <w:t>9</w:t>
       </w:r>
       <w:r>
         <w:rPr>
@@ -6493,7 +6495,7 @@
           <w:color w:val="auto"/>
           <w:sz w:val="22"/>
           <w:szCs w:val="22"/>
-          <w:lang w:eastAsia="en-US"/>
+          <w:lang w:eastAsia="zh-CN"/>
         </w:rPr>
       </w:pPr>
       <w:r>
@@ -6517,7 +6519,7 @@
           <w:color w:val="auto"/>
           <w:sz w:val="22"/>
           <w:szCs w:val="22"/>
-          <w:lang w:eastAsia="en-US"/>
+          <w:lang w:eastAsia="zh-CN"/>
         </w:rPr>
         <w:tab/>
       </w:r>
@@ -6526,7 +6528,7 @@
           <w:rFonts w:eastAsia="Calibri"/>
           <w:noProof/>
         </w:rPr>
-        <w:t>PCI DSS – Requirement 10</w:t>
+        <w:t>PCI DSS – Requirement 11</w:t>
       </w:r>
       <w:r>
         <w:rPr>
@@ -6544,7 +6546,7 @@
         <w:rPr>
           <w:noProof/>
         </w:rPr>
-        <w:instrText xml:space="preserve"> PAGEREF _Toc531045617 \h </w:instrText>
+        <w:instrText xml:space="preserve"> PAGEREF _Toc8731566 \h </w:instrText>
       </w:r>
       <w:r>
         <w:rPr>
@@ -6583,7 +6585,7 @@
           <w:color w:val="auto"/>
           <w:sz w:val="22"/>
           <w:szCs w:val="22"/>
-          <w:lang w:eastAsia="en-US"/>
+          <w:lang w:eastAsia="zh-CN"/>
         </w:rPr>
       </w:pPr>
       <w:r>
@@ -6607,7 +6609,7 @@
           <w:color w:val="auto"/>
           <w:sz w:val="22"/>
           <w:szCs w:val="22"/>
-          <w:lang w:eastAsia="en-US"/>
+          <w:lang w:eastAsia="zh-CN"/>
         </w:rPr>
         <w:tab/>
       </w:r>
@@ -6616,7 +6618,7 @@
           <w:rFonts w:eastAsia="Calibri"/>
           <w:noProof/>
         </w:rPr>
-        <w:t>PCI DSS – Requirement 11</w:t>
+        <w:t>PCI DSS – Requirement 12</w:t>
       </w:r>
       <w:r>
         <w:rPr>
@@ -6634,7 +6636,7 @@
         <w:rPr>
           <w:noProof/>
         </w:rPr>
-        <w:instrText xml:space="preserve"> PAGEREF _Toc531045618 \h </w:instrText>
+        <w:instrText xml:space="preserve"> PAGEREF _Toc8731567 \h </w:instrText>
       </w:r>
       <w:r>
         <w:rPr>
@@ -6651,97 +6653,7 @@
         <w:rPr>
           <w:noProof/>
         </w:rPr>
-        <w:t>11</w:t>
-      </w:r>
-      <w:r>
-        <w:rPr>
-          <w:noProof/>
-        </w:rPr>
-        <w:fldChar w:fldCharType="end"/>
-      </w:r>
-    </w:p>
-    <w:p>
-      <w:pPr>
-        <w:pStyle w:val="TOC2"/>
-        <w:tabs>
-          <w:tab w:val="left" w:pos="1200"/>
-        </w:tabs>
-        <w:rPr>
-          <w:rFonts w:asciiTheme="minorHAnsi" w:eastAsiaTheme="minorEastAsia" w:hAnsiTheme="minorHAnsi" w:cstheme="minorBidi"/>
-          <w:smallCaps w:val="0"/>
-          <w:noProof/>
-          <w:color w:val="auto"/>
-          <w:sz w:val="22"/>
-          <w:szCs w:val="22"/>
-          <w:lang w:eastAsia="en-US"/>
-        </w:rPr>
-      </w:pPr>
-      <w:r>
-        <w:rPr>
-          <w:rFonts w:asciiTheme="minorHAnsi" w:eastAsia="Calibri" w:hAnsiTheme="minorHAnsi" w:cstheme="minorHAnsi"/>
-          <w:noProof/>
-          <w14:scene3d>
-            <w14:camera w14:prst="orthographicFront"/>
-            <w14:lightRig w14:rig="threePt" w14:dir="t">
-              <w14:rot w14:lat="0" w14:lon="0" w14:rev="0"/>
-            </w14:lightRig>
-          </w14:scene3d>
-        </w:rPr>
-        <w:t>2.13.</w:t>
-      </w:r>
-      <w:r>
-        <w:rPr>
-          <w:rFonts w:asciiTheme="minorHAnsi" w:eastAsiaTheme="minorEastAsia" w:hAnsiTheme="minorHAnsi" w:cstheme="minorBidi"/>
-          <w:smallCaps w:val="0"/>
-          <w:noProof/>
-          <w:color w:val="auto"/>
-          <w:sz w:val="22"/>
-          <w:szCs w:val="22"/>
-          <w:lang w:eastAsia="en-US"/>
-        </w:rPr>
-        <w:tab/>
-      </w:r>
-      <w:r>
-        <w:rPr>
-          <w:rFonts w:eastAsia="Calibri"/>
-          <w:noProof/>
-        </w:rPr>
-        <w:t>PCI DSS – Requirement 12</w:t>
-      </w:r>
-      <w:r>
-        <w:rPr>
-          <w:noProof/>
-        </w:rPr>
-        <w:tab/>
-      </w:r>
-      <w:r>
-        <w:rPr>
-          <w:noProof/>
-        </w:rPr>
-        <w:fldChar w:fldCharType="begin"/>
-      </w:r>
-      <w:r>
-        <w:rPr>
-          <w:noProof/>
-        </w:rPr>
-        <w:instrText xml:space="preserve"> PAGEREF _Toc531045619 \h </w:instrText>
-      </w:r>
-      <w:r>
-        <w:rPr>
-          <w:noProof/>
-        </w:rPr>
-      </w:r>
-      <w:r>
-        <w:rPr>
-          <w:noProof/>
-        </w:rPr>
-        <w:fldChar w:fldCharType="separate"/>
-      </w:r>
-      <w:r>
-        <w:rPr>
-          <w:noProof/>
-        </w:rPr>
-        <w:t>11</w:t>
+        <w:t>10</w:t>
       </w:r>
       <w:r>
         <w:rPr>
@@ -6764,7 +6676,7 @@
           <w:color w:val="auto"/>
           <w:sz w:val="22"/>
           <w:szCs w:val="22"/>
-          <w:lang w:eastAsia="en-US"/>
+          <w:lang w:eastAsia="zh-CN"/>
         </w:rPr>
       </w:pPr>
       <w:r>
@@ -6782,7 +6694,7 @@
           <w:color w:val="auto"/>
           <w:sz w:val="22"/>
           <w:szCs w:val="22"/>
-          <w:lang w:eastAsia="en-US"/>
+          <w:lang w:eastAsia="zh-CN"/>
         </w:rPr>
         <w:tab/>
       </w:r>
@@ -6808,7 +6720,7 @@
         <w:rPr>
           <w:noProof/>
         </w:rPr>
-        <w:instrText xml:space="preserve"> PAGEREF _Toc531045620 \h </w:instrText>
+        <w:instrText xml:space="preserve"> PAGEREF _Toc8731568 \h </w:instrText>
       </w:r>
       <w:r>
         <w:rPr>
@@ -6825,7 +6737,7 @@
         <w:rPr>
           <w:noProof/>
         </w:rPr>
-        <w:t>12</w:t>
+        <w:t>11</w:t>
       </w:r>
       <w:r>
         <w:rPr>
@@ -6847,7 +6759,7 @@
           <w:color w:val="auto"/>
           <w:sz w:val="22"/>
           <w:szCs w:val="22"/>
-          <w:lang w:eastAsia="en-US"/>
+          <w:lang w:eastAsia="zh-CN"/>
         </w:rPr>
       </w:pPr>
       <w:r>
@@ -6871,7 +6783,7 @@
           <w:color w:val="auto"/>
           <w:sz w:val="22"/>
           <w:szCs w:val="22"/>
-          <w:lang w:eastAsia="en-US"/>
+          <w:lang w:eastAsia="zh-CN"/>
         </w:rPr>
         <w:tab/>
       </w:r>
@@ -6897,7 +6809,7 @@
         <w:rPr>
           <w:noProof/>
         </w:rPr>
-        <w:instrText xml:space="preserve"> PAGEREF _Toc531045621 \h </w:instrText>
+        <w:instrText xml:space="preserve"> PAGEREF _Toc8731569 \h </w:instrText>
       </w:r>
       <w:r>
         <w:rPr>
@@ -6914,7 +6826,7 @@
         <w:rPr>
           <w:noProof/>
         </w:rPr>
-        <w:t>12</w:t>
+        <w:t>11</w:t>
       </w:r>
       <w:r>
         <w:rPr>
@@ -6936,7 +6848,7 @@
           <w:color w:val="auto"/>
           <w:sz w:val="22"/>
           <w:szCs w:val="22"/>
-          <w:lang w:eastAsia="en-US"/>
+          <w:lang w:eastAsia="zh-CN"/>
         </w:rPr>
       </w:pPr>
       <w:r>
@@ -6960,7 +6872,7 @@
           <w:color w:val="auto"/>
           <w:sz w:val="22"/>
           <w:szCs w:val="22"/>
-          <w:lang w:eastAsia="en-US"/>
+          <w:lang w:eastAsia="zh-CN"/>
         </w:rPr>
         <w:tab/>
       </w:r>
@@ -6986,7 +6898,7 @@
         <w:rPr>
           <w:noProof/>
         </w:rPr>
-        <w:instrText xml:space="preserve"> PAGEREF _Toc531045622 \h </w:instrText>
+        <w:instrText xml:space="preserve"> PAGEREF _Toc8731570 \h </w:instrText>
       </w:r>
       <w:r>
         <w:rPr>
@@ -7003,7 +6915,7 @@
         <w:rPr>
           <w:noProof/>
         </w:rPr>
-        <w:t>12</w:t>
+        <w:t>11</w:t>
       </w:r>
       <w:r>
         <w:rPr>
@@ -7040,11 +6952,11 @@
         <w:lastRenderedPageBreak/>
         <w:t xml:space="preserve"> </w:t>
       </w:r>
-      <w:bookmarkStart w:id="2" w:name="_Toc531045603"/>
+      <w:bookmarkStart w:id="3" w:name="_Toc8731552"/>
       <w:r>
         <w:t>Introduction</w:t>
       </w:r>
-      <w:bookmarkEnd w:id="2"/>
+      <w:bookmarkEnd w:id="3"/>
     </w:p>
     <w:p>
       <w:pPr>
@@ -7099,22 +7011,22 @@
           <w:lang w:val="en-US"/>
         </w:rPr>
       </w:pPr>
-      <w:bookmarkStart w:id="3" w:name="_Toc380677725"/>
-      <w:bookmarkStart w:id="4" w:name="_Toc531045604"/>
+      <w:bookmarkStart w:id="4" w:name="_Toc380677725"/>
+      <w:bookmarkStart w:id="5" w:name="_Toc8731553"/>
       <w:r>
         <w:rPr>
           <w:lang w:val="en-US"/>
         </w:rPr>
         <w:t xml:space="preserve">Application </w:t>
       </w:r>
-      <w:bookmarkEnd w:id="3"/>
+      <w:bookmarkEnd w:id="4"/>
       <w:r>
         <w:rPr>
           <w:lang w:val="en-US"/>
         </w:rPr>
         <w:t>Characteristics</w:t>
       </w:r>
-      <w:bookmarkEnd w:id="4"/>
+      <w:bookmarkEnd w:id="5"/>
     </w:p>
     <w:p>
       <w:pPr>
@@ -8001,7 +7913,7 @@
           <w:sz w:val="22"/>
         </w:rPr>
       </w:pPr>
-      <w:bookmarkStart w:id="5" w:name="_Toc531045605"/>
+      <w:bookmarkStart w:id="6" w:name="_Toc8731554"/>
       <w:r>
         <w:lastRenderedPageBreak/>
         <w:t>PCI DSS V 3.2.1 release</w:t>
@@ -8009,7 +7921,7 @@
       <w:r>
         <w:t xml:space="preserve"> Overview</w:t>
       </w:r>
-      <w:bookmarkEnd w:id="5"/>
+      <w:bookmarkEnd w:id="6"/>
     </w:p>
     <w:p>
       <w:pPr>
@@ -8126,7 +8038,7 @@
           <w:rFonts w:eastAsia="Calibri"/>
         </w:rPr>
       </w:pPr>
-      <w:bookmarkStart w:id="6" w:name="_Toc531045606"/>
+      <w:bookmarkStart w:id="7" w:name="_Toc8731555"/>
       <w:r>
         <w:rPr>
           <w:rFonts w:eastAsia="Calibri"/>
@@ -8134,7 +8046,7 @@
         </w:rPr>
         <w:t>PCI DSS V 3.2.1 High Level Overview</w:t>
       </w:r>
-      <w:bookmarkEnd w:id="6"/>
+      <w:bookmarkEnd w:id="7"/>
     </w:p>
     <w:p>
       <w:pPr>
@@ -9069,7 +8981,7 @@
           <w:rFonts w:eastAsia="Calibri"/>
         </w:rPr>
       </w:pPr>
-      <w:bookmarkStart w:id="7" w:name="_Toc531045607"/>
+      <w:bookmarkStart w:id="8" w:name="_Toc8731556"/>
       <w:r>
         <w:rPr>
           <w:rFonts w:eastAsia="Calibri"/>
@@ -9092,7 +9004,7 @@
         </w:rPr>
         <w:t>Requirement 1</w:t>
       </w:r>
-      <w:bookmarkEnd w:id="7"/>
+      <w:bookmarkEnd w:id="8"/>
     </w:p>
     <w:p>
       <w:pPr>
@@ -10251,7 +10163,7 @@
           <w:rFonts w:eastAsia="Calibri"/>
         </w:rPr>
       </w:pPr>
-      <w:bookmarkStart w:id="8" w:name="_Toc531045608"/>
+      <w:bookmarkStart w:id="9" w:name="_Toc8731557"/>
       <w:r>
         <w:rPr>
           <w:rFonts w:eastAsia="Calibri"/>
@@ -10259,7 +10171,7 @@
         </w:rPr>
         <w:t>PCI DSS – Requirement 2</w:t>
       </w:r>
-      <w:bookmarkEnd w:id="8"/>
+      <w:bookmarkEnd w:id="9"/>
     </w:p>
     <w:p>
       <w:pPr>
@@ -11415,7 +11327,7 @@
           <w:rFonts w:eastAsia="Calibri"/>
         </w:rPr>
       </w:pPr>
-      <w:bookmarkStart w:id="9" w:name="_Toc531045609"/>
+      <w:bookmarkStart w:id="10" w:name="_Toc8731558"/>
       <w:r>
         <w:rPr>
           <w:rFonts w:eastAsia="Calibri"/>
@@ -11424,7 +11336,7 @@
         <w:lastRenderedPageBreak/>
         <w:t>PCI DSS – Requirement 3</w:t>
       </w:r>
-      <w:bookmarkEnd w:id="9"/>
+      <w:bookmarkEnd w:id="10"/>
     </w:p>
     <w:p>
       <w:pPr>
@@ -12559,7 +12471,7 @@
           <w:rFonts w:eastAsia="Calibri"/>
         </w:rPr>
       </w:pPr>
-      <w:bookmarkStart w:id="10" w:name="_Toc531045610"/>
+      <w:bookmarkStart w:id="11" w:name="_Toc8731559"/>
       <w:r>
         <w:rPr>
           <w:rFonts w:eastAsia="Calibri"/>
@@ -12567,7 +12479,7 @@
         </w:rPr>
         <w:t>PCI DSS – Requirement 4</w:t>
       </w:r>
-      <w:bookmarkEnd w:id="10"/>
+      <w:bookmarkEnd w:id="11"/>
     </w:p>
     <w:p>
       <w:pPr>
@@ -13709,7 +13621,7 @@
           <w:rFonts w:eastAsia="Calibri"/>
         </w:rPr>
       </w:pPr>
-      <w:bookmarkStart w:id="11" w:name="_Toc531045611"/>
+      <w:bookmarkStart w:id="12" w:name="_Toc8731560"/>
       <w:r>
         <w:rPr>
           <w:rFonts w:eastAsia="Calibri"/>
@@ -13718,7 +13630,7 @@
         <w:lastRenderedPageBreak/>
         <w:t>PCI DSS – Requirement 5</w:t>
       </w:r>
-      <w:bookmarkEnd w:id="11"/>
+      <w:bookmarkEnd w:id="12"/>
     </w:p>
     <w:p>
       <w:pPr>
@@ -14851,7 +14763,7 @@
           <w:rFonts w:eastAsia="Calibri"/>
         </w:rPr>
       </w:pPr>
-      <w:bookmarkStart w:id="12" w:name="_Toc531045612"/>
+      <w:bookmarkStart w:id="13" w:name="_Toc8731561"/>
       <w:r>
         <w:rPr>
           <w:rFonts w:eastAsia="Calibri"/>
@@ -14859,7 +14771,7 @@
         </w:rPr>
         <w:t>PCI DSS – Requirement 6</w:t>
       </w:r>
-      <w:bookmarkEnd w:id="12"/>
+      <w:bookmarkEnd w:id="13"/>
     </w:p>
     <w:p>
       <w:pPr>
@@ -16001,7 +15913,7 @@
           <w:rFonts w:eastAsia="Calibri"/>
         </w:rPr>
       </w:pPr>
-      <w:bookmarkStart w:id="13" w:name="_Toc531045613"/>
+      <w:bookmarkStart w:id="14" w:name="_Toc8731562"/>
       <w:r>
         <w:rPr>
           <w:rFonts w:eastAsia="Calibri"/>
@@ -16010,7 +15922,7 @@
         <w:lastRenderedPageBreak/>
         <w:t>PCI DSS – Requirement 7</w:t>
       </w:r>
-      <w:bookmarkEnd w:id="13"/>
+      <w:bookmarkEnd w:id="14"/>
     </w:p>
     <w:p>
       <w:pPr>
@@ -17130,7 +17042,7 @@
           <w:rFonts w:eastAsia="Calibri"/>
         </w:rPr>
       </w:pPr>
-      <w:bookmarkStart w:id="14" w:name="_Toc531045614"/>
+      <w:bookmarkStart w:id="15" w:name="_Toc8731563"/>
       <w:r>
         <w:rPr>
           <w:rFonts w:eastAsia="Calibri"/>
@@ -17145,7 +17057,7 @@
         </w:rPr>
         <w:t>Requirement 8</w:t>
       </w:r>
-      <w:bookmarkEnd w:id="14"/>
+      <w:bookmarkEnd w:id="15"/>
     </w:p>
     <w:p>
       <w:pPr>
@@ -18312,7 +18224,7 @@
           <w:rFonts w:eastAsia="Calibri"/>
         </w:rPr>
       </w:pPr>
-      <w:bookmarkStart w:id="15" w:name="_Toc531045615"/>
+      <w:bookmarkStart w:id="16" w:name="_Toc8731564"/>
       <w:r>
         <w:rPr>
           <w:rFonts w:eastAsia="Calibri"/>
@@ -18321,7 +18233,7 @@
         <w:lastRenderedPageBreak/>
         <w:t>PCI DSS – Requirement 9</w:t>
       </w:r>
-      <w:bookmarkEnd w:id="15"/>
+      <w:bookmarkEnd w:id="16"/>
     </w:p>
     <w:p>
       <w:pPr>
@@ -19457,7 +19369,7 @@
           <w:rFonts w:eastAsia="Calibri"/>
         </w:rPr>
       </w:pPr>
-      <w:bookmarkStart w:id="16" w:name="_Toc531045617"/>
+      <w:bookmarkStart w:id="17" w:name="_Toc8731565"/>
       <w:r>
         <w:rPr>
           <w:rFonts w:eastAsia="Calibri"/>
@@ -19465,7 +19377,7 @@
         </w:rPr>
         <w:t>PCI DSS – Requirement 10</w:t>
       </w:r>
-      <w:bookmarkEnd w:id="16"/>
+      <w:bookmarkEnd w:id="17"/>
     </w:p>
     <w:p>
       <w:pPr>
@@ -20598,7 +20510,7 @@
           <w:rFonts w:eastAsia="Calibri"/>
         </w:rPr>
       </w:pPr>
-      <w:bookmarkStart w:id="17" w:name="_Toc531045618"/>
+      <w:bookmarkStart w:id="18" w:name="_Toc8731566"/>
       <w:r>
         <w:rPr>
           <w:rFonts w:eastAsia="Calibri"/>
@@ -20607,7 +20519,7 @@
         <w:lastRenderedPageBreak/>
         <w:t>PCI DSS – Requirement 11</w:t>
       </w:r>
-      <w:bookmarkEnd w:id="17"/>
+      <w:bookmarkEnd w:id="18"/>
     </w:p>
     <w:p>
       <w:pPr>
@@ -21718,7 +21630,7 @@
           <w:rFonts w:eastAsia="Calibri"/>
         </w:rPr>
       </w:pPr>
-      <w:bookmarkStart w:id="18" w:name="_Toc531045619"/>
+      <w:bookmarkStart w:id="19" w:name="_Toc8731567"/>
       <w:r>
         <w:rPr>
           <w:rFonts w:eastAsia="Calibri"/>
@@ -21726,7 +21638,7 @@
         </w:rPr>
         <w:t>PCI DSS – Requirement 12</w:t>
       </w:r>
-      <w:bookmarkEnd w:id="18"/>
+      <w:bookmarkEnd w:id="19"/>
     </w:p>
     <w:p>
       <w:pPr>
@@ -21978,12 +21890,12 @@
         </w:trPr>
         <w:tc>
           <w:tcPr>
+            <w:cnfStyle w:val="001000000000" w:firstRow="0" w:lastRow="0" w:firstColumn="1" w:lastColumn="0" w:oddVBand="0" w:evenVBand="0" w:oddHBand="0" w:evenHBand="0" w:firstRowFirstColumn="0" w:firstRowLastColumn="0" w:lastRowFirstColumn="0" w:lastRowLastColumn="0"/>
             <w:tcW w:w="4675" w:type="dxa"/>
           </w:tcPr>
           <w:p>
             <w:pPr>
               <w:ind w:right="657"/>
-              <w:cnfStyle w:val="001000000000" w:firstRow="0" w:lastRow="0" w:firstColumn="1" w:lastColumn="0" w:oddVBand="0" w:evenVBand="0" w:oddHBand="0" w:evenHBand="0" w:firstRowFirstColumn="0" w:firstRowLastColumn="0" w:lastRowFirstColumn="0" w:lastRowLastColumn="0"/>
               <w:rPr>
                 <w:rFonts w:ascii="Open Sans" w:hAnsi="Open Sans" w:cs="Open Sans"/>
                 <w:b w:val="0"/>
@@ -22006,6 +21918,7 @@
             <w:pPr>
               <w:ind w:left="0"/>
               <w:jc w:val="center"/>
+              <w:cnfStyle w:val="000000000000" w:firstRow="0" w:lastRow="0" w:firstColumn="0" w:lastColumn="0" w:oddVBand="0" w:evenVBand="0" w:oddHBand="0" w:evenHBand="0" w:firstRowFirstColumn="0" w:firstRowLastColumn="0" w:lastRowFirstColumn="0" w:lastRowLastColumn="0"/>
               <w:rPr>
                 <w:rFonts w:ascii="Open Sans" w:hAnsi="Open Sans" w:cs="Open Sans"/>
               </w:rPr>
@@ -22026,6 +21939,7 @@
             <w:pPr>
               <w:ind w:left="66" w:right="72" w:hanging="6"/>
               <w:jc w:val="center"/>
+              <w:cnfStyle w:val="000000000000" w:firstRow="0" w:lastRow="0" w:firstColumn="0" w:lastColumn="0" w:oddVBand="0" w:evenVBand="0" w:oddHBand="0" w:evenHBand="0" w:firstRowFirstColumn="0" w:firstRowLastColumn="0" w:lastRowFirstColumn="0" w:lastRowLastColumn="0"/>
               <w:rPr>
                 <w:rFonts w:ascii="Open Sans" w:hAnsi="Open Sans" w:cs="Open Sans"/>
               </w:rPr>
@@ -22036,8 +21950,6 @@
               </w:rPr>
               <w:t>0</w:t>
             </w:r>
-            <w:bookmarkStart w:id="19" w:name="_GoBack"/>
-            <w:bookmarkEnd w:id="19"/>
           </w:p>
         </w:tc>
         <w:tc>
@@ -22048,6 +21960,7 @@
             <w:pPr>
               <w:ind w:left="0"/>
               <w:jc w:val="center"/>
+              <w:cnfStyle w:val="000000000000" w:firstRow="0" w:lastRow="0" w:firstColumn="0" w:lastColumn="0" w:oddVBand="0" w:evenVBand="0" w:oddHBand="0" w:evenHBand="0" w:firstRowFirstColumn="0" w:firstRowLastColumn="0" w:lastRowFirstColumn="0" w:lastRowLastColumn="0"/>
               <w:rPr>
                 <w:rFonts w:ascii="Open Sans" w:hAnsi="Open Sans" w:cs="Open Sans"/>
               </w:rPr>
@@ -22845,7 +22758,7 @@
         <w:pStyle w:val="Heading1"/>
         <w:ind w:right="657"/>
       </w:pPr>
-      <w:bookmarkStart w:id="20" w:name="_Toc531045620"/>
+      <w:bookmarkStart w:id="20" w:name="_Toc8731568"/>
       <w:r>
         <w:lastRenderedPageBreak/>
         <w:t>A</w:t>
@@ -22867,7 +22780,7 @@
           <w:lang w:val="en-US"/>
         </w:rPr>
       </w:pPr>
-      <w:bookmarkStart w:id="21" w:name="_Toc531045621"/>
+      <w:bookmarkStart w:id="21" w:name="_Toc8731569"/>
       <w:r>
         <w:rPr>
           <w:lang w:val="en-US"/>
@@ -22911,7 +22824,7 @@
         <w:spacing w:after="0"/>
         <w:ind w:left="540" w:right="657" w:hanging="540"/>
       </w:pPr>
-      <w:bookmarkStart w:id="22" w:name="_Toc531045622"/>
+      <w:bookmarkStart w:id="22" w:name="_Toc8731570"/>
       <w:r>
         <w:rPr>
           <w:lang w:val="en-US"/>
@@ -30438,7 +30351,7 @@
 </file>
 
 <file path=customXml/itemProps2.xml><?xml version="1.0" encoding="utf-8"?>
-<ds:datastoreItem xmlns:ds="http://schemas.openxmlformats.org/officeDocument/2006/customXml" ds:itemID="{61A09C33-8271-4631-B843-DA36DEA87258}">
+<ds:datastoreItem xmlns:ds="http://schemas.openxmlformats.org/officeDocument/2006/customXml" ds:itemID="{D1F43113-5B57-49F8-9F59-77BA824A20F0}">
   <ds:schemaRefs>
     <ds:schemaRef ds:uri="http://schemas.openxmlformats.org/officeDocument/2006/bibliography"/>
   </ds:schemaRefs>

</xml_diff>

<commit_message>
REPORTGEN-556 : update reports
</commit_message>
<xml_diff>
--- a/CastReporting.Reporting.Core/TemplatesFiles/PCI-DSS-V3.1-Summary Report.docx
+++ b/CastReporting.Reporting.Core/TemplatesFiles/PCI-DSS-V3.1-Summary Report.docx
@@ -28,8 +28,6 @@
         </w:rPr>
       </w:sdtEndPr>
       <w:sdtContent>
-        <w:bookmarkStart w:id="0" w:name="_GoBack" w:displacedByCustomXml="prev"/>
-        <w:bookmarkEnd w:id="0" w:displacedByCustomXml="prev"/>
         <w:p>
           <w:pPr>
             <w:pStyle w:val="NoSpacing"/>
@@ -4170,7 +4168,11 @@
               </mc:Choice>
               <mc:Fallback>
                 <w:pict>
-                  <v:shape w14:anchorId="789AD5BD" id="Text Box 83" o:spid="_x0000_s1056" type="#_x0000_t202" style="position:absolute;left:0;text-align:left;margin-left:229.2pt;margin-top:115.2pt;width:473.6pt;height:201.6pt;z-index:251670528;visibility:visible;mso-wrap-style:square;mso-width-percent:0;mso-height-percent:0;mso-wrap-distance-left:9pt;mso-wrap-distance-top:0;mso-wrap-distance-right:9pt;mso-wrap-distance-bottom:0;mso-position-horizontal:absolute;mso-position-horizontal-relative:page;mso-position-vertical:absolute;mso-position-vertical-relative:page;mso-width-percent:0;mso-height-percent:0;mso-width-relative:page;mso-height-relative:margin;v-text-anchor:top" o:gfxdata="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" filled="f" stroked="f" strokeweight=".5pt">
+                  <v:shapetype w14:anchorId="789AD5BD" id="_x0000_t202" coordsize="21600,21600" o:spt="202" path="m,l,21600r21600,l21600,xe">
+                    <v:stroke joinstyle="miter"/>
+                    <v:path gradientshapeok="t" o:connecttype="rect"/>
+                  </v:shapetype>
+                  <v:shape id="Text Box 83" o:spid="_x0000_s1056" type="#_x0000_t202" style="position:absolute;left:0;text-align:left;margin-left:229.2pt;margin-top:115.2pt;width:473.6pt;height:201.6pt;z-index:251670528;visibility:visible;mso-wrap-style:square;mso-width-percent:0;mso-height-percent:0;mso-wrap-distance-left:9pt;mso-wrap-distance-top:0;mso-wrap-distance-right:9pt;mso-wrap-distance-bottom:0;mso-position-horizontal:absolute;mso-position-horizontal-relative:page;mso-position-vertical:absolute;mso-position-vertical-relative:page;mso-width-percent:0;mso-height-percent:0;mso-width-relative:page;mso-height-relative:margin;v-text-anchor:top" o:gfxdata="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" filled="f" stroked="f" strokeweight=".5pt">
                     <v:textbox inset="0,0,0,0">
                       <w:txbxContent>
                         <w:p>
@@ -5089,8 +5091,8 @@
           <w:szCs w:val="16"/>
         </w:rPr>
       </w:pPr>
-      <w:bookmarkStart w:id="1" w:name="Adresses"/>
-      <w:bookmarkEnd w:id="1"/>
+      <w:bookmarkStart w:id="0" w:name="Adresses"/>
+      <w:bookmarkEnd w:id="0"/>
       <w:r>
         <w:rPr>
           <w:b/>
@@ -5161,11 +5163,11 @@
         <w:lastRenderedPageBreak/>
         <w:tab/>
       </w:r>
-      <w:bookmarkStart w:id="2" w:name="_Toc8731551"/>
+      <w:bookmarkStart w:id="1" w:name="_Toc8731551"/>
       <w:r>
         <w:t>Table of Content</w:t>
       </w:r>
-      <w:bookmarkEnd w:id="2"/>
+      <w:bookmarkEnd w:id="1"/>
       <w:r>
         <w:tab/>
       </w:r>
@@ -6952,11 +6954,11 @@
         <w:lastRenderedPageBreak/>
         <w:t xml:space="preserve"> </w:t>
       </w:r>
-      <w:bookmarkStart w:id="3" w:name="_Toc8731552"/>
+      <w:bookmarkStart w:id="2" w:name="_Toc8731552"/>
       <w:r>
         <w:t>Introduction</w:t>
       </w:r>
-      <w:bookmarkEnd w:id="3"/>
+      <w:bookmarkEnd w:id="2"/>
     </w:p>
     <w:p>
       <w:pPr>
@@ -7011,22 +7013,22 @@
           <w:lang w:val="en-US"/>
         </w:rPr>
       </w:pPr>
-      <w:bookmarkStart w:id="4" w:name="_Toc380677725"/>
-      <w:bookmarkStart w:id="5" w:name="_Toc8731553"/>
+      <w:bookmarkStart w:id="3" w:name="_Toc380677725"/>
+      <w:bookmarkStart w:id="4" w:name="_Toc8731553"/>
       <w:r>
         <w:rPr>
           <w:lang w:val="en-US"/>
         </w:rPr>
         <w:t xml:space="preserve">Application </w:t>
       </w:r>
+      <w:bookmarkEnd w:id="3"/>
+      <w:r>
+        <w:rPr>
+          <w:lang w:val="en-US"/>
+        </w:rPr>
+        <w:t>Characteristics</w:t>
+      </w:r>
       <w:bookmarkEnd w:id="4"/>
-      <w:r>
-        <w:rPr>
-          <w:lang w:val="en-US"/>
-        </w:rPr>
-        <w:t>Characteristics</w:t>
-      </w:r>
-      <w:bookmarkEnd w:id="5"/>
     </w:p>
     <w:p>
       <w:pPr>
@@ -7913,7 +7915,7 @@
           <w:sz w:val="22"/>
         </w:rPr>
       </w:pPr>
-      <w:bookmarkStart w:id="6" w:name="_Toc8731554"/>
+      <w:bookmarkStart w:id="5" w:name="_Toc8731554"/>
       <w:r>
         <w:lastRenderedPageBreak/>
         <w:t>PCI DSS V 3.2.1 release</w:t>
@@ -7921,7 +7923,7 @@
       <w:r>
         <w:t xml:space="preserve"> Overview</w:t>
       </w:r>
-      <w:bookmarkEnd w:id="6"/>
+      <w:bookmarkEnd w:id="5"/>
     </w:p>
     <w:p>
       <w:pPr>
@@ -8038,7 +8040,7 @@
           <w:rFonts w:eastAsia="Calibri"/>
         </w:rPr>
       </w:pPr>
-      <w:bookmarkStart w:id="7" w:name="_Toc8731555"/>
+      <w:bookmarkStart w:id="6" w:name="_Toc8731555"/>
       <w:r>
         <w:rPr>
           <w:rFonts w:eastAsia="Calibri"/>
@@ -8046,7 +8048,7 @@
         </w:rPr>
         <w:t>PCI DSS V 3.2.1 High Level Overview</w:t>
       </w:r>
-      <w:bookmarkEnd w:id="7"/>
+      <w:bookmarkEnd w:id="6"/>
     </w:p>
     <w:p>
       <w:pPr>
@@ -8981,7 +8983,7 @@
           <w:rFonts w:eastAsia="Calibri"/>
         </w:rPr>
       </w:pPr>
-      <w:bookmarkStart w:id="8" w:name="_Toc8731556"/>
+      <w:bookmarkStart w:id="7" w:name="_Toc8731556"/>
       <w:r>
         <w:rPr>
           <w:rFonts w:eastAsia="Calibri"/>
@@ -9004,7 +9006,7 @@
         </w:rPr>
         <w:t>Requirement 1</w:t>
       </w:r>
-      <w:bookmarkEnd w:id="8"/>
+      <w:bookmarkEnd w:id="7"/>
     </w:p>
     <w:p>
       <w:pPr>
@@ -10121,7 +10123,25 @@
           <w:sz w:val="14"/>
           <w:lang w:val="fr-FR"/>
         </w:rPr>
-        <w:t>PCI-DSS-V3.1-Req1</w:t>
+        <w:t>PCI-DSS-V3</w:t>
+      </w:r>
+      <w:r>
+        <w:rPr>
+          <w:rFonts w:ascii="Verdana" w:hAnsi="Verdana"/>
+          <w:i/>
+          <w:sz w:val="14"/>
+          <w:lang w:val="fr-FR"/>
+        </w:rPr>
+        <w:t>.2</w:t>
+      </w:r>
+      <w:r>
+        <w:rPr>
+          <w:rFonts w:ascii="Verdana" w:hAnsi="Verdana"/>
+          <w:i/>
+          <w:sz w:val="14"/>
+          <w:lang w:val="fr-FR"/>
+        </w:rPr>
+        <w:t>.1-Req1</w:t>
       </w:r>
       <w:r>
         <w:rPr>
@@ -10163,7 +10183,7 @@
           <w:rFonts w:eastAsia="Calibri"/>
         </w:rPr>
       </w:pPr>
-      <w:bookmarkStart w:id="9" w:name="_Toc8731557"/>
+      <w:bookmarkStart w:id="8" w:name="_Toc8731557"/>
       <w:r>
         <w:rPr>
           <w:rFonts w:eastAsia="Calibri"/>
@@ -10171,7 +10191,7 @@
         </w:rPr>
         <w:t>PCI DSS – Requirement 2</w:t>
       </w:r>
-      <w:bookmarkEnd w:id="9"/>
+      <w:bookmarkEnd w:id="8"/>
     </w:p>
     <w:p>
       <w:pPr>
@@ -11261,7 +11281,25 @@
           <w:sz w:val="14"/>
           <w:lang w:val="fr-FR"/>
         </w:rPr>
-        <w:t xml:space="preserve"> PCI-DSS-V3.1-Req1</w:t>
+        <w:t xml:space="preserve"> PCI-DSS-V3</w:t>
+      </w:r>
+      <w:r>
+        <w:rPr>
+          <w:rFonts w:ascii="Verdana" w:hAnsi="Verdana"/>
+          <w:i/>
+          <w:sz w:val="14"/>
+          <w:lang w:val="fr-FR"/>
+        </w:rPr>
+        <w:t>.2</w:t>
+      </w:r>
+      <w:r>
+        <w:rPr>
+          <w:rFonts w:ascii="Verdana" w:hAnsi="Verdana"/>
+          <w:i/>
+          <w:sz w:val="14"/>
+          <w:lang w:val="fr-FR"/>
+        </w:rPr>
+        <w:t>.1-Req1</w:t>
       </w:r>
       <w:r>
         <w:rPr>
@@ -11327,7 +11365,7 @@
           <w:rFonts w:eastAsia="Calibri"/>
         </w:rPr>
       </w:pPr>
-      <w:bookmarkStart w:id="10" w:name="_Toc8731558"/>
+      <w:bookmarkStart w:id="9" w:name="_Toc8731558"/>
       <w:r>
         <w:rPr>
           <w:rFonts w:eastAsia="Calibri"/>
@@ -11336,7 +11374,7 @@
         <w:lastRenderedPageBreak/>
         <w:t>PCI DSS – Requirement 3</w:t>
       </w:r>
-      <w:bookmarkEnd w:id="10"/>
+      <w:bookmarkEnd w:id="9"/>
     </w:p>
     <w:p>
       <w:pPr>
@@ -12426,7 +12464,25 @@
           <w:sz w:val="14"/>
           <w:lang w:val="fr-FR"/>
         </w:rPr>
-        <w:t xml:space="preserve"> PCI-DSS-V3.1-Req3</w:t>
+        <w:t xml:space="preserve"> PCI-DSS-V3</w:t>
+      </w:r>
+      <w:r>
+        <w:rPr>
+          <w:rFonts w:ascii="Verdana" w:hAnsi="Verdana"/>
+          <w:i/>
+          <w:sz w:val="14"/>
+          <w:lang w:val="fr-FR"/>
+        </w:rPr>
+        <w:t>.2</w:t>
+      </w:r>
+      <w:r>
+        <w:rPr>
+          <w:rFonts w:ascii="Verdana" w:hAnsi="Verdana"/>
+          <w:i/>
+          <w:sz w:val="14"/>
+          <w:lang w:val="fr-FR"/>
+        </w:rPr>
+        <w:t>.1-Req3</w:t>
       </w:r>
       <w:r>
         <w:rPr>
@@ -12471,7 +12527,7 @@
           <w:rFonts w:eastAsia="Calibri"/>
         </w:rPr>
       </w:pPr>
-      <w:bookmarkStart w:id="11" w:name="_Toc8731559"/>
+      <w:bookmarkStart w:id="10" w:name="_Toc8731559"/>
       <w:r>
         <w:rPr>
           <w:rFonts w:eastAsia="Calibri"/>
@@ -12479,7 +12535,7 @@
         </w:rPr>
         <w:t>PCI DSS – Requirement 4</w:t>
       </w:r>
-      <w:bookmarkEnd w:id="11"/>
+      <w:bookmarkEnd w:id="10"/>
     </w:p>
     <w:p>
       <w:pPr>
@@ -13569,7 +13625,25 @@
           <w:sz w:val="14"/>
           <w:lang w:val="fr-FR"/>
         </w:rPr>
-        <w:t xml:space="preserve"> PCI-DSS-V3.1-Req4</w:t>
+        <w:t xml:space="preserve"> PCI-DSS-V3</w:t>
+      </w:r>
+      <w:r>
+        <w:rPr>
+          <w:rFonts w:ascii="Verdana" w:hAnsi="Verdana"/>
+          <w:i/>
+          <w:sz w:val="14"/>
+          <w:lang w:val="fr-FR"/>
+        </w:rPr>
+        <w:t>.2</w:t>
+      </w:r>
+      <w:r>
+        <w:rPr>
+          <w:rFonts w:ascii="Verdana" w:hAnsi="Verdana"/>
+          <w:i/>
+          <w:sz w:val="14"/>
+          <w:lang w:val="fr-FR"/>
+        </w:rPr>
+        <w:t>.1-Req4</w:t>
       </w:r>
       <w:r>
         <w:rPr>
@@ -13621,7 +13695,7 @@
           <w:rFonts w:eastAsia="Calibri"/>
         </w:rPr>
       </w:pPr>
-      <w:bookmarkStart w:id="12" w:name="_Toc8731560"/>
+      <w:bookmarkStart w:id="11" w:name="_Toc8731560"/>
       <w:r>
         <w:rPr>
           <w:rFonts w:eastAsia="Calibri"/>
@@ -13630,7 +13704,7 @@
         <w:lastRenderedPageBreak/>
         <w:t>PCI DSS – Requirement 5</w:t>
       </w:r>
-      <w:bookmarkEnd w:id="12"/>
+      <w:bookmarkEnd w:id="11"/>
     </w:p>
     <w:p>
       <w:pPr>
@@ -14720,7 +14794,25 @@
           <w:sz w:val="14"/>
           <w:lang w:val="fr-FR"/>
         </w:rPr>
-        <w:t xml:space="preserve"> PCI-DSS-V3.1-Req5</w:t>
+        <w:t xml:space="preserve"> PCI-DSS-V3</w:t>
+      </w:r>
+      <w:r>
+        <w:rPr>
+          <w:rFonts w:ascii="Verdana" w:hAnsi="Verdana"/>
+          <w:i/>
+          <w:sz w:val="14"/>
+          <w:lang w:val="fr-FR"/>
+        </w:rPr>
+        <w:t>.2</w:t>
+      </w:r>
+      <w:r>
+        <w:rPr>
+          <w:rFonts w:ascii="Verdana" w:hAnsi="Verdana"/>
+          <w:i/>
+          <w:sz w:val="14"/>
+          <w:lang w:val="fr-FR"/>
+        </w:rPr>
+        <w:t>.1-Req5</w:t>
       </w:r>
       <w:r>
         <w:rPr>
@@ -14763,7 +14855,7 @@
           <w:rFonts w:eastAsia="Calibri"/>
         </w:rPr>
       </w:pPr>
-      <w:bookmarkStart w:id="13" w:name="_Toc8731561"/>
+      <w:bookmarkStart w:id="12" w:name="_Toc8731561"/>
       <w:r>
         <w:rPr>
           <w:rFonts w:eastAsia="Calibri"/>
@@ -14771,7 +14863,7 @@
         </w:rPr>
         <w:t>PCI DSS – Requirement 6</w:t>
       </w:r>
-      <w:bookmarkEnd w:id="13"/>
+      <w:bookmarkEnd w:id="12"/>
     </w:p>
     <w:p>
       <w:pPr>
@@ -15861,7 +15953,25 @@
           <w:sz w:val="14"/>
           <w:lang w:val="fr-FR"/>
         </w:rPr>
-        <w:t xml:space="preserve"> PCI-DSS-V3.1-Req6</w:t>
+        <w:t xml:space="preserve"> PCI-DSS-V3</w:t>
+      </w:r>
+      <w:r>
+        <w:rPr>
+          <w:rFonts w:ascii="Verdana" w:hAnsi="Verdana"/>
+          <w:i/>
+          <w:sz w:val="14"/>
+          <w:lang w:val="fr-FR"/>
+        </w:rPr>
+        <w:t>.2</w:t>
+      </w:r>
+      <w:r>
+        <w:rPr>
+          <w:rFonts w:ascii="Verdana" w:hAnsi="Verdana"/>
+          <w:i/>
+          <w:sz w:val="14"/>
+          <w:lang w:val="fr-FR"/>
+        </w:rPr>
+        <w:t>.1-Req6</w:t>
       </w:r>
       <w:r>
         <w:rPr>
@@ -15913,7 +16023,7 @@
           <w:rFonts w:eastAsia="Calibri"/>
         </w:rPr>
       </w:pPr>
-      <w:bookmarkStart w:id="14" w:name="_Toc8731562"/>
+      <w:bookmarkStart w:id="13" w:name="_Toc8731562"/>
       <w:r>
         <w:rPr>
           <w:rFonts w:eastAsia="Calibri"/>
@@ -15922,7 +16032,7 @@
         <w:lastRenderedPageBreak/>
         <w:t>PCI DSS – Requirement 7</w:t>
       </w:r>
-      <w:bookmarkEnd w:id="14"/>
+      <w:bookmarkEnd w:id="13"/>
     </w:p>
     <w:p>
       <w:pPr>
@@ -17012,7 +17122,25 @@
           <w:sz w:val="14"/>
           <w:lang w:val="fr-FR"/>
         </w:rPr>
-        <w:t xml:space="preserve"> PCI-DSS-V3.1-Req7</w:t>
+        <w:t xml:space="preserve"> PCI-DSS-V3</w:t>
+      </w:r>
+      <w:r>
+        <w:rPr>
+          <w:rFonts w:ascii="Verdana" w:hAnsi="Verdana"/>
+          <w:i/>
+          <w:sz w:val="14"/>
+          <w:lang w:val="fr-FR"/>
+        </w:rPr>
+        <w:t>.2</w:t>
+      </w:r>
+      <w:r>
+        <w:rPr>
+          <w:rFonts w:ascii="Verdana" w:hAnsi="Verdana"/>
+          <w:i/>
+          <w:sz w:val="14"/>
+          <w:lang w:val="fr-FR"/>
+        </w:rPr>
+        <w:t>.1-Req7</w:t>
       </w:r>
       <w:r>
         <w:rPr>
@@ -17042,7 +17170,7 @@
           <w:rFonts w:eastAsia="Calibri"/>
         </w:rPr>
       </w:pPr>
-      <w:bookmarkStart w:id="15" w:name="_Toc8731563"/>
+      <w:bookmarkStart w:id="14" w:name="_Toc8731563"/>
       <w:r>
         <w:rPr>
           <w:rFonts w:eastAsia="Calibri"/>
@@ -17057,7 +17185,7 @@
         </w:rPr>
         <w:t>Requirement 8</w:t>
       </w:r>
-      <w:bookmarkEnd w:id="15"/>
+      <w:bookmarkEnd w:id="14"/>
     </w:p>
     <w:p>
       <w:pPr>
@@ -18172,7 +18300,25 @@
           <w:sz w:val="14"/>
           <w:lang w:val="fr-FR"/>
         </w:rPr>
-        <w:t>PCI-DSS-V3.1-Req8</w:t>
+        <w:t>PCI-DSS-V3</w:t>
+      </w:r>
+      <w:r>
+        <w:rPr>
+          <w:rFonts w:ascii="Verdana" w:hAnsi="Verdana"/>
+          <w:i/>
+          <w:sz w:val="14"/>
+          <w:lang w:val="fr-FR"/>
+        </w:rPr>
+        <w:t>.2</w:t>
+      </w:r>
+      <w:r>
+        <w:rPr>
+          <w:rFonts w:ascii="Verdana" w:hAnsi="Verdana"/>
+          <w:i/>
+          <w:sz w:val="14"/>
+          <w:lang w:val="fr-FR"/>
+        </w:rPr>
+        <w:t>.1-Req8</w:t>
       </w:r>
       <w:r>
         <w:rPr>
@@ -18224,7 +18370,7 @@
           <w:rFonts w:eastAsia="Calibri"/>
         </w:rPr>
       </w:pPr>
-      <w:bookmarkStart w:id="16" w:name="_Toc8731564"/>
+      <w:bookmarkStart w:id="15" w:name="_Toc8731564"/>
       <w:r>
         <w:rPr>
           <w:rFonts w:eastAsia="Calibri"/>
@@ -18233,7 +18379,7 @@
         <w:lastRenderedPageBreak/>
         <w:t>PCI DSS – Requirement 9</w:t>
       </w:r>
-      <w:bookmarkEnd w:id="16"/>
+      <w:bookmarkEnd w:id="15"/>
     </w:p>
     <w:p>
       <w:pPr>
@@ -19314,7 +19460,25 @@
           <w:sz w:val="14"/>
           <w:lang w:val="fr-FR"/>
         </w:rPr>
-        <w:t xml:space="preserve"> PCI-DSS-V3.1-Req-9</w:t>
+        <w:t xml:space="preserve"> PCI-DSS-V3</w:t>
+      </w:r>
+      <w:r>
+        <w:rPr>
+          <w:rFonts w:ascii="Verdana" w:hAnsi="Verdana"/>
+          <w:i/>
+          <w:sz w:val="14"/>
+          <w:lang w:val="fr-FR"/>
+        </w:rPr>
+        <w:t>.2</w:t>
+      </w:r>
+      <w:r>
+        <w:rPr>
+          <w:rFonts w:ascii="Verdana" w:hAnsi="Verdana"/>
+          <w:i/>
+          <w:sz w:val="14"/>
+          <w:lang w:val="fr-FR"/>
+        </w:rPr>
+        <w:t>.1-Req-9</w:t>
       </w:r>
       <w:r>
         <w:rPr>
@@ -19369,7 +19533,7 @@
           <w:rFonts w:eastAsia="Calibri"/>
         </w:rPr>
       </w:pPr>
-      <w:bookmarkStart w:id="17" w:name="_Toc8731565"/>
+      <w:bookmarkStart w:id="16" w:name="_Toc8731565"/>
       <w:r>
         <w:rPr>
           <w:rFonts w:eastAsia="Calibri"/>
@@ -19377,7 +19541,7 @@
         </w:rPr>
         <w:t>PCI DSS – Requirement 10</w:t>
       </w:r>
-      <w:bookmarkEnd w:id="17"/>
+      <w:bookmarkEnd w:id="16"/>
     </w:p>
     <w:p>
       <w:pPr>
@@ -20458,7 +20622,25 @@
           <w:sz w:val="14"/>
           <w:lang w:val="fr-FR"/>
         </w:rPr>
-        <w:t xml:space="preserve"> PCI-DSS-V3.1-Req-10</w:t>
+        <w:t xml:space="preserve"> PCI-DSS-V3</w:t>
+      </w:r>
+      <w:r>
+        <w:rPr>
+          <w:rFonts w:ascii="Verdana" w:hAnsi="Verdana"/>
+          <w:i/>
+          <w:sz w:val="14"/>
+          <w:lang w:val="fr-FR"/>
+        </w:rPr>
+        <w:t>.2</w:t>
+      </w:r>
+      <w:r>
+        <w:rPr>
+          <w:rFonts w:ascii="Verdana" w:hAnsi="Verdana"/>
+          <w:i/>
+          <w:sz w:val="14"/>
+          <w:lang w:val="fr-FR"/>
+        </w:rPr>
+        <w:t>.1-Req-10</w:t>
       </w:r>
       <w:r>
         <w:rPr>
@@ -20510,7 +20692,7 @@
           <w:rFonts w:eastAsia="Calibri"/>
         </w:rPr>
       </w:pPr>
-      <w:bookmarkStart w:id="18" w:name="_Toc8731566"/>
+      <w:bookmarkStart w:id="17" w:name="_Toc8731566"/>
       <w:r>
         <w:rPr>
           <w:rFonts w:eastAsia="Calibri"/>
@@ -20519,7 +20701,7 @@
         <w:lastRenderedPageBreak/>
         <w:t>PCI DSS – Requirement 11</w:t>
       </w:r>
-      <w:bookmarkEnd w:id="18"/>
+      <w:bookmarkEnd w:id="17"/>
     </w:p>
     <w:p>
       <w:pPr>
@@ -21600,7 +21782,25 @@
           <w:sz w:val="14"/>
           <w:lang w:val="fr-FR"/>
         </w:rPr>
-        <w:t xml:space="preserve"> PCI-DSS-V3.1-Req-11</w:t>
+        <w:t xml:space="preserve"> PCI-DSS-V3</w:t>
+      </w:r>
+      <w:r>
+        <w:rPr>
+          <w:rFonts w:ascii="Verdana" w:hAnsi="Verdana"/>
+          <w:i/>
+          <w:sz w:val="14"/>
+          <w:lang w:val="fr-FR"/>
+        </w:rPr>
+        <w:t>.2</w:t>
+      </w:r>
+      <w:r>
+        <w:rPr>
+          <w:rFonts w:ascii="Verdana" w:hAnsi="Verdana"/>
+          <w:i/>
+          <w:sz w:val="14"/>
+          <w:lang w:val="fr-FR"/>
+        </w:rPr>
+        <w:t>.1-Req-11</w:t>
       </w:r>
       <w:r>
         <w:rPr>
@@ -21630,7 +21830,7 @@
           <w:rFonts w:eastAsia="Calibri"/>
         </w:rPr>
       </w:pPr>
-      <w:bookmarkStart w:id="19" w:name="_Toc8731567"/>
+      <w:bookmarkStart w:id="18" w:name="_Toc8731567"/>
       <w:r>
         <w:rPr>
           <w:rFonts w:eastAsia="Calibri"/>
@@ -21638,7 +21838,7 @@
         </w:rPr>
         <w:t>PCI DSS – Requirement 12</w:t>
       </w:r>
-      <w:bookmarkEnd w:id="19"/>
+      <w:bookmarkEnd w:id="18"/>
     </w:p>
     <w:p>
       <w:pPr>
@@ -22699,9 +22899,8 @@
           <w:sz w:val="14"/>
           <w:lang w:val="fr-FR"/>
         </w:rPr>
-        <w:t xml:space="preserve">Table </w:t>
-      </w:r>
-      <w:proofErr w:type="gramStart"/>
+        <w:t>Table 3: PCI-DSS-V3</w:t>
+      </w:r>
       <w:r>
         <w:rPr>
           <w:rFonts w:ascii="Verdana" w:hAnsi="Verdana"/>
@@ -22709,9 +22908,10 @@
           <w:sz w:val="14"/>
           <w:lang w:val="fr-FR"/>
         </w:rPr>
-        <w:t>3:</w:t>
-      </w:r>
-      <w:proofErr w:type="gramEnd"/>
+        <w:t>.2</w:t>
+      </w:r>
+      <w:bookmarkStart w:id="19" w:name="_GoBack"/>
+      <w:bookmarkEnd w:id="19"/>
       <w:r>
         <w:rPr>
           <w:rFonts w:ascii="Verdana" w:hAnsi="Verdana"/>
@@ -22719,7 +22919,7 @@
           <w:sz w:val="14"/>
           <w:lang w:val="fr-FR"/>
         </w:rPr>
-        <w:t xml:space="preserve"> PCI-DSS-V3.1-Req-12</w:t>
+        <w:t>.1-Req-12</w:t>
       </w:r>
       <w:r>
         <w:rPr>
@@ -23207,7 +23407,7 @@
         <w:sz w:val="20"/>
         <w:szCs w:val="24"/>
       </w:rPr>
-      <w:t>NIST Special Publicataion 800-53 Revision 4</w:t>
+      <w:t>PCI DSS V3.2.1</w:t>
     </w:r>
   </w:p>
   <w:p>
@@ -30351,7 +30551,7 @@
 </file>
 
 <file path=customXml/itemProps2.xml><?xml version="1.0" encoding="utf-8"?>
-<ds:datastoreItem xmlns:ds="http://schemas.openxmlformats.org/officeDocument/2006/customXml" ds:itemID="{D1F43113-5B57-49F8-9F59-77BA824A20F0}">
+<ds:datastoreItem xmlns:ds="http://schemas.openxmlformats.org/officeDocument/2006/customXml" ds:itemID="{E1A25086-8B76-4F87-B38F-794284F2160E}">
   <ds:schemaRefs>
     <ds:schemaRef ds:uri="http://schemas.openxmlformats.org/officeDocument/2006/bibliography"/>
   </ds:schemaRefs>

</xml_diff>

<commit_message>
REPORTGEN-556 : fix typo in template
</commit_message>
<xml_diff>
--- a/CastReporting.Reporting.Core/TemplatesFiles/PCI-DSS-V3.1-Summary Report.docx
+++ b/CastReporting.Reporting.Core/TemplatesFiles/PCI-DSS-V3.1-Summary Report.docx
@@ -5212,8 +5212,6 @@
         </w:rPr>
         <w:fldChar w:fldCharType="separate"/>
       </w:r>
-      <w:bookmarkStart w:id="2" w:name="_GoBack"/>
-      <w:bookmarkEnd w:id="2"/>
       <w:r>
         <w:rPr>
           <w:noProof/>
@@ -6952,11 +6950,11 @@
         <w:lastRenderedPageBreak/>
         <w:t xml:space="preserve"> </w:t>
       </w:r>
-      <w:bookmarkStart w:id="3" w:name="_Toc9864078"/>
+      <w:bookmarkStart w:id="2" w:name="_Toc9864078"/>
       <w:r>
         <w:t>Introduction</w:t>
       </w:r>
-      <w:bookmarkEnd w:id="3"/>
+      <w:bookmarkEnd w:id="2"/>
     </w:p>
     <w:p>
       <w:pPr>
@@ -7011,22 +7009,22 @@
           <w:lang w:val="en-US"/>
         </w:rPr>
       </w:pPr>
-      <w:bookmarkStart w:id="4" w:name="_Toc380677725"/>
-      <w:bookmarkStart w:id="5" w:name="_Toc9864079"/>
+      <w:bookmarkStart w:id="3" w:name="_Toc380677725"/>
+      <w:bookmarkStart w:id="4" w:name="_Toc9864079"/>
       <w:r>
         <w:rPr>
           <w:lang w:val="en-US"/>
         </w:rPr>
         <w:t xml:space="preserve">Application </w:t>
       </w:r>
+      <w:bookmarkEnd w:id="3"/>
+      <w:r>
+        <w:rPr>
+          <w:lang w:val="en-US"/>
+        </w:rPr>
+        <w:t>Characteristics</w:t>
+      </w:r>
       <w:bookmarkEnd w:id="4"/>
-      <w:r>
-        <w:rPr>
-          <w:lang w:val="en-US"/>
-        </w:rPr>
-        <w:t>Characteristics</w:t>
-      </w:r>
-      <w:bookmarkEnd w:id="5"/>
     </w:p>
     <w:p>
       <w:pPr>
@@ -7913,7 +7911,7 @@
           <w:sz w:val="22"/>
         </w:rPr>
       </w:pPr>
-      <w:bookmarkStart w:id="6" w:name="_Toc9864080"/>
+      <w:bookmarkStart w:id="5" w:name="_Toc9864080"/>
       <w:r>
         <w:lastRenderedPageBreak/>
         <w:t>PCI DSS V 3.1 release</w:t>
@@ -7921,7 +7919,7 @@
       <w:r>
         <w:t xml:space="preserve"> Overview</w:t>
       </w:r>
-      <w:bookmarkEnd w:id="6"/>
+      <w:bookmarkEnd w:id="5"/>
     </w:p>
     <w:p>
       <w:pPr>
@@ -8038,15 +8036,24 @@
           <w:rFonts w:eastAsia="Calibri"/>
         </w:rPr>
       </w:pPr>
-      <w:bookmarkStart w:id="7" w:name="_Toc9864081"/>
+      <w:bookmarkStart w:id="6" w:name="_Toc9864081"/>
       <w:r>
         <w:rPr>
           <w:rFonts w:eastAsia="Calibri"/>
           <w:lang w:val="en-US"/>
         </w:rPr>
-        <w:t>PCI DSS V 3.2.1 High Level Overview</w:t>
-      </w:r>
+        <w:t>PCI DSS V 3.</w:t>
+      </w:r>
+      <w:bookmarkStart w:id="7" w:name="_GoBack"/>
       <w:bookmarkEnd w:id="7"/>
+      <w:r>
+        <w:rPr>
+          <w:rFonts w:eastAsia="Calibri"/>
+          <w:lang w:val="en-US"/>
+        </w:rPr>
+        <w:t>1 High Level Overview</w:t>
+      </w:r>
+      <w:bookmarkEnd w:id="6"/>
     </w:p>
     <w:p>
       <w:pPr>
@@ -9036,18 +9043,8 @@
                 <w:b w:val="0"/>
                 <w:lang w:val="fr-FR"/>
               </w:rPr>
-              <w:t xml:space="preserve">Total </w:t>
-            </w:r>
-            <w:proofErr w:type="spellStart"/>
-            <w:r>
-              <w:rPr>
-                <w:rFonts w:ascii="Open Sans" w:hAnsi="Open Sans" w:cs="Open Sans"/>
-                <w:b w:val="0"/>
-                <w:lang w:val="fr-FR"/>
-              </w:rPr>
-              <w:t>Vulnerabilities</w:t>
-            </w:r>
-            <w:proofErr w:type="spellEnd"/>
+              <w:t>Total Vulnerabilities</w:t>
+            </w:r>
           </w:p>
         </w:tc>
         <w:tc>
@@ -9079,18 +9076,8 @@
                 <w:b w:val="0"/>
                 <w:lang w:val="fr-FR"/>
               </w:rPr>
-              <w:t xml:space="preserve">Added </w:t>
-            </w:r>
-            <w:proofErr w:type="spellStart"/>
-            <w:r>
-              <w:rPr>
-                <w:rFonts w:ascii="Open Sans" w:hAnsi="Open Sans" w:cs="Open Sans"/>
-                <w:b w:val="0"/>
-                <w:lang w:val="fr-FR"/>
-              </w:rPr>
-              <w:t>Vulnerabilities</w:t>
-            </w:r>
-            <w:proofErr w:type="spellEnd"/>
+              <w:t>Added Vulnerabilities</w:t>
+            </w:r>
           </w:p>
         </w:tc>
         <w:tc>
@@ -9116,34 +9103,14 @@
                 <w:lang w:val="fr-FR"/>
               </w:rPr>
             </w:pPr>
-            <w:proofErr w:type="spellStart"/>
             <w:r>
               <w:rPr>
                 <w:rFonts w:ascii="Open Sans" w:hAnsi="Open Sans" w:cs="Open Sans"/>
                 <w:b w:val="0"/>
                 <w:lang w:val="fr-FR"/>
               </w:rPr>
-              <w:t>Removed</w:t>
-            </w:r>
-            <w:proofErr w:type="spellEnd"/>
-            <w:r>
-              <w:rPr>
-                <w:rFonts w:ascii="Open Sans" w:hAnsi="Open Sans" w:cs="Open Sans"/>
-                <w:b w:val="0"/>
-                <w:lang w:val="fr-FR"/>
-              </w:rPr>
-              <w:t xml:space="preserve"> </w:t>
-            </w:r>
-            <w:proofErr w:type="spellStart"/>
-            <w:r>
-              <w:rPr>
-                <w:rFonts w:ascii="Open Sans" w:hAnsi="Open Sans" w:cs="Open Sans"/>
-                <w:b w:val="0"/>
-                <w:lang w:val="fr-FR"/>
-              </w:rPr>
-              <w:t>Vulnerabilities</w:t>
-            </w:r>
-            <w:proofErr w:type="spellEnd"/>
+              <w:t>Removed Vulnerabilities</w:t>
+            </w:r>
           </w:p>
         </w:tc>
       </w:tr>
@@ -9172,23 +9139,13 @@
                 <w:lang w:val="fr-FR"/>
               </w:rPr>
             </w:pPr>
-            <w:proofErr w:type="spellStart"/>
             <w:r>
               <w:rPr>
                 <w:rFonts w:ascii="Open Sans" w:hAnsi="Open Sans" w:cs="Open Sans"/>
                 <w:b w:val="0"/>
                 <w:lang w:val="fr-FR"/>
               </w:rPr>
-              <w:t>Requirement</w:t>
-            </w:r>
-            <w:proofErr w:type="spellEnd"/>
-            <w:r>
-              <w:rPr>
-                <w:rFonts w:ascii="Open Sans" w:hAnsi="Open Sans" w:cs="Open Sans"/>
-                <w:b w:val="0"/>
-                <w:lang w:val="fr-FR"/>
-              </w:rPr>
-              <w:t xml:space="preserve"> 1</w:t>
+              <w:t>Requirement 1</w:t>
             </w:r>
           </w:p>
         </w:tc>
@@ -9308,23 +9265,13 @@
                 <w:lang w:val="fr-FR"/>
               </w:rPr>
             </w:pPr>
-            <w:proofErr w:type="spellStart"/>
             <w:r>
               <w:rPr>
                 <w:rFonts w:ascii="Open Sans" w:hAnsi="Open Sans" w:cs="Open Sans"/>
                 <w:b w:val="0"/>
                 <w:lang w:val="fr-FR"/>
               </w:rPr>
-              <w:t>Requirement</w:t>
-            </w:r>
-            <w:proofErr w:type="spellEnd"/>
-            <w:r>
-              <w:rPr>
-                <w:rFonts w:ascii="Open Sans" w:hAnsi="Open Sans" w:cs="Open Sans"/>
-                <w:b w:val="0"/>
-                <w:lang w:val="fr-FR"/>
-              </w:rPr>
-              <w:t xml:space="preserve"> 2</w:t>
+              <w:t>Requirement 2</w:t>
             </w:r>
           </w:p>
         </w:tc>
@@ -10739,7 +10686,6 @@
         </w:rPr>
         <w:t xml:space="preserve">Table </w:t>
       </w:r>
-      <w:proofErr w:type="gramStart"/>
       <w:r>
         <w:rPr>
           <w:rFonts w:ascii="Verdana" w:hAnsi="Verdana"/>
@@ -10756,17 +10702,7 @@
           <w:sz w:val="14"/>
           <w:lang w:val="fr-FR"/>
         </w:rPr>
-        <w:t>:</w:t>
-      </w:r>
-      <w:proofErr w:type="gramEnd"/>
-      <w:r>
-        <w:rPr>
-          <w:rFonts w:ascii="Verdana" w:hAnsi="Verdana"/>
-          <w:i/>
-          <w:sz w:val="14"/>
-          <w:lang w:val="fr-FR"/>
-        </w:rPr>
-        <w:t xml:space="preserve"> </w:t>
+        <w:t xml:space="preserve">: </w:t>
       </w:r>
       <w:r>
         <w:rPr>
@@ -11922,7 +11858,6 @@
         </w:rPr>
         <w:t xml:space="preserve">Table </w:t>
       </w:r>
-      <w:proofErr w:type="gramStart"/>
       <w:r>
         <w:rPr>
           <w:rFonts w:ascii="Verdana" w:hAnsi="Verdana"/>
@@ -11939,17 +11874,7 @@
           <w:sz w:val="14"/>
           <w:lang w:val="fr-FR"/>
         </w:rPr>
-        <w:t>:</w:t>
-      </w:r>
-      <w:proofErr w:type="gramEnd"/>
-      <w:r>
-        <w:rPr>
-          <w:rFonts w:ascii="Verdana" w:hAnsi="Verdana"/>
-          <w:i/>
-          <w:sz w:val="14"/>
-          <w:lang w:val="fr-FR"/>
-        </w:rPr>
-        <w:t xml:space="preserve"> PCI-DSS-V3.1-Req1</w:t>
+        <w:t>: PCI-DSS-V3.1-Req1</w:t>
       </w:r>
       <w:r>
         <w:rPr>
@@ -13103,7 +13028,6 @@
         </w:rPr>
         <w:t xml:space="preserve">Table </w:t>
       </w:r>
-      <w:proofErr w:type="gramStart"/>
       <w:r>
         <w:rPr>
           <w:rFonts w:ascii="Verdana" w:hAnsi="Verdana"/>
@@ -13120,17 +13044,7 @@
           <w:sz w:val="14"/>
           <w:lang w:val="fr-FR"/>
         </w:rPr>
-        <w:t>:</w:t>
-      </w:r>
-      <w:proofErr w:type="gramEnd"/>
-      <w:r>
-        <w:rPr>
-          <w:rFonts w:ascii="Verdana" w:hAnsi="Verdana"/>
-          <w:i/>
-          <w:sz w:val="14"/>
-          <w:lang w:val="fr-FR"/>
-        </w:rPr>
-        <w:t xml:space="preserve"> PCI-DSS-V3.1-Req3</w:t>
+        <w:t>: PCI-DSS-V3.1-Req3</w:t>
       </w:r>
       <w:r>
         <w:rPr>
@@ -14262,7 +14176,6 @@
         </w:rPr>
         <w:t xml:space="preserve">Table </w:t>
       </w:r>
-      <w:proofErr w:type="gramStart"/>
       <w:r>
         <w:rPr>
           <w:rFonts w:ascii="Verdana" w:hAnsi="Verdana"/>
@@ -14279,17 +14192,7 @@
           <w:sz w:val="14"/>
           <w:lang w:val="fr-FR"/>
         </w:rPr>
-        <w:t>:</w:t>
-      </w:r>
-      <w:proofErr w:type="gramEnd"/>
-      <w:r>
-        <w:rPr>
-          <w:rFonts w:ascii="Verdana" w:hAnsi="Verdana"/>
-          <w:i/>
-          <w:sz w:val="14"/>
-          <w:lang w:val="fr-FR"/>
-        </w:rPr>
-        <w:t xml:space="preserve"> PCI-DSS-V3.1-Req4</w:t>
+        <w:t>: PCI-DSS-V3.1-Req4</w:t>
       </w:r>
       <w:r>
         <w:rPr>
@@ -15429,7 +15332,6 @@
         </w:rPr>
         <w:t xml:space="preserve">Table </w:t>
       </w:r>
-      <w:proofErr w:type="gramStart"/>
       <w:r>
         <w:rPr>
           <w:rFonts w:ascii="Verdana" w:hAnsi="Verdana"/>
@@ -15446,17 +15348,7 @@
           <w:sz w:val="14"/>
           <w:lang w:val="fr-FR"/>
         </w:rPr>
-        <w:t>:</w:t>
-      </w:r>
-      <w:proofErr w:type="gramEnd"/>
-      <w:r>
-        <w:rPr>
-          <w:rFonts w:ascii="Verdana" w:hAnsi="Verdana"/>
-          <w:i/>
-          <w:sz w:val="14"/>
-          <w:lang w:val="fr-FR"/>
-        </w:rPr>
-        <w:t xml:space="preserve"> PCI-DSS-V3</w:t>
+        <w:t>: PCI-DSS-V3</w:t>
       </w:r>
       <w:r>
         <w:rPr>
@@ -16604,7 +16496,6 @@
         </w:rPr>
         <w:t xml:space="preserve">Table </w:t>
       </w:r>
-      <w:proofErr w:type="gramStart"/>
       <w:r>
         <w:rPr>
           <w:rFonts w:ascii="Verdana" w:hAnsi="Verdana"/>
@@ -16621,17 +16512,7 @@
           <w:sz w:val="14"/>
           <w:lang w:val="fr-FR"/>
         </w:rPr>
-        <w:t>:</w:t>
-      </w:r>
-      <w:proofErr w:type="gramEnd"/>
-      <w:r>
-        <w:rPr>
-          <w:rFonts w:ascii="Verdana" w:hAnsi="Verdana"/>
-          <w:i/>
-          <w:sz w:val="14"/>
-          <w:lang w:val="fr-FR"/>
-        </w:rPr>
-        <w:t xml:space="preserve"> PCI-DSS-V3.1-Req6</w:t>
+        <w:t>: PCI-DSS-V3.1-Req6</w:t>
       </w:r>
       <w:r>
         <w:rPr>
@@ -17771,7 +17652,6 @@
         </w:rPr>
         <w:t xml:space="preserve">Table </w:t>
       </w:r>
-      <w:proofErr w:type="gramStart"/>
       <w:r>
         <w:rPr>
           <w:rFonts w:ascii="Verdana" w:hAnsi="Verdana"/>
@@ -17788,17 +17668,7 @@
           <w:sz w:val="14"/>
           <w:lang w:val="fr-FR"/>
         </w:rPr>
-        <w:t>:</w:t>
-      </w:r>
-      <w:proofErr w:type="gramEnd"/>
-      <w:r>
-        <w:rPr>
-          <w:rFonts w:ascii="Verdana" w:hAnsi="Verdana"/>
-          <w:i/>
-          <w:sz w:val="14"/>
-          <w:lang w:val="fr-FR"/>
-        </w:rPr>
-        <w:t xml:space="preserve"> PCI-DSS-V3</w:t>
+        <w:t>: PCI-DSS-V3</w:t>
       </w:r>
       <w:r>
         <w:rPr>
@@ -18956,7 +18826,6 @@
         </w:rPr>
         <w:t xml:space="preserve">Table </w:t>
       </w:r>
-      <w:proofErr w:type="gramStart"/>
       <w:r>
         <w:rPr>
           <w:rFonts w:ascii="Verdana" w:hAnsi="Verdana"/>
@@ -18973,17 +18842,7 @@
           <w:sz w:val="14"/>
           <w:lang w:val="fr-FR"/>
         </w:rPr>
-        <w:t>:</w:t>
-      </w:r>
-      <w:proofErr w:type="gramEnd"/>
-      <w:r>
-        <w:rPr>
-          <w:rFonts w:ascii="Verdana" w:hAnsi="Verdana"/>
-          <w:i/>
-          <w:sz w:val="14"/>
-          <w:lang w:val="fr-FR"/>
-        </w:rPr>
-        <w:t xml:space="preserve"> </w:t>
+        <w:t xml:space="preserve">: </w:t>
       </w:r>
       <w:r>
         <w:rPr>
@@ -20130,27 +19989,7 @@
           <w:sz w:val="14"/>
           <w:lang w:val="fr-FR"/>
         </w:rPr>
-        <w:t xml:space="preserve">Table </w:t>
-      </w:r>
-      <w:proofErr w:type="gramStart"/>
-      <w:r>
-        <w:rPr>
-          <w:rFonts w:ascii="Verdana" w:hAnsi="Verdana"/>
-          <w:i/>
-          <w:sz w:val="14"/>
-          <w:lang w:val="fr-FR"/>
-        </w:rPr>
-        <w:t>11:</w:t>
-      </w:r>
-      <w:proofErr w:type="gramEnd"/>
-      <w:r>
-        <w:rPr>
-          <w:rFonts w:ascii="Verdana" w:hAnsi="Verdana"/>
-          <w:i/>
-          <w:sz w:val="14"/>
-          <w:lang w:val="fr-FR"/>
-        </w:rPr>
-        <w:t xml:space="preserve"> PCI-DSS-V3.1-Req-9</w:t>
+        <w:t>Table 11: PCI-DSS-V3.1-Req-9</w:t>
       </w:r>
       <w:r>
         <w:rPr>
@@ -21290,27 +21129,7 @@
           <w:sz w:val="14"/>
           <w:lang w:val="fr-FR"/>
         </w:rPr>
-        <w:t xml:space="preserve">Table </w:t>
-      </w:r>
-      <w:proofErr w:type="gramStart"/>
-      <w:r>
-        <w:rPr>
-          <w:rFonts w:ascii="Verdana" w:hAnsi="Verdana"/>
-          <w:i/>
-          <w:sz w:val="14"/>
-          <w:lang w:val="fr-FR"/>
-        </w:rPr>
-        <w:t>13:</w:t>
-      </w:r>
-      <w:proofErr w:type="gramEnd"/>
-      <w:r>
-        <w:rPr>
-          <w:rFonts w:ascii="Verdana" w:hAnsi="Verdana"/>
-          <w:i/>
-          <w:sz w:val="14"/>
-          <w:lang w:val="fr-FR"/>
-        </w:rPr>
-        <w:t xml:space="preserve"> PCI-DSS-V3.1-Req-10</w:t>
+        <w:t>Table 13: PCI-DSS-V3.1-Req-10</w:t>
       </w:r>
       <w:r>
         <w:rPr>
@@ -22448,27 +22267,7 @@
           <w:sz w:val="14"/>
           <w:lang w:val="fr-FR"/>
         </w:rPr>
-        <w:t xml:space="preserve">Table </w:t>
-      </w:r>
-      <w:proofErr w:type="gramStart"/>
-      <w:r>
-        <w:rPr>
-          <w:rFonts w:ascii="Verdana" w:hAnsi="Verdana"/>
-          <w:i/>
-          <w:sz w:val="14"/>
-          <w:lang w:val="fr-FR"/>
-        </w:rPr>
-        <w:t>3:</w:t>
-      </w:r>
-      <w:proofErr w:type="gramEnd"/>
-      <w:r>
-        <w:rPr>
-          <w:rFonts w:ascii="Verdana" w:hAnsi="Verdana"/>
-          <w:i/>
-          <w:sz w:val="14"/>
-          <w:lang w:val="fr-FR"/>
-        </w:rPr>
-        <w:t xml:space="preserve"> PCI-DSS-V3</w:t>
+        <w:t>Table 3: PCI-DSS-V3</w:t>
       </w:r>
       <w:r>
         <w:rPr>
@@ -23601,27 +23400,7 @@
           <w:sz w:val="14"/>
           <w:lang w:val="fr-FR"/>
         </w:rPr>
-        <w:t xml:space="preserve">Table </w:t>
-      </w:r>
-      <w:proofErr w:type="gramStart"/>
-      <w:r>
-        <w:rPr>
-          <w:rFonts w:ascii="Verdana" w:hAnsi="Verdana"/>
-          <w:i/>
-          <w:sz w:val="14"/>
-          <w:lang w:val="fr-FR"/>
-        </w:rPr>
-        <w:t>3:</w:t>
-      </w:r>
-      <w:proofErr w:type="gramEnd"/>
-      <w:r>
-        <w:rPr>
-          <w:rFonts w:ascii="Verdana" w:hAnsi="Verdana"/>
-          <w:i/>
-          <w:sz w:val="14"/>
-          <w:lang w:val="fr-FR"/>
-        </w:rPr>
-        <w:t xml:space="preserve"> PCI-DSS-V3.1-Req-12</w:t>
+        <w:t>Table 3: PCI-DSS-V3.1-Req-12</w:t>
       </w:r>
       <w:r>
         <w:rPr>
@@ -31253,7 +31032,7 @@
 </file>
 
 <file path=customXml/itemProps2.xml><?xml version="1.0" encoding="utf-8"?>
-<ds:datastoreItem xmlns:ds="http://schemas.openxmlformats.org/officeDocument/2006/customXml" ds:itemID="{E15A485A-D491-4FE7-94A5-04BB05B836A2}">
+<ds:datastoreItem xmlns:ds="http://schemas.openxmlformats.org/officeDocument/2006/customXml" ds:itemID="{8A622B94-CE6A-4E69-BCA6-E465E4BF8539}">
   <ds:schemaRefs>
     <ds:schemaRef ds:uri="http://schemas.openxmlformats.org/officeDocument/2006/bibliography"/>
   </ds:schemaRefs>

</xml_diff>

<commit_message>
REPORTGEN-556 fix PCI report
</commit_message>
<xml_diff>
--- a/CastReporting.Reporting.Core/TemplatesFiles/PCI-DSS-V3.1-Summary Report.docx
+++ b/CastReporting.Reporting.Core/TemplatesFiles/PCI-DSS-V3.1-Summary Report.docx
@@ -8042,16 +8042,7 @@
           <w:rFonts w:eastAsia="Calibri"/>
           <w:lang w:val="en-US"/>
         </w:rPr>
-        <w:t>PCI DSS V 3.</w:t>
-      </w:r>
-      <w:bookmarkStart w:id="7" w:name="_GoBack"/>
-      <w:bookmarkEnd w:id="7"/>
-      <w:r>
-        <w:rPr>
-          <w:rFonts w:eastAsia="Calibri"/>
-          <w:lang w:val="en-US"/>
-        </w:rPr>
-        <w:t>1 High Level Overview</w:t>
+        <w:t>PCI DSS V 3.1 High Level Overview</w:t>
       </w:r>
       <w:bookmarkEnd w:id="6"/>
     </w:p>
@@ -8625,31 +8616,27 @@
               <w:t>8</w:t>
             </w:r>
           </w:p>
+        </w:tc>
+        <w:tc>
+          <w:tcPr>
+            <w:tcW w:w="7162" w:type="dxa"/>
+          </w:tcPr>
           <w:p>
             <w:pPr>
               <w:pStyle w:val="Default"/>
               <w:rPr>
-                <w:b/>
-                <w:bCs/>
                 <w:sz w:val="20"/>
                 <w:szCs w:val="20"/>
               </w:rPr>
             </w:pPr>
             <w:r>
               <w:rPr>
-                <w:b/>
-                <w:bCs/>
                 <w:sz w:val="20"/>
                 <w:szCs w:val="20"/>
               </w:rPr>
-              <w:t>9</w:t>
-            </w:r>
-          </w:p>
-        </w:tc>
-        <w:tc>
-          <w:tcPr>
-            <w:tcW w:w="7162" w:type="dxa"/>
-          </w:tcPr>
+              <w:t xml:space="preserve">Restrict access to cardholder data by business need to know </w:t>
+            </w:r>
+          </w:p>
           <w:p>
             <w:pPr>
               <w:pStyle w:val="Default"/>
@@ -8663,39 +8650,7 @@
                 <w:sz w:val="20"/>
                 <w:szCs w:val="20"/>
               </w:rPr>
-              <w:t xml:space="preserve">Restrict access to cardholder data by business need to know </w:t>
-            </w:r>
-          </w:p>
-          <w:p>
-            <w:pPr>
-              <w:pStyle w:val="Default"/>
-              <w:rPr>
-                <w:sz w:val="20"/>
-                <w:szCs w:val="20"/>
-              </w:rPr>
-            </w:pPr>
-            <w:r>
-              <w:rPr>
-                <w:sz w:val="20"/>
-                <w:szCs w:val="20"/>
-              </w:rPr>
               <w:t xml:space="preserve">Identify and authenticate access to system components </w:t>
-            </w:r>
-          </w:p>
-          <w:p>
-            <w:pPr>
-              <w:pStyle w:val="Default"/>
-              <w:rPr>
-                <w:sz w:val="20"/>
-                <w:szCs w:val="20"/>
-              </w:rPr>
-            </w:pPr>
-            <w:r>
-              <w:rPr>
-                <w:sz w:val="20"/>
-                <w:szCs w:val="20"/>
-              </w:rPr>
-              <w:t xml:space="preserve">Restrict physical access to cardholder data </w:t>
             </w:r>
           </w:p>
         </w:tc>
@@ -8751,156 +8706,26 @@
               <w:t>10</w:t>
             </w:r>
           </w:p>
+        </w:tc>
+        <w:tc>
+          <w:tcPr>
+            <w:tcW w:w="7162" w:type="dxa"/>
+          </w:tcPr>
           <w:p>
             <w:pPr>
               <w:pStyle w:val="Default"/>
               <w:rPr>
-                <w:b/>
-                <w:bCs/>
                 <w:sz w:val="20"/>
                 <w:szCs w:val="20"/>
               </w:rPr>
             </w:pPr>
             <w:r>
               <w:rPr>
-                <w:b/>
-                <w:bCs/>
                 <w:sz w:val="20"/>
                 <w:szCs w:val="20"/>
               </w:rPr>
-              <w:t>11</w:t>
-            </w:r>
-          </w:p>
-        </w:tc>
-        <w:tc>
-          <w:tcPr>
-            <w:tcW w:w="7162" w:type="dxa"/>
-          </w:tcPr>
-          <w:p>
-            <w:pPr>
-              <w:pStyle w:val="Default"/>
-              <w:rPr>
-                <w:sz w:val="20"/>
-                <w:szCs w:val="20"/>
-              </w:rPr>
-            </w:pPr>
-            <w:r>
-              <w:rPr>
-                <w:sz w:val="20"/>
-                <w:szCs w:val="20"/>
-              </w:rPr>
               <w:t xml:space="preserve">Track and monitor all access to network resources and cardholder data </w:t>
             </w:r>
-          </w:p>
-          <w:p>
-            <w:pPr>
-              <w:pStyle w:val="Default"/>
-              <w:rPr>
-                <w:sz w:val="20"/>
-                <w:szCs w:val="20"/>
-              </w:rPr>
-            </w:pPr>
-            <w:r>
-              <w:rPr>
-                <w:sz w:val="20"/>
-                <w:szCs w:val="20"/>
-              </w:rPr>
-              <w:t xml:space="preserve">Regularly test security systems and processes </w:t>
-            </w:r>
-          </w:p>
-        </w:tc>
-      </w:tr>
-      <w:tr>
-        <w:trPr>
-          <w:trHeight w:val="262"/>
-        </w:trPr>
-        <w:tc>
-          <w:tcPr>
-            <w:tcW w:w="2340" w:type="dxa"/>
-          </w:tcPr>
-          <w:p>
-            <w:pPr>
-              <w:pStyle w:val="Default"/>
-              <w:rPr>
-                <w:sz w:val="20"/>
-                <w:szCs w:val="20"/>
-              </w:rPr>
-            </w:pPr>
-            <w:r>
-              <w:rPr>
-                <w:b/>
-                <w:bCs/>
-                <w:sz w:val="20"/>
-                <w:szCs w:val="20"/>
-              </w:rPr>
-              <w:t xml:space="preserve">Maintain an Information Security Policy </w:t>
-            </w:r>
-          </w:p>
-        </w:tc>
-        <w:tc>
-          <w:tcPr>
-            <w:tcW w:w="688" w:type="dxa"/>
-          </w:tcPr>
-          <w:p>
-            <w:pPr>
-              <w:pStyle w:val="Default"/>
-              <w:rPr>
-                <w:b/>
-                <w:bCs/>
-                <w:sz w:val="20"/>
-                <w:szCs w:val="20"/>
-              </w:rPr>
-            </w:pPr>
-            <w:r>
-              <w:rPr>
-                <w:b/>
-                <w:bCs/>
-                <w:sz w:val="20"/>
-                <w:szCs w:val="20"/>
-              </w:rPr>
-              <w:t>12</w:t>
-            </w:r>
-          </w:p>
-          <w:p>
-            <w:pPr>
-              <w:pStyle w:val="Default"/>
-              <w:rPr>
-                <w:b/>
-                <w:bCs/>
-                <w:sz w:val="20"/>
-                <w:szCs w:val="20"/>
-              </w:rPr>
-            </w:pPr>
-          </w:p>
-        </w:tc>
-        <w:tc>
-          <w:tcPr>
-            <w:tcW w:w="7162" w:type="dxa"/>
-          </w:tcPr>
-          <w:p>
-            <w:pPr>
-              <w:pStyle w:val="Default"/>
-              <w:rPr>
-                <w:sz w:val="20"/>
-                <w:szCs w:val="20"/>
-              </w:rPr>
-            </w:pPr>
-            <w:r>
-              <w:rPr>
-                <w:sz w:val="20"/>
-                <w:szCs w:val="20"/>
-              </w:rPr>
-              <w:t xml:space="preserve">Maintain a policy that addresses information security for all personnel </w:t>
-            </w:r>
-          </w:p>
-          <w:p>
-            <w:pPr>
-              <w:pStyle w:val="Default"/>
-              <w:rPr>
-                <w:sz w:val="20"/>
-                <w:szCs w:val="20"/>
-              </w:rPr>
-            </w:pPr>
           </w:p>
         </w:tc>
       </w:tr>
@@ -9043,8 +8868,18 @@
                 <w:b w:val="0"/>
                 <w:lang w:val="fr-FR"/>
               </w:rPr>
-              <w:t>Total Vulnerabilities</w:t>
-            </w:r>
+              <w:t xml:space="preserve">Total </w:t>
+            </w:r>
+            <w:proofErr w:type="spellStart"/>
+            <w:r>
+              <w:rPr>
+                <w:rFonts w:ascii="Open Sans" w:hAnsi="Open Sans" w:cs="Open Sans"/>
+                <w:b w:val="0"/>
+                <w:lang w:val="fr-FR"/>
+              </w:rPr>
+              <w:t>Vulnerabilities</w:t>
+            </w:r>
+            <w:proofErr w:type="spellEnd"/>
           </w:p>
         </w:tc>
         <w:tc>
@@ -9076,8 +8911,18 @@
                 <w:b w:val="0"/>
                 <w:lang w:val="fr-FR"/>
               </w:rPr>
-              <w:t>Added Vulnerabilities</w:t>
-            </w:r>
+              <w:t xml:space="preserve">Added </w:t>
+            </w:r>
+            <w:proofErr w:type="spellStart"/>
+            <w:r>
+              <w:rPr>
+                <w:rFonts w:ascii="Open Sans" w:hAnsi="Open Sans" w:cs="Open Sans"/>
+                <w:b w:val="0"/>
+                <w:lang w:val="fr-FR"/>
+              </w:rPr>
+              <w:t>Vulnerabilities</w:t>
+            </w:r>
+            <w:proofErr w:type="spellEnd"/>
           </w:p>
         </w:tc>
         <w:tc>
@@ -9103,14 +8948,34 @@
                 <w:lang w:val="fr-FR"/>
               </w:rPr>
             </w:pPr>
+            <w:proofErr w:type="spellStart"/>
             <w:r>
               <w:rPr>
                 <w:rFonts w:ascii="Open Sans" w:hAnsi="Open Sans" w:cs="Open Sans"/>
                 <w:b w:val="0"/>
                 <w:lang w:val="fr-FR"/>
               </w:rPr>
-              <w:t>Removed Vulnerabilities</w:t>
-            </w:r>
+              <w:t>Removed</w:t>
+            </w:r>
+            <w:proofErr w:type="spellEnd"/>
+            <w:r>
+              <w:rPr>
+                <w:rFonts w:ascii="Open Sans" w:hAnsi="Open Sans" w:cs="Open Sans"/>
+                <w:b w:val="0"/>
+                <w:lang w:val="fr-FR"/>
+              </w:rPr>
+              <w:t xml:space="preserve"> </w:t>
+            </w:r>
+            <w:proofErr w:type="spellStart"/>
+            <w:r>
+              <w:rPr>
+                <w:rFonts w:ascii="Open Sans" w:hAnsi="Open Sans" w:cs="Open Sans"/>
+                <w:b w:val="0"/>
+                <w:lang w:val="fr-FR"/>
+              </w:rPr>
+              <w:t>Vulnerabilities</w:t>
+            </w:r>
+            <w:proofErr w:type="spellEnd"/>
           </w:p>
         </w:tc>
       </w:tr>
@@ -9139,13 +9004,23 @@
                 <w:lang w:val="fr-FR"/>
               </w:rPr>
             </w:pPr>
+            <w:proofErr w:type="spellStart"/>
             <w:r>
               <w:rPr>
                 <w:rFonts w:ascii="Open Sans" w:hAnsi="Open Sans" w:cs="Open Sans"/>
                 <w:b w:val="0"/>
                 <w:lang w:val="fr-FR"/>
               </w:rPr>
-              <w:t>Requirement 1</w:t>
+              <w:t>Requirement</w:t>
+            </w:r>
+            <w:proofErr w:type="spellEnd"/>
+            <w:r>
+              <w:rPr>
+                <w:rFonts w:ascii="Open Sans" w:hAnsi="Open Sans" w:cs="Open Sans"/>
+                <w:b w:val="0"/>
+                <w:lang w:val="fr-FR"/>
+              </w:rPr>
+              <w:t xml:space="preserve"> 1</w:t>
             </w:r>
           </w:p>
         </w:tc>
@@ -9265,13 +9140,23 @@
                 <w:lang w:val="fr-FR"/>
               </w:rPr>
             </w:pPr>
+            <w:proofErr w:type="spellStart"/>
             <w:r>
               <w:rPr>
                 <w:rFonts w:ascii="Open Sans" w:hAnsi="Open Sans" w:cs="Open Sans"/>
                 <w:b w:val="0"/>
                 <w:lang w:val="fr-FR"/>
               </w:rPr>
-              <w:t>Requirement 2</w:t>
+              <w:t>Requirement</w:t>
+            </w:r>
+            <w:proofErr w:type="spellEnd"/>
+            <w:r>
+              <w:rPr>
+                <w:rFonts w:ascii="Open Sans" w:hAnsi="Open Sans" w:cs="Open Sans"/>
+                <w:b w:val="0"/>
+                <w:lang w:val="fr-FR"/>
+              </w:rPr>
+              <w:t xml:space="preserve"> 2</w:t>
             </w:r>
           </w:p>
         </w:tc>
@@ -9556,6 +9441,8 @@
         </w:rPr>
         <w:br w:type="page"/>
       </w:r>
+      <w:bookmarkStart w:id="7" w:name="_GoBack"/>
+      <w:bookmarkEnd w:id="7"/>
     </w:p>
     <w:p>
       <w:pPr>
@@ -10686,6 +10573,7 @@
         </w:rPr>
         <w:t xml:space="preserve">Table </w:t>
       </w:r>
+      <w:proofErr w:type="gramStart"/>
       <w:r>
         <w:rPr>
           <w:rFonts w:ascii="Verdana" w:hAnsi="Verdana"/>
@@ -10702,7 +10590,17 @@
           <w:sz w:val="14"/>
           <w:lang w:val="fr-FR"/>
         </w:rPr>
-        <w:t xml:space="preserve">: </w:t>
+        <w:t>:</w:t>
+      </w:r>
+      <w:proofErr w:type="gramEnd"/>
+      <w:r>
+        <w:rPr>
+          <w:rFonts w:ascii="Verdana" w:hAnsi="Verdana"/>
+          <w:i/>
+          <w:sz w:val="14"/>
+          <w:lang w:val="fr-FR"/>
+        </w:rPr>
+        <w:t xml:space="preserve"> </w:t>
       </w:r>
       <w:r>
         <w:rPr>
@@ -11858,6 +11756,7 @@
         </w:rPr>
         <w:t xml:space="preserve">Table </w:t>
       </w:r>
+      <w:proofErr w:type="gramStart"/>
       <w:r>
         <w:rPr>
           <w:rFonts w:ascii="Verdana" w:hAnsi="Verdana"/>
@@ -11874,7 +11773,17 @@
           <w:sz w:val="14"/>
           <w:lang w:val="fr-FR"/>
         </w:rPr>
-        <w:t>: PCI-DSS-V3.1-Req1</w:t>
+        <w:t>:</w:t>
+      </w:r>
+      <w:proofErr w:type="gramEnd"/>
+      <w:r>
+        <w:rPr>
+          <w:rFonts w:ascii="Verdana" w:hAnsi="Verdana"/>
+          <w:i/>
+          <w:sz w:val="14"/>
+          <w:lang w:val="fr-FR"/>
+        </w:rPr>
+        <w:t xml:space="preserve"> PCI-DSS-V3.1-Req1</w:t>
       </w:r>
       <w:r>
         <w:rPr>
@@ -13028,6 +12937,7 @@
         </w:rPr>
         <w:t xml:space="preserve">Table </w:t>
       </w:r>
+      <w:proofErr w:type="gramStart"/>
       <w:r>
         <w:rPr>
           <w:rFonts w:ascii="Verdana" w:hAnsi="Verdana"/>
@@ -13044,7 +12954,17 @@
           <w:sz w:val="14"/>
           <w:lang w:val="fr-FR"/>
         </w:rPr>
-        <w:t>: PCI-DSS-V3.1-Req3</w:t>
+        <w:t>:</w:t>
+      </w:r>
+      <w:proofErr w:type="gramEnd"/>
+      <w:r>
+        <w:rPr>
+          <w:rFonts w:ascii="Verdana" w:hAnsi="Verdana"/>
+          <w:i/>
+          <w:sz w:val="14"/>
+          <w:lang w:val="fr-FR"/>
+        </w:rPr>
+        <w:t xml:space="preserve"> PCI-DSS-V3.1-Req3</w:t>
       </w:r>
       <w:r>
         <w:rPr>
@@ -14176,6 +14096,7 @@
         </w:rPr>
         <w:t xml:space="preserve">Table </w:t>
       </w:r>
+      <w:proofErr w:type="gramStart"/>
       <w:r>
         <w:rPr>
           <w:rFonts w:ascii="Verdana" w:hAnsi="Verdana"/>
@@ -14192,7 +14113,17 @@
           <w:sz w:val="14"/>
           <w:lang w:val="fr-FR"/>
         </w:rPr>
-        <w:t>: PCI-DSS-V3.1-Req4</w:t>
+        <w:t>:</w:t>
+      </w:r>
+      <w:proofErr w:type="gramEnd"/>
+      <w:r>
+        <w:rPr>
+          <w:rFonts w:ascii="Verdana" w:hAnsi="Verdana"/>
+          <w:i/>
+          <w:sz w:val="14"/>
+          <w:lang w:val="fr-FR"/>
+        </w:rPr>
+        <w:t xml:space="preserve"> PCI-DSS-V3.1-Req4</w:t>
       </w:r>
       <w:r>
         <w:rPr>
@@ -15332,6 +15263,7 @@
         </w:rPr>
         <w:t xml:space="preserve">Table </w:t>
       </w:r>
+      <w:proofErr w:type="gramStart"/>
       <w:r>
         <w:rPr>
           <w:rFonts w:ascii="Verdana" w:hAnsi="Verdana"/>
@@ -15348,7 +15280,17 @@
           <w:sz w:val="14"/>
           <w:lang w:val="fr-FR"/>
         </w:rPr>
-        <w:t>: PCI-DSS-V3</w:t>
+        <w:t>:</w:t>
+      </w:r>
+      <w:proofErr w:type="gramEnd"/>
+      <w:r>
+        <w:rPr>
+          <w:rFonts w:ascii="Verdana" w:hAnsi="Verdana"/>
+          <w:i/>
+          <w:sz w:val="14"/>
+          <w:lang w:val="fr-FR"/>
+        </w:rPr>
+        <w:t xml:space="preserve"> PCI-DSS-V3</w:t>
       </w:r>
       <w:r>
         <w:rPr>
@@ -16496,6 +16438,7 @@
         </w:rPr>
         <w:t xml:space="preserve">Table </w:t>
       </w:r>
+      <w:proofErr w:type="gramStart"/>
       <w:r>
         <w:rPr>
           <w:rFonts w:ascii="Verdana" w:hAnsi="Verdana"/>
@@ -16512,7 +16455,17 @@
           <w:sz w:val="14"/>
           <w:lang w:val="fr-FR"/>
         </w:rPr>
-        <w:t>: PCI-DSS-V3.1-Req6</w:t>
+        <w:t>:</w:t>
+      </w:r>
+      <w:proofErr w:type="gramEnd"/>
+      <w:r>
+        <w:rPr>
+          <w:rFonts w:ascii="Verdana" w:hAnsi="Verdana"/>
+          <w:i/>
+          <w:sz w:val="14"/>
+          <w:lang w:val="fr-FR"/>
+        </w:rPr>
+        <w:t xml:space="preserve"> PCI-DSS-V3.1-Req6</w:t>
       </w:r>
       <w:r>
         <w:rPr>
@@ -17652,6 +17605,7 @@
         </w:rPr>
         <w:t xml:space="preserve">Table </w:t>
       </w:r>
+      <w:proofErr w:type="gramStart"/>
       <w:r>
         <w:rPr>
           <w:rFonts w:ascii="Verdana" w:hAnsi="Verdana"/>
@@ -17668,7 +17622,17 @@
           <w:sz w:val="14"/>
           <w:lang w:val="fr-FR"/>
         </w:rPr>
-        <w:t>: PCI-DSS-V3</w:t>
+        <w:t>:</w:t>
+      </w:r>
+      <w:proofErr w:type="gramEnd"/>
+      <w:r>
+        <w:rPr>
+          <w:rFonts w:ascii="Verdana" w:hAnsi="Verdana"/>
+          <w:i/>
+          <w:sz w:val="14"/>
+          <w:lang w:val="fr-FR"/>
+        </w:rPr>
+        <w:t xml:space="preserve"> PCI-DSS-V3</w:t>
       </w:r>
       <w:r>
         <w:rPr>
@@ -18826,6 +18790,7 @@
         </w:rPr>
         <w:t xml:space="preserve">Table </w:t>
       </w:r>
+      <w:proofErr w:type="gramStart"/>
       <w:r>
         <w:rPr>
           <w:rFonts w:ascii="Verdana" w:hAnsi="Verdana"/>
@@ -18842,7 +18807,17 @@
           <w:sz w:val="14"/>
           <w:lang w:val="fr-FR"/>
         </w:rPr>
-        <w:t xml:space="preserve">: </w:t>
+        <w:t>:</w:t>
+      </w:r>
+      <w:proofErr w:type="gramEnd"/>
+      <w:r>
+        <w:rPr>
+          <w:rFonts w:ascii="Verdana" w:hAnsi="Verdana"/>
+          <w:i/>
+          <w:sz w:val="14"/>
+          <w:lang w:val="fr-FR"/>
+        </w:rPr>
+        <w:t xml:space="preserve"> </w:t>
       </w:r>
       <w:r>
         <w:rPr>
@@ -18903,1156 +18878,16 @@
           <w:rFonts w:eastAsia="Calibri"/>
         </w:rPr>
       </w:pPr>
-      <w:bookmarkStart w:id="16" w:name="_Toc9864090"/>
+      <w:bookmarkStart w:id="16" w:name="_Toc9864091"/>
       <w:r>
         <w:rPr>
           <w:rFonts w:eastAsia="Calibri"/>
           <w:lang w:val="en-US"/>
         </w:rPr>
         <w:lastRenderedPageBreak/>
-        <w:t>PCI DSS – Requirement 9</w:t>
+        <w:t>PCI DSS – Requirement 10</w:t>
       </w:r>
       <w:bookmarkEnd w:id="16"/>
-    </w:p>
-    <w:p>
-      <w:pPr>
-        <w:pStyle w:val="BodyContent"/>
-        <w:ind w:right="657"/>
-        <w:rPr>
-          <w:rFonts w:asciiTheme="minorHAnsi" w:hAnsiTheme="minorHAnsi" w:cstheme="minorHAnsi"/>
-          <w:sz w:val="20"/>
-          <w:szCs w:val="20"/>
-        </w:rPr>
-      </w:pPr>
-      <w:r>
-        <w:rPr>
-          <w:rFonts w:asciiTheme="minorHAnsi" w:hAnsiTheme="minorHAnsi" w:cstheme="minorHAnsi"/>
-          <w:sz w:val="20"/>
-          <w:szCs w:val="20"/>
-        </w:rPr>
-        <w:t>List of PCI DSS V3</w:t>
-      </w:r>
-      <w:r>
-        <w:rPr>
-          <w:rFonts w:asciiTheme="minorHAnsi" w:hAnsiTheme="minorHAnsi" w:cstheme="minorHAnsi"/>
-          <w:sz w:val="20"/>
-          <w:szCs w:val="20"/>
-        </w:rPr>
-        <w:t>.</w:t>
-      </w:r>
-      <w:r>
-        <w:rPr>
-          <w:rFonts w:asciiTheme="minorHAnsi" w:hAnsiTheme="minorHAnsi" w:cstheme="minorHAnsi"/>
-          <w:sz w:val="20"/>
-          <w:szCs w:val="20"/>
-        </w:rPr>
-        <w:t xml:space="preserve">1 Requirement 9 </w:t>
-      </w:r>
-      <w:r>
-        <w:rPr>
-          <w:rFonts w:asciiTheme="minorHAnsi" w:hAnsiTheme="minorHAnsi" w:cstheme="minorHAnsi"/>
-          <w:sz w:val="20"/>
-          <w:szCs w:val="20"/>
-        </w:rPr>
-        <w:t>had any findings in this application</w:t>
-      </w:r>
-      <w:r>
-        <w:rPr>
-          <w:rFonts w:asciiTheme="minorHAnsi" w:hAnsiTheme="minorHAnsi" w:cstheme="minorHAnsi"/>
-          <w:sz w:val="20"/>
-          <w:szCs w:val="20"/>
-        </w:rPr>
-        <w:t>.</w:t>
-      </w:r>
-    </w:p>
-    <w:tbl>
-      <w:tblPr>
-        <w:tblStyle w:val="GridTable1Light-Accent1"/>
-        <w:tblpPr w:leftFromText="180" w:rightFromText="180" w:vertAnchor="text" w:tblpY="-5"/>
-        <w:tblW w:w="9000" w:type="dxa"/>
-        <w:tblLayout w:type="fixed"/>
-        <w:tblLook w:val="04A0" w:firstRow="1" w:lastRow="0" w:firstColumn="1" w:lastColumn="0" w:noHBand="0" w:noVBand="1"/>
-        <w:tblDescription w:val="TABLE;RULES_LIST_STATISTICS_RATIO;METRICS=PCI-DSS-V3.1-Req-9"/>
-      </w:tblPr>
-      <w:tblGrid>
-        <w:gridCol w:w="4675"/>
-        <w:gridCol w:w="1350"/>
-        <w:gridCol w:w="1530"/>
-        <w:gridCol w:w="1445"/>
-      </w:tblGrid>
-      <w:tr>
-        <w:trPr>
-          <w:cnfStyle w:val="100000000000" w:firstRow="1" w:lastRow="0" w:firstColumn="0" w:lastColumn="0" w:oddVBand="0" w:evenVBand="0" w:oddHBand="0" w:evenHBand="0" w:firstRowFirstColumn="0" w:firstRowLastColumn="0" w:lastRowFirstColumn="0" w:lastRowLastColumn="0"/>
-          <w:trHeight w:val="585"/>
-        </w:trPr>
-        <w:tc>
-          <w:tcPr>
-            <w:cnfStyle w:val="001000000000" w:firstRow="0" w:lastRow="0" w:firstColumn="1" w:lastColumn="0" w:oddVBand="0" w:evenVBand="0" w:oddHBand="0" w:evenHBand="0" w:firstRowFirstColumn="0" w:firstRowLastColumn="0" w:lastRowFirstColumn="0" w:lastRowLastColumn="0"/>
-            <w:tcW w:w="4675" w:type="dxa"/>
-            <w:shd w:val="clear" w:color="auto" w:fill="DBE5F1" w:themeFill="accent1" w:themeFillTint="33"/>
-            <w:vAlign w:val="center"/>
-          </w:tcPr>
-          <w:p>
-            <w:pPr>
-              <w:ind w:left="330" w:right="657"/>
-              <w:jc w:val="left"/>
-              <w:rPr>
-                <w:rFonts w:ascii="Open Sans" w:hAnsi="Open Sans" w:cs="Open Sans"/>
-              </w:rPr>
-            </w:pPr>
-            <w:r>
-              <w:rPr>
-                <w:rFonts w:ascii="Open Sans" w:hAnsi="Open Sans" w:cs="Open Sans"/>
-              </w:rPr>
-              <w:t>Rules</w:t>
-            </w:r>
-          </w:p>
-        </w:tc>
-        <w:tc>
-          <w:tcPr>
-            <w:tcW w:w="1350" w:type="dxa"/>
-            <w:shd w:val="clear" w:color="auto" w:fill="DBE5F1" w:themeFill="accent1" w:themeFillTint="33"/>
-            <w:vAlign w:val="center"/>
-          </w:tcPr>
-          <w:p>
-            <w:pPr>
-              <w:ind w:left="72"/>
-              <w:jc w:val="center"/>
-              <w:cnfStyle w:val="100000000000" w:firstRow="1" w:lastRow="0" w:firstColumn="0" w:lastColumn="0" w:oddVBand="0" w:evenVBand="0" w:oddHBand="0" w:evenHBand="0" w:firstRowFirstColumn="0" w:firstRowLastColumn="0" w:lastRowFirstColumn="0" w:lastRowLastColumn="0"/>
-              <w:rPr>
-                <w:rFonts w:ascii="Open Sans" w:hAnsi="Open Sans" w:cs="Open Sans"/>
-                <w:b w:val="0"/>
-              </w:rPr>
-            </w:pPr>
-            <w:r>
-              <w:rPr>
-                <w:rFonts w:ascii="Open Sans" w:hAnsi="Open Sans" w:cs="Open Sans"/>
-                <w:b w:val="0"/>
-              </w:rPr>
-              <w:t>Total Violations</w:t>
-            </w:r>
-          </w:p>
-        </w:tc>
-        <w:tc>
-          <w:tcPr>
-            <w:tcW w:w="1530" w:type="dxa"/>
-            <w:shd w:val="clear" w:color="auto" w:fill="DBE5F1" w:themeFill="accent1" w:themeFillTint="33"/>
-            <w:vAlign w:val="center"/>
-          </w:tcPr>
-          <w:p>
-            <w:pPr>
-              <w:ind w:left="66" w:right="72"/>
-              <w:jc w:val="center"/>
-              <w:cnfStyle w:val="100000000000" w:firstRow="1" w:lastRow="0" w:firstColumn="0" w:lastColumn="0" w:oddVBand="0" w:evenVBand="0" w:oddHBand="0" w:evenHBand="0" w:firstRowFirstColumn="0" w:firstRowLastColumn="0" w:lastRowFirstColumn="0" w:lastRowLastColumn="0"/>
-              <w:rPr>
-                <w:rFonts w:ascii="Open Sans" w:hAnsi="Open Sans" w:cs="Open Sans"/>
-                <w:b w:val="0"/>
-              </w:rPr>
-            </w:pPr>
-            <w:r>
-              <w:rPr>
-                <w:rFonts w:ascii="Open Sans" w:hAnsi="Open Sans" w:cs="Open Sans"/>
-                <w:b w:val="0"/>
-              </w:rPr>
-              <w:t>Added Violations</w:t>
-            </w:r>
-          </w:p>
-        </w:tc>
-        <w:tc>
-          <w:tcPr>
-            <w:tcW w:w="1445" w:type="dxa"/>
-            <w:shd w:val="clear" w:color="auto" w:fill="DBE5F1" w:themeFill="accent1" w:themeFillTint="33"/>
-            <w:vAlign w:val="center"/>
-          </w:tcPr>
-          <w:p>
-            <w:pPr>
-              <w:ind w:left="-18" w:right="-18"/>
-              <w:jc w:val="center"/>
-              <w:cnfStyle w:val="100000000000" w:firstRow="1" w:lastRow="0" w:firstColumn="0" w:lastColumn="0" w:oddVBand="0" w:evenVBand="0" w:oddHBand="0" w:evenHBand="0" w:firstRowFirstColumn="0" w:firstRowLastColumn="0" w:lastRowFirstColumn="0" w:lastRowLastColumn="0"/>
-              <w:rPr>
-                <w:rFonts w:ascii="Open Sans" w:hAnsi="Open Sans" w:cs="Open Sans"/>
-                <w:b w:val="0"/>
-              </w:rPr>
-            </w:pPr>
-            <w:r>
-              <w:rPr>
-                <w:rFonts w:ascii="Open Sans" w:hAnsi="Open Sans" w:cs="Open Sans"/>
-                <w:b w:val="0"/>
-              </w:rPr>
-              <w:t>Removed Violations</w:t>
-            </w:r>
-          </w:p>
-        </w:tc>
-      </w:tr>
-      <w:tr>
-        <w:trPr>
-          <w:trHeight w:val="360"/>
-        </w:trPr>
-        <w:tc>
-          <w:tcPr>
-            <w:cnfStyle w:val="001000000000" w:firstRow="0" w:lastRow="0" w:firstColumn="1" w:lastColumn="0" w:oddVBand="0" w:evenVBand="0" w:oddHBand="0" w:evenHBand="0" w:firstRowFirstColumn="0" w:firstRowLastColumn="0" w:lastRowFirstColumn="0" w:lastRowLastColumn="0"/>
-            <w:tcW w:w="4675" w:type="dxa"/>
-          </w:tcPr>
-          <w:p>
-            <w:pPr>
-              <w:ind w:right="657"/>
-              <w:rPr>
-                <w:rFonts w:ascii="Open Sans" w:hAnsi="Open Sans" w:cs="Open Sans"/>
-                <w:b w:val="0"/>
-              </w:rPr>
-            </w:pPr>
-            <w:r>
-              <w:rPr>
-                <w:rFonts w:ascii="Open Sans" w:hAnsi="Open Sans" w:cs="Open Sans"/>
-                <w:b w:val="0"/>
-              </w:rPr>
-              <w:t>Rule 1</w:t>
-            </w:r>
-          </w:p>
-        </w:tc>
-        <w:tc>
-          <w:tcPr>
-            <w:tcW w:w="1350" w:type="dxa"/>
-          </w:tcPr>
-          <w:p>
-            <w:pPr>
-              <w:ind w:left="0"/>
-              <w:jc w:val="center"/>
-              <w:cnfStyle w:val="000000000000" w:firstRow="0" w:lastRow="0" w:firstColumn="0" w:lastColumn="0" w:oddVBand="0" w:evenVBand="0" w:oddHBand="0" w:evenHBand="0" w:firstRowFirstColumn="0" w:firstRowLastColumn="0" w:lastRowFirstColumn="0" w:lastRowLastColumn="0"/>
-              <w:rPr>
-                <w:rFonts w:ascii="Open Sans" w:hAnsi="Open Sans" w:cs="Open Sans"/>
-              </w:rPr>
-            </w:pPr>
-            <w:r>
-              <w:rPr>
-                <w:rFonts w:ascii="Open Sans" w:hAnsi="Open Sans" w:cs="Open Sans"/>
-              </w:rPr>
-              <w:t>0</w:t>
-            </w:r>
-          </w:p>
-        </w:tc>
-        <w:tc>
-          <w:tcPr>
-            <w:tcW w:w="1530" w:type="dxa"/>
-          </w:tcPr>
-          <w:p>
-            <w:pPr>
-              <w:ind w:left="66" w:right="72" w:hanging="6"/>
-              <w:jc w:val="center"/>
-              <w:cnfStyle w:val="000000000000" w:firstRow="0" w:lastRow="0" w:firstColumn="0" w:lastColumn="0" w:oddVBand="0" w:evenVBand="0" w:oddHBand="0" w:evenHBand="0" w:firstRowFirstColumn="0" w:firstRowLastColumn="0" w:lastRowFirstColumn="0" w:lastRowLastColumn="0"/>
-              <w:rPr>
-                <w:rFonts w:ascii="Open Sans" w:hAnsi="Open Sans" w:cs="Open Sans"/>
-              </w:rPr>
-            </w:pPr>
-            <w:r>
-              <w:rPr>
-                <w:rFonts w:ascii="Open Sans" w:hAnsi="Open Sans" w:cs="Open Sans"/>
-              </w:rPr>
-              <w:t>0</w:t>
-            </w:r>
-          </w:p>
-        </w:tc>
-        <w:tc>
-          <w:tcPr>
-            <w:tcW w:w="1445" w:type="dxa"/>
-          </w:tcPr>
-          <w:p>
-            <w:pPr>
-              <w:ind w:left="0"/>
-              <w:jc w:val="center"/>
-              <w:cnfStyle w:val="000000000000" w:firstRow="0" w:lastRow="0" w:firstColumn="0" w:lastColumn="0" w:oddVBand="0" w:evenVBand="0" w:oddHBand="0" w:evenHBand="0" w:firstRowFirstColumn="0" w:firstRowLastColumn="0" w:lastRowFirstColumn="0" w:lastRowLastColumn="0"/>
-              <w:rPr>
-                <w:rFonts w:ascii="Open Sans" w:hAnsi="Open Sans" w:cs="Open Sans"/>
-              </w:rPr>
-            </w:pPr>
-            <w:r>
-              <w:rPr>
-                <w:rFonts w:ascii="Open Sans" w:hAnsi="Open Sans" w:cs="Open Sans"/>
-              </w:rPr>
-              <w:t>0</w:t>
-            </w:r>
-          </w:p>
-        </w:tc>
-      </w:tr>
-      <w:tr>
-        <w:trPr>
-          <w:trHeight w:val="360"/>
-        </w:trPr>
-        <w:tc>
-          <w:tcPr>
-            <w:cnfStyle w:val="001000000000" w:firstRow="0" w:lastRow="0" w:firstColumn="1" w:lastColumn="0" w:oddVBand="0" w:evenVBand="0" w:oddHBand="0" w:evenHBand="0" w:firstRowFirstColumn="0" w:firstRowLastColumn="0" w:lastRowFirstColumn="0" w:lastRowLastColumn="0"/>
-            <w:tcW w:w="4675" w:type="dxa"/>
-          </w:tcPr>
-          <w:p>
-            <w:pPr>
-              <w:ind w:right="657"/>
-              <w:rPr>
-                <w:rFonts w:ascii="Open Sans" w:hAnsi="Open Sans" w:cs="Open Sans"/>
-                <w:b w:val="0"/>
-              </w:rPr>
-            </w:pPr>
-            <w:r>
-              <w:rPr>
-                <w:rFonts w:ascii="Open Sans" w:hAnsi="Open Sans" w:cs="Open Sans"/>
-                <w:b w:val="0"/>
-              </w:rPr>
-              <w:t>Rule 2</w:t>
-            </w:r>
-          </w:p>
-        </w:tc>
-        <w:tc>
-          <w:tcPr>
-            <w:tcW w:w="1350" w:type="dxa"/>
-          </w:tcPr>
-          <w:p>
-            <w:pPr>
-              <w:ind w:left="0"/>
-              <w:jc w:val="center"/>
-              <w:cnfStyle w:val="000000000000" w:firstRow="0" w:lastRow="0" w:firstColumn="0" w:lastColumn="0" w:oddVBand="0" w:evenVBand="0" w:oddHBand="0" w:evenHBand="0" w:firstRowFirstColumn="0" w:firstRowLastColumn="0" w:lastRowFirstColumn="0" w:lastRowLastColumn="0"/>
-              <w:rPr>
-                <w:rFonts w:ascii="Open Sans" w:hAnsi="Open Sans" w:cs="Open Sans"/>
-              </w:rPr>
-            </w:pPr>
-            <w:r>
-              <w:rPr>
-                <w:rFonts w:ascii="Open Sans" w:hAnsi="Open Sans" w:cs="Open Sans"/>
-              </w:rPr>
-              <w:t>0</w:t>
-            </w:r>
-          </w:p>
-        </w:tc>
-        <w:tc>
-          <w:tcPr>
-            <w:tcW w:w="1530" w:type="dxa"/>
-          </w:tcPr>
-          <w:p>
-            <w:pPr>
-              <w:ind w:left="66" w:right="72" w:hanging="6"/>
-              <w:jc w:val="center"/>
-              <w:cnfStyle w:val="000000000000" w:firstRow="0" w:lastRow="0" w:firstColumn="0" w:lastColumn="0" w:oddVBand="0" w:evenVBand="0" w:oddHBand="0" w:evenHBand="0" w:firstRowFirstColumn="0" w:firstRowLastColumn="0" w:lastRowFirstColumn="0" w:lastRowLastColumn="0"/>
-              <w:rPr>
-                <w:rFonts w:ascii="Open Sans" w:hAnsi="Open Sans" w:cs="Open Sans"/>
-              </w:rPr>
-            </w:pPr>
-            <w:r>
-              <w:rPr>
-                <w:rFonts w:ascii="Open Sans" w:hAnsi="Open Sans" w:cs="Open Sans"/>
-              </w:rPr>
-              <w:t>0</w:t>
-            </w:r>
-          </w:p>
-        </w:tc>
-        <w:tc>
-          <w:tcPr>
-            <w:tcW w:w="1445" w:type="dxa"/>
-          </w:tcPr>
-          <w:p>
-            <w:pPr>
-              <w:ind w:left="0"/>
-              <w:jc w:val="center"/>
-              <w:cnfStyle w:val="000000000000" w:firstRow="0" w:lastRow="0" w:firstColumn="0" w:lastColumn="0" w:oddVBand="0" w:evenVBand="0" w:oddHBand="0" w:evenHBand="0" w:firstRowFirstColumn="0" w:firstRowLastColumn="0" w:lastRowFirstColumn="0" w:lastRowLastColumn="0"/>
-              <w:rPr>
-                <w:rFonts w:ascii="Open Sans" w:hAnsi="Open Sans" w:cs="Open Sans"/>
-              </w:rPr>
-            </w:pPr>
-            <w:r>
-              <w:rPr>
-                <w:rFonts w:ascii="Open Sans" w:hAnsi="Open Sans" w:cs="Open Sans"/>
-              </w:rPr>
-              <w:t>0</w:t>
-            </w:r>
-          </w:p>
-        </w:tc>
-      </w:tr>
-      <w:tr>
-        <w:trPr>
-          <w:trHeight w:val="360"/>
-        </w:trPr>
-        <w:tc>
-          <w:tcPr>
-            <w:cnfStyle w:val="001000000000" w:firstRow="0" w:lastRow="0" w:firstColumn="1" w:lastColumn="0" w:oddVBand="0" w:evenVBand="0" w:oddHBand="0" w:evenHBand="0" w:firstRowFirstColumn="0" w:firstRowLastColumn="0" w:lastRowFirstColumn="0" w:lastRowLastColumn="0"/>
-            <w:tcW w:w="4675" w:type="dxa"/>
-          </w:tcPr>
-          <w:p>
-            <w:pPr>
-              <w:ind w:right="657"/>
-              <w:rPr>
-                <w:rFonts w:ascii="Open Sans" w:hAnsi="Open Sans" w:cs="Open Sans"/>
-                <w:b w:val="0"/>
-              </w:rPr>
-            </w:pPr>
-            <w:r>
-              <w:rPr>
-                <w:rFonts w:ascii="Open Sans" w:hAnsi="Open Sans" w:cs="Open Sans"/>
-                <w:b w:val="0"/>
-              </w:rPr>
-              <w:t>Rule 3</w:t>
-            </w:r>
-          </w:p>
-        </w:tc>
-        <w:tc>
-          <w:tcPr>
-            <w:tcW w:w="1350" w:type="dxa"/>
-          </w:tcPr>
-          <w:p>
-            <w:pPr>
-              <w:ind w:left="0"/>
-              <w:jc w:val="center"/>
-              <w:cnfStyle w:val="000000000000" w:firstRow="0" w:lastRow="0" w:firstColumn="0" w:lastColumn="0" w:oddVBand="0" w:evenVBand="0" w:oddHBand="0" w:evenHBand="0" w:firstRowFirstColumn="0" w:firstRowLastColumn="0" w:lastRowFirstColumn="0" w:lastRowLastColumn="0"/>
-              <w:rPr>
-                <w:rFonts w:ascii="Open Sans" w:hAnsi="Open Sans" w:cs="Open Sans"/>
-              </w:rPr>
-            </w:pPr>
-            <w:r>
-              <w:rPr>
-                <w:rFonts w:ascii="Open Sans" w:hAnsi="Open Sans" w:cs="Open Sans"/>
-              </w:rPr>
-              <w:t>0</w:t>
-            </w:r>
-          </w:p>
-        </w:tc>
-        <w:tc>
-          <w:tcPr>
-            <w:tcW w:w="1530" w:type="dxa"/>
-          </w:tcPr>
-          <w:p>
-            <w:pPr>
-              <w:ind w:left="66" w:right="72" w:hanging="6"/>
-              <w:jc w:val="center"/>
-              <w:cnfStyle w:val="000000000000" w:firstRow="0" w:lastRow="0" w:firstColumn="0" w:lastColumn="0" w:oddVBand="0" w:evenVBand="0" w:oddHBand="0" w:evenHBand="0" w:firstRowFirstColumn="0" w:firstRowLastColumn="0" w:lastRowFirstColumn="0" w:lastRowLastColumn="0"/>
-              <w:rPr>
-                <w:rFonts w:ascii="Open Sans" w:hAnsi="Open Sans" w:cs="Open Sans"/>
-              </w:rPr>
-            </w:pPr>
-            <w:r>
-              <w:rPr>
-                <w:rFonts w:ascii="Open Sans" w:hAnsi="Open Sans" w:cs="Open Sans"/>
-              </w:rPr>
-              <w:t>0</w:t>
-            </w:r>
-          </w:p>
-        </w:tc>
-        <w:tc>
-          <w:tcPr>
-            <w:tcW w:w="1445" w:type="dxa"/>
-          </w:tcPr>
-          <w:p>
-            <w:pPr>
-              <w:ind w:left="0"/>
-              <w:jc w:val="center"/>
-              <w:cnfStyle w:val="000000000000" w:firstRow="0" w:lastRow="0" w:firstColumn="0" w:lastColumn="0" w:oddVBand="0" w:evenVBand="0" w:oddHBand="0" w:evenHBand="0" w:firstRowFirstColumn="0" w:firstRowLastColumn="0" w:lastRowFirstColumn="0" w:lastRowLastColumn="0"/>
-              <w:rPr>
-                <w:rFonts w:ascii="Open Sans" w:hAnsi="Open Sans" w:cs="Open Sans"/>
-              </w:rPr>
-            </w:pPr>
-            <w:r>
-              <w:rPr>
-                <w:rFonts w:ascii="Open Sans" w:hAnsi="Open Sans" w:cs="Open Sans"/>
-              </w:rPr>
-              <w:t>0</w:t>
-            </w:r>
-          </w:p>
-        </w:tc>
-      </w:tr>
-      <w:tr>
-        <w:trPr>
-          <w:trHeight w:val="360"/>
-        </w:trPr>
-        <w:tc>
-          <w:tcPr>
-            <w:cnfStyle w:val="001000000000" w:firstRow="0" w:lastRow="0" w:firstColumn="1" w:lastColumn="0" w:oddVBand="0" w:evenVBand="0" w:oddHBand="0" w:evenHBand="0" w:firstRowFirstColumn="0" w:firstRowLastColumn="0" w:lastRowFirstColumn="0" w:lastRowLastColumn="0"/>
-            <w:tcW w:w="4675" w:type="dxa"/>
-          </w:tcPr>
-          <w:p>
-            <w:pPr>
-              <w:ind w:right="657"/>
-              <w:rPr>
-                <w:rFonts w:ascii="Open Sans" w:hAnsi="Open Sans" w:cs="Open Sans"/>
-                <w:b w:val="0"/>
-              </w:rPr>
-            </w:pPr>
-            <w:r>
-              <w:rPr>
-                <w:rFonts w:ascii="Open Sans" w:hAnsi="Open Sans" w:cs="Open Sans"/>
-                <w:b w:val="0"/>
-              </w:rPr>
-              <w:t>Rule 4</w:t>
-            </w:r>
-          </w:p>
-        </w:tc>
-        <w:tc>
-          <w:tcPr>
-            <w:tcW w:w="1350" w:type="dxa"/>
-          </w:tcPr>
-          <w:p>
-            <w:pPr>
-              <w:ind w:left="0"/>
-              <w:jc w:val="center"/>
-              <w:cnfStyle w:val="000000000000" w:firstRow="0" w:lastRow="0" w:firstColumn="0" w:lastColumn="0" w:oddVBand="0" w:evenVBand="0" w:oddHBand="0" w:evenHBand="0" w:firstRowFirstColumn="0" w:firstRowLastColumn="0" w:lastRowFirstColumn="0" w:lastRowLastColumn="0"/>
-              <w:rPr>
-                <w:rFonts w:ascii="Open Sans" w:hAnsi="Open Sans" w:cs="Open Sans"/>
-              </w:rPr>
-            </w:pPr>
-            <w:r>
-              <w:rPr>
-                <w:rFonts w:ascii="Open Sans" w:hAnsi="Open Sans" w:cs="Open Sans"/>
-              </w:rPr>
-              <w:t>0</w:t>
-            </w:r>
-          </w:p>
-        </w:tc>
-        <w:tc>
-          <w:tcPr>
-            <w:tcW w:w="1530" w:type="dxa"/>
-          </w:tcPr>
-          <w:p>
-            <w:pPr>
-              <w:ind w:left="66" w:right="72" w:hanging="6"/>
-              <w:jc w:val="center"/>
-              <w:cnfStyle w:val="000000000000" w:firstRow="0" w:lastRow="0" w:firstColumn="0" w:lastColumn="0" w:oddVBand="0" w:evenVBand="0" w:oddHBand="0" w:evenHBand="0" w:firstRowFirstColumn="0" w:firstRowLastColumn="0" w:lastRowFirstColumn="0" w:lastRowLastColumn="0"/>
-              <w:rPr>
-                <w:rFonts w:ascii="Open Sans" w:hAnsi="Open Sans" w:cs="Open Sans"/>
-              </w:rPr>
-            </w:pPr>
-            <w:r>
-              <w:rPr>
-                <w:rFonts w:ascii="Open Sans" w:hAnsi="Open Sans" w:cs="Open Sans"/>
-              </w:rPr>
-              <w:t>0</w:t>
-            </w:r>
-          </w:p>
-        </w:tc>
-        <w:tc>
-          <w:tcPr>
-            <w:tcW w:w="1445" w:type="dxa"/>
-          </w:tcPr>
-          <w:p>
-            <w:pPr>
-              <w:ind w:left="0"/>
-              <w:jc w:val="center"/>
-              <w:cnfStyle w:val="000000000000" w:firstRow="0" w:lastRow="0" w:firstColumn="0" w:lastColumn="0" w:oddVBand="0" w:evenVBand="0" w:oddHBand="0" w:evenHBand="0" w:firstRowFirstColumn="0" w:firstRowLastColumn="0" w:lastRowFirstColumn="0" w:lastRowLastColumn="0"/>
-              <w:rPr>
-                <w:rFonts w:ascii="Open Sans" w:hAnsi="Open Sans" w:cs="Open Sans"/>
-              </w:rPr>
-            </w:pPr>
-            <w:r>
-              <w:rPr>
-                <w:rFonts w:ascii="Open Sans" w:hAnsi="Open Sans" w:cs="Open Sans"/>
-              </w:rPr>
-              <w:t>0</w:t>
-            </w:r>
-          </w:p>
-        </w:tc>
-      </w:tr>
-      <w:tr>
-        <w:trPr>
-          <w:trHeight w:val="360"/>
-        </w:trPr>
-        <w:tc>
-          <w:tcPr>
-            <w:cnfStyle w:val="001000000000" w:firstRow="0" w:lastRow="0" w:firstColumn="1" w:lastColumn="0" w:oddVBand="0" w:evenVBand="0" w:oddHBand="0" w:evenHBand="0" w:firstRowFirstColumn="0" w:firstRowLastColumn="0" w:lastRowFirstColumn="0" w:lastRowLastColumn="0"/>
-            <w:tcW w:w="4675" w:type="dxa"/>
-          </w:tcPr>
-          <w:p>
-            <w:pPr>
-              <w:ind w:right="657"/>
-              <w:rPr>
-                <w:rFonts w:ascii="Open Sans" w:hAnsi="Open Sans" w:cs="Open Sans"/>
-                <w:b w:val="0"/>
-              </w:rPr>
-            </w:pPr>
-            <w:r>
-              <w:rPr>
-                <w:rFonts w:ascii="Open Sans" w:hAnsi="Open Sans" w:cs="Open Sans"/>
-                <w:b w:val="0"/>
-              </w:rPr>
-              <w:t>Rule 5</w:t>
-            </w:r>
-          </w:p>
-        </w:tc>
-        <w:tc>
-          <w:tcPr>
-            <w:tcW w:w="1350" w:type="dxa"/>
-          </w:tcPr>
-          <w:p>
-            <w:pPr>
-              <w:ind w:left="0"/>
-              <w:jc w:val="center"/>
-              <w:cnfStyle w:val="000000000000" w:firstRow="0" w:lastRow="0" w:firstColumn="0" w:lastColumn="0" w:oddVBand="0" w:evenVBand="0" w:oddHBand="0" w:evenHBand="0" w:firstRowFirstColumn="0" w:firstRowLastColumn="0" w:lastRowFirstColumn="0" w:lastRowLastColumn="0"/>
-              <w:rPr>
-                <w:rFonts w:ascii="Open Sans" w:hAnsi="Open Sans" w:cs="Open Sans"/>
-              </w:rPr>
-            </w:pPr>
-            <w:r>
-              <w:rPr>
-                <w:rFonts w:ascii="Open Sans" w:hAnsi="Open Sans" w:cs="Open Sans"/>
-              </w:rPr>
-              <w:t>0</w:t>
-            </w:r>
-          </w:p>
-        </w:tc>
-        <w:tc>
-          <w:tcPr>
-            <w:tcW w:w="1530" w:type="dxa"/>
-          </w:tcPr>
-          <w:p>
-            <w:pPr>
-              <w:ind w:left="66" w:right="72" w:hanging="6"/>
-              <w:jc w:val="center"/>
-              <w:cnfStyle w:val="000000000000" w:firstRow="0" w:lastRow="0" w:firstColumn="0" w:lastColumn="0" w:oddVBand="0" w:evenVBand="0" w:oddHBand="0" w:evenHBand="0" w:firstRowFirstColumn="0" w:firstRowLastColumn="0" w:lastRowFirstColumn="0" w:lastRowLastColumn="0"/>
-              <w:rPr>
-                <w:rFonts w:ascii="Open Sans" w:hAnsi="Open Sans" w:cs="Open Sans"/>
-              </w:rPr>
-            </w:pPr>
-            <w:r>
-              <w:rPr>
-                <w:rFonts w:ascii="Open Sans" w:hAnsi="Open Sans" w:cs="Open Sans"/>
-              </w:rPr>
-              <w:t>0</w:t>
-            </w:r>
-          </w:p>
-        </w:tc>
-        <w:tc>
-          <w:tcPr>
-            <w:tcW w:w="1445" w:type="dxa"/>
-          </w:tcPr>
-          <w:p>
-            <w:pPr>
-              <w:ind w:left="0"/>
-              <w:jc w:val="center"/>
-              <w:cnfStyle w:val="000000000000" w:firstRow="0" w:lastRow="0" w:firstColumn="0" w:lastColumn="0" w:oddVBand="0" w:evenVBand="0" w:oddHBand="0" w:evenHBand="0" w:firstRowFirstColumn="0" w:firstRowLastColumn="0" w:lastRowFirstColumn="0" w:lastRowLastColumn="0"/>
-              <w:rPr>
-                <w:rFonts w:ascii="Open Sans" w:hAnsi="Open Sans" w:cs="Open Sans"/>
-              </w:rPr>
-            </w:pPr>
-            <w:r>
-              <w:rPr>
-                <w:rFonts w:ascii="Open Sans" w:hAnsi="Open Sans" w:cs="Open Sans"/>
-              </w:rPr>
-              <w:t>0</w:t>
-            </w:r>
-          </w:p>
-        </w:tc>
-      </w:tr>
-      <w:tr>
-        <w:trPr>
-          <w:trHeight w:val="360"/>
-        </w:trPr>
-        <w:tc>
-          <w:tcPr>
-            <w:cnfStyle w:val="001000000000" w:firstRow="0" w:lastRow="0" w:firstColumn="1" w:lastColumn="0" w:oddVBand="0" w:evenVBand="0" w:oddHBand="0" w:evenHBand="0" w:firstRowFirstColumn="0" w:firstRowLastColumn="0" w:lastRowFirstColumn="0" w:lastRowLastColumn="0"/>
-            <w:tcW w:w="4675" w:type="dxa"/>
-          </w:tcPr>
-          <w:p>
-            <w:pPr>
-              <w:ind w:right="657"/>
-              <w:rPr>
-                <w:rFonts w:ascii="Open Sans" w:hAnsi="Open Sans" w:cs="Open Sans"/>
-                <w:b w:val="0"/>
-              </w:rPr>
-            </w:pPr>
-            <w:r>
-              <w:rPr>
-                <w:rFonts w:ascii="Open Sans" w:hAnsi="Open Sans" w:cs="Open Sans"/>
-                <w:b w:val="0"/>
-              </w:rPr>
-              <w:t>Rule 6</w:t>
-            </w:r>
-          </w:p>
-        </w:tc>
-        <w:tc>
-          <w:tcPr>
-            <w:tcW w:w="1350" w:type="dxa"/>
-          </w:tcPr>
-          <w:p>
-            <w:pPr>
-              <w:ind w:left="0"/>
-              <w:jc w:val="center"/>
-              <w:cnfStyle w:val="000000000000" w:firstRow="0" w:lastRow="0" w:firstColumn="0" w:lastColumn="0" w:oddVBand="0" w:evenVBand="0" w:oddHBand="0" w:evenHBand="0" w:firstRowFirstColumn="0" w:firstRowLastColumn="0" w:lastRowFirstColumn="0" w:lastRowLastColumn="0"/>
-              <w:rPr>
-                <w:rFonts w:ascii="Open Sans" w:hAnsi="Open Sans" w:cs="Open Sans"/>
-              </w:rPr>
-            </w:pPr>
-            <w:r>
-              <w:rPr>
-                <w:rFonts w:ascii="Open Sans" w:hAnsi="Open Sans" w:cs="Open Sans"/>
-              </w:rPr>
-              <w:t>0</w:t>
-            </w:r>
-          </w:p>
-        </w:tc>
-        <w:tc>
-          <w:tcPr>
-            <w:tcW w:w="1530" w:type="dxa"/>
-          </w:tcPr>
-          <w:p>
-            <w:pPr>
-              <w:ind w:left="66" w:right="72" w:hanging="6"/>
-              <w:jc w:val="center"/>
-              <w:cnfStyle w:val="000000000000" w:firstRow="0" w:lastRow="0" w:firstColumn="0" w:lastColumn="0" w:oddVBand="0" w:evenVBand="0" w:oddHBand="0" w:evenHBand="0" w:firstRowFirstColumn="0" w:firstRowLastColumn="0" w:lastRowFirstColumn="0" w:lastRowLastColumn="0"/>
-              <w:rPr>
-                <w:rFonts w:ascii="Open Sans" w:hAnsi="Open Sans" w:cs="Open Sans"/>
-              </w:rPr>
-            </w:pPr>
-            <w:r>
-              <w:rPr>
-                <w:rFonts w:ascii="Open Sans" w:hAnsi="Open Sans" w:cs="Open Sans"/>
-              </w:rPr>
-              <w:t>0</w:t>
-            </w:r>
-          </w:p>
-        </w:tc>
-        <w:tc>
-          <w:tcPr>
-            <w:tcW w:w="1445" w:type="dxa"/>
-          </w:tcPr>
-          <w:p>
-            <w:pPr>
-              <w:ind w:left="0"/>
-              <w:jc w:val="center"/>
-              <w:cnfStyle w:val="000000000000" w:firstRow="0" w:lastRow="0" w:firstColumn="0" w:lastColumn="0" w:oddVBand="0" w:evenVBand="0" w:oddHBand="0" w:evenHBand="0" w:firstRowFirstColumn="0" w:firstRowLastColumn="0" w:lastRowFirstColumn="0" w:lastRowLastColumn="0"/>
-              <w:rPr>
-                <w:rFonts w:ascii="Open Sans" w:hAnsi="Open Sans" w:cs="Open Sans"/>
-              </w:rPr>
-            </w:pPr>
-            <w:r>
-              <w:rPr>
-                <w:rFonts w:ascii="Open Sans" w:hAnsi="Open Sans" w:cs="Open Sans"/>
-              </w:rPr>
-              <w:t>0</w:t>
-            </w:r>
-          </w:p>
-        </w:tc>
-      </w:tr>
-      <w:tr>
-        <w:trPr>
-          <w:trHeight w:val="360"/>
-        </w:trPr>
-        <w:tc>
-          <w:tcPr>
-            <w:cnfStyle w:val="001000000000" w:firstRow="0" w:lastRow="0" w:firstColumn="1" w:lastColumn="0" w:oddVBand="0" w:evenVBand="0" w:oddHBand="0" w:evenHBand="0" w:firstRowFirstColumn="0" w:firstRowLastColumn="0" w:lastRowFirstColumn="0" w:lastRowLastColumn="0"/>
-            <w:tcW w:w="4675" w:type="dxa"/>
-          </w:tcPr>
-          <w:p>
-            <w:pPr>
-              <w:ind w:right="657"/>
-              <w:rPr>
-                <w:rFonts w:ascii="Open Sans" w:hAnsi="Open Sans" w:cs="Open Sans"/>
-                <w:b w:val="0"/>
-              </w:rPr>
-            </w:pPr>
-            <w:r>
-              <w:rPr>
-                <w:rFonts w:ascii="Open Sans" w:hAnsi="Open Sans" w:cs="Open Sans"/>
-                <w:b w:val="0"/>
-              </w:rPr>
-              <w:t>Rule 7</w:t>
-            </w:r>
-          </w:p>
-        </w:tc>
-        <w:tc>
-          <w:tcPr>
-            <w:tcW w:w="1350" w:type="dxa"/>
-          </w:tcPr>
-          <w:p>
-            <w:pPr>
-              <w:ind w:left="0"/>
-              <w:jc w:val="center"/>
-              <w:cnfStyle w:val="000000000000" w:firstRow="0" w:lastRow="0" w:firstColumn="0" w:lastColumn="0" w:oddVBand="0" w:evenVBand="0" w:oddHBand="0" w:evenHBand="0" w:firstRowFirstColumn="0" w:firstRowLastColumn="0" w:lastRowFirstColumn="0" w:lastRowLastColumn="0"/>
-              <w:rPr>
-                <w:rFonts w:ascii="Open Sans" w:hAnsi="Open Sans" w:cs="Open Sans"/>
-              </w:rPr>
-            </w:pPr>
-            <w:r>
-              <w:rPr>
-                <w:rFonts w:ascii="Open Sans" w:hAnsi="Open Sans" w:cs="Open Sans"/>
-              </w:rPr>
-              <w:t>0</w:t>
-            </w:r>
-          </w:p>
-        </w:tc>
-        <w:tc>
-          <w:tcPr>
-            <w:tcW w:w="1530" w:type="dxa"/>
-          </w:tcPr>
-          <w:p>
-            <w:pPr>
-              <w:ind w:left="66" w:right="72" w:hanging="6"/>
-              <w:jc w:val="center"/>
-              <w:cnfStyle w:val="000000000000" w:firstRow="0" w:lastRow="0" w:firstColumn="0" w:lastColumn="0" w:oddVBand="0" w:evenVBand="0" w:oddHBand="0" w:evenHBand="0" w:firstRowFirstColumn="0" w:firstRowLastColumn="0" w:lastRowFirstColumn="0" w:lastRowLastColumn="0"/>
-              <w:rPr>
-                <w:rFonts w:ascii="Open Sans" w:hAnsi="Open Sans" w:cs="Open Sans"/>
-              </w:rPr>
-            </w:pPr>
-            <w:r>
-              <w:rPr>
-                <w:rFonts w:ascii="Open Sans" w:hAnsi="Open Sans" w:cs="Open Sans"/>
-              </w:rPr>
-              <w:t>0</w:t>
-            </w:r>
-          </w:p>
-        </w:tc>
-        <w:tc>
-          <w:tcPr>
-            <w:tcW w:w="1445" w:type="dxa"/>
-          </w:tcPr>
-          <w:p>
-            <w:pPr>
-              <w:ind w:left="0"/>
-              <w:jc w:val="center"/>
-              <w:cnfStyle w:val="000000000000" w:firstRow="0" w:lastRow="0" w:firstColumn="0" w:lastColumn="0" w:oddVBand="0" w:evenVBand="0" w:oddHBand="0" w:evenHBand="0" w:firstRowFirstColumn="0" w:firstRowLastColumn="0" w:lastRowFirstColumn="0" w:lastRowLastColumn="0"/>
-              <w:rPr>
-                <w:rFonts w:ascii="Open Sans" w:hAnsi="Open Sans" w:cs="Open Sans"/>
-              </w:rPr>
-            </w:pPr>
-            <w:r>
-              <w:rPr>
-                <w:rFonts w:ascii="Open Sans" w:hAnsi="Open Sans" w:cs="Open Sans"/>
-              </w:rPr>
-              <w:t>0</w:t>
-            </w:r>
-          </w:p>
-        </w:tc>
-      </w:tr>
-      <w:tr>
-        <w:trPr>
-          <w:trHeight w:val="360"/>
-        </w:trPr>
-        <w:tc>
-          <w:tcPr>
-            <w:cnfStyle w:val="001000000000" w:firstRow="0" w:lastRow="0" w:firstColumn="1" w:lastColumn="0" w:oddVBand="0" w:evenVBand="0" w:oddHBand="0" w:evenHBand="0" w:firstRowFirstColumn="0" w:firstRowLastColumn="0" w:lastRowFirstColumn="0" w:lastRowLastColumn="0"/>
-            <w:tcW w:w="4675" w:type="dxa"/>
-          </w:tcPr>
-          <w:p>
-            <w:pPr>
-              <w:ind w:right="657"/>
-              <w:rPr>
-                <w:rFonts w:ascii="Open Sans" w:hAnsi="Open Sans" w:cs="Open Sans"/>
-                <w:b w:val="0"/>
-              </w:rPr>
-            </w:pPr>
-            <w:r>
-              <w:rPr>
-                <w:rFonts w:ascii="Open Sans" w:hAnsi="Open Sans" w:cs="Open Sans"/>
-                <w:b w:val="0"/>
-              </w:rPr>
-              <w:t>Rule 8</w:t>
-            </w:r>
-          </w:p>
-        </w:tc>
-        <w:tc>
-          <w:tcPr>
-            <w:tcW w:w="1350" w:type="dxa"/>
-          </w:tcPr>
-          <w:p>
-            <w:pPr>
-              <w:ind w:left="0"/>
-              <w:jc w:val="center"/>
-              <w:cnfStyle w:val="000000000000" w:firstRow="0" w:lastRow="0" w:firstColumn="0" w:lastColumn="0" w:oddVBand="0" w:evenVBand="0" w:oddHBand="0" w:evenHBand="0" w:firstRowFirstColumn="0" w:firstRowLastColumn="0" w:lastRowFirstColumn="0" w:lastRowLastColumn="0"/>
-              <w:rPr>
-                <w:rFonts w:ascii="Open Sans" w:hAnsi="Open Sans" w:cs="Open Sans"/>
-              </w:rPr>
-            </w:pPr>
-            <w:r>
-              <w:rPr>
-                <w:rFonts w:ascii="Open Sans" w:hAnsi="Open Sans" w:cs="Open Sans"/>
-              </w:rPr>
-              <w:t>0</w:t>
-            </w:r>
-          </w:p>
-        </w:tc>
-        <w:tc>
-          <w:tcPr>
-            <w:tcW w:w="1530" w:type="dxa"/>
-          </w:tcPr>
-          <w:p>
-            <w:pPr>
-              <w:ind w:left="66" w:right="72" w:hanging="6"/>
-              <w:jc w:val="center"/>
-              <w:cnfStyle w:val="000000000000" w:firstRow="0" w:lastRow="0" w:firstColumn="0" w:lastColumn="0" w:oddVBand="0" w:evenVBand="0" w:oddHBand="0" w:evenHBand="0" w:firstRowFirstColumn="0" w:firstRowLastColumn="0" w:lastRowFirstColumn="0" w:lastRowLastColumn="0"/>
-              <w:rPr>
-                <w:rFonts w:ascii="Open Sans" w:hAnsi="Open Sans" w:cs="Open Sans"/>
-              </w:rPr>
-            </w:pPr>
-            <w:r>
-              <w:rPr>
-                <w:rFonts w:ascii="Open Sans" w:hAnsi="Open Sans" w:cs="Open Sans"/>
-              </w:rPr>
-              <w:t>0</w:t>
-            </w:r>
-          </w:p>
-        </w:tc>
-        <w:tc>
-          <w:tcPr>
-            <w:tcW w:w="1445" w:type="dxa"/>
-          </w:tcPr>
-          <w:p>
-            <w:pPr>
-              <w:ind w:left="0"/>
-              <w:jc w:val="center"/>
-              <w:cnfStyle w:val="000000000000" w:firstRow="0" w:lastRow="0" w:firstColumn="0" w:lastColumn="0" w:oddVBand="0" w:evenVBand="0" w:oddHBand="0" w:evenHBand="0" w:firstRowFirstColumn="0" w:firstRowLastColumn="0" w:lastRowFirstColumn="0" w:lastRowLastColumn="0"/>
-              <w:rPr>
-                <w:rFonts w:ascii="Open Sans" w:hAnsi="Open Sans" w:cs="Open Sans"/>
-              </w:rPr>
-            </w:pPr>
-            <w:r>
-              <w:rPr>
-                <w:rFonts w:ascii="Open Sans" w:hAnsi="Open Sans" w:cs="Open Sans"/>
-              </w:rPr>
-              <w:t>0</w:t>
-            </w:r>
-          </w:p>
-        </w:tc>
-      </w:tr>
-    </w:tbl>
-    <w:p>
-      <w:pPr>
-        <w:tabs>
-          <w:tab w:val="left" w:pos="2847"/>
-        </w:tabs>
-        <w:ind w:right="657"/>
-        <w:rPr>
-          <w:rFonts w:eastAsia="Calibri"/>
-          <w:lang w:eastAsia="en-US"/>
-        </w:rPr>
-      </w:pPr>
-    </w:p>
-    <w:p>
-      <w:pPr>
-        <w:tabs>
-          <w:tab w:val="left" w:pos="2847"/>
-        </w:tabs>
-        <w:ind w:left="0" w:right="657"/>
-        <w:rPr>
-          <w:rFonts w:eastAsia="Calibri"/>
-          <w:lang w:eastAsia="en-US"/>
-        </w:rPr>
-      </w:pPr>
-    </w:p>
-    <w:p>
-      <w:pPr>
-        <w:tabs>
-          <w:tab w:val="left" w:pos="2847"/>
-        </w:tabs>
-        <w:ind w:right="657"/>
-        <w:rPr>
-          <w:rFonts w:eastAsia="Calibri"/>
-          <w:lang w:eastAsia="en-US"/>
-        </w:rPr>
-      </w:pPr>
-    </w:p>
-    <w:p>
-      <w:pPr>
-        <w:spacing w:after="0" w:line="240" w:lineRule="auto"/>
-        <w:ind w:left="0"/>
-        <w:jc w:val="left"/>
-        <w:rPr>
-          <w:rFonts w:eastAsia="Calibri"/>
-          <w:lang w:eastAsia="en-US"/>
-        </w:rPr>
-      </w:pPr>
-    </w:p>
-    <w:p>
-      <w:pPr>
-        <w:spacing w:after="0" w:line="240" w:lineRule="auto"/>
-        <w:ind w:left="0"/>
-        <w:jc w:val="left"/>
-        <w:rPr>
-          <w:rFonts w:eastAsia="Calibri"/>
-          <w:lang w:eastAsia="en-US"/>
-        </w:rPr>
-      </w:pPr>
-    </w:p>
-    <w:p>
-      <w:pPr>
-        <w:spacing w:after="0" w:line="240" w:lineRule="auto"/>
-        <w:ind w:left="0"/>
-        <w:jc w:val="left"/>
-        <w:rPr>
-          <w:rFonts w:eastAsia="Calibri"/>
-          <w:lang w:eastAsia="en-US"/>
-        </w:rPr>
-      </w:pPr>
-    </w:p>
-    <w:p>
-      <w:pPr>
-        <w:spacing w:after="0" w:line="240" w:lineRule="auto"/>
-        <w:ind w:left="0"/>
-        <w:jc w:val="left"/>
-        <w:rPr>
-          <w:rFonts w:eastAsia="Calibri"/>
-          <w:lang w:eastAsia="en-US"/>
-        </w:rPr>
-      </w:pPr>
-    </w:p>
-    <w:p>
-      <w:pPr>
-        <w:spacing w:after="0" w:line="240" w:lineRule="auto"/>
-        <w:ind w:left="0"/>
-        <w:jc w:val="left"/>
-        <w:rPr>
-          <w:rFonts w:eastAsia="Calibri"/>
-          <w:lang w:eastAsia="en-US"/>
-        </w:rPr>
-      </w:pPr>
-    </w:p>
-    <w:p>
-      <w:pPr>
-        <w:spacing w:after="0" w:line="240" w:lineRule="auto"/>
-        <w:ind w:left="0"/>
-        <w:jc w:val="left"/>
-        <w:rPr>
-          <w:rFonts w:eastAsia="Calibri"/>
-          <w:lang w:eastAsia="en-US"/>
-        </w:rPr>
-      </w:pPr>
-    </w:p>
-    <w:p>
-      <w:pPr>
-        <w:spacing w:after="0" w:line="240" w:lineRule="auto"/>
-        <w:ind w:left="0"/>
-        <w:jc w:val="left"/>
-        <w:rPr>
-          <w:rFonts w:eastAsia="Calibri"/>
-          <w:lang w:eastAsia="en-US"/>
-        </w:rPr>
-      </w:pPr>
-    </w:p>
-    <w:p>
-      <w:pPr>
-        <w:spacing w:after="0" w:line="240" w:lineRule="auto"/>
-        <w:ind w:left="0"/>
-        <w:jc w:val="left"/>
-        <w:rPr>
-          <w:rFonts w:eastAsia="Calibri"/>
-          <w:lang w:eastAsia="en-US"/>
-        </w:rPr>
-      </w:pPr>
-    </w:p>
-    <w:p>
-      <w:pPr>
-        <w:spacing w:after="0" w:line="240" w:lineRule="auto"/>
-        <w:ind w:left="0"/>
-        <w:jc w:val="left"/>
-        <w:rPr>
-          <w:rFonts w:eastAsia="Calibri"/>
-          <w:lang w:eastAsia="en-US"/>
-        </w:rPr>
-      </w:pPr>
-    </w:p>
-    <w:p>
-      <w:pPr>
-        <w:spacing w:after="0" w:line="240" w:lineRule="auto"/>
-        <w:ind w:left="0"/>
-        <w:jc w:val="left"/>
-        <w:rPr>
-          <w:rFonts w:eastAsia="Calibri"/>
-          <w:lang w:eastAsia="en-US"/>
-        </w:rPr>
-      </w:pPr>
-    </w:p>
-    <w:p>
-      <w:pPr>
-        <w:spacing w:after="0" w:line="240" w:lineRule="auto"/>
-        <w:ind w:left="0"/>
-        <w:jc w:val="left"/>
-        <w:rPr>
-          <w:rFonts w:eastAsia="Calibri"/>
-          <w:lang w:eastAsia="en-US"/>
-        </w:rPr>
-      </w:pPr>
-    </w:p>
-    <w:p>
-      <w:pPr>
-        <w:pStyle w:val="BodyContent"/>
-        <w:ind w:right="657"/>
-        <w:rPr>
-          <w:rFonts w:eastAsia="Calibri"/>
-        </w:rPr>
-      </w:pPr>
-    </w:p>
-    <w:p>
-      <w:pPr>
-        <w:pStyle w:val="BodyContent"/>
-        <w:ind w:right="657"/>
-        <w:rPr>
-          <w:rFonts w:ascii="Verdana" w:hAnsi="Verdana"/>
-          <w:i/>
-          <w:sz w:val="14"/>
-          <w:lang w:val="fr-FR"/>
-        </w:rPr>
-      </w:pPr>
-      <w:r>
-        <w:rPr>
-          <w:rFonts w:ascii="Verdana" w:hAnsi="Verdana"/>
-          <w:i/>
-          <w:sz w:val="14"/>
-          <w:lang w:val="fr-FR"/>
-        </w:rPr>
-        <w:t>Table 11: PCI-DSS-V3.1-Req-9</w:t>
-      </w:r>
-      <w:r>
-        <w:rPr>
-          <w:rFonts w:asciiTheme="minorHAnsi" w:hAnsiTheme="minorHAnsi" w:cstheme="minorHAnsi"/>
-          <w:sz w:val="20"/>
-          <w:szCs w:val="20"/>
-          <w:lang w:val="fr-FR"/>
-        </w:rPr>
-        <w:t xml:space="preserve"> </w:t>
-      </w:r>
-      <w:r>
-        <w:rPr>
-          <w:rFonts w:ascii="Verdana" w:hAnsi="Verdana"/>
-          <w:i/>
-          <w:sz w:val="14"/>
-          <w:lang w:val="fr-FR"/>
-        </w:rPr>
-        <w:t>violations</w:t>
-      </w:r>
-    </w:p>
-    <w:p>
-      <w:pPr>
-        <w:spacing w:after="0" w:line="240" w:lineRule="auto"/>
-        <w:ind w:left="0"/>
-        <w:jc w:val="left"/>
-        <w:rPr>
-          <w:rFonts w:asciiTheme="minorHAnsi" w:eastAsia="Perpetua" w:hAnsiTheme="minorHAnsi" w:cstheme="minorHAnsi"/>
-          <w:color w:val="000000"/>
-          <w:sz w:val="20"/>
-          <w:lang w:val="fr-FR" w:eastAsia="en-US"/>
-        </w:rPr>
-      </w:pPr>
-    </w:p>
-    <w:p>
-      <w:pPr>
-        <w:spacing w:after="0" w:line="240" w:lineRule="auto"/>
-        <w:ind w:left="0"/>
-        <w:jc w:val="left"/>
-        <w:rPr>
-          <w:rFonts w:asciiTheme="minorHAnsi" w:hAnsiTheme="minorHAnsi" w:cstheme="minorHAnsi"/>
-          <w:sz w:val="20"/>
-          <w:lang w:val="fr-FR"/>
-        </w:rPr>
-      </w:pPr>
-    </w:p>
-    <w:p>
-      <w:pPr>
-        <w:pStyle w:val="Heading2"/>
-        <w:spacing w:after="0"/>
-        <w:ind w:left="540" w:right="657" w:hanging="540"/>
-        <w:rPr>
-          <w:rFonts w:eastAsia="Calibri"/>
-        </w:rPr>
-      </w:pPr>
-      <w:bookmarkStart w:id="17" w:name="_Toc9864091"/>
-      <w:r>
-        <w:rPr>
-          <w:rFonts w:eastAsia="Calibri"/>
-          <w:lang w:val="en-US"/>
-        </w:rPr>
-        <w:t>PCI DSS – Requirement 10</w:t>
-      </w:r>
-      <w:bookmarkEnd w:id="17"/>
     </w:p>
     <w:p>
       <w:pPr>
@@ -21129,7 +19964,27 @@
           <w:sz w:val="14"/>
           <w:lang w:val="fr-FR"/>
         </w:rPr>
-        <w:t>Table 13: PCI-DSS-V3.1-Req-10</w:t>
+        <w:t xml:space="preserve">Table </w:t>
+      </w:r>
+      <w:proofErr w:type="gramStart"/>
+      <w:r>
+        <w:rPr>
+          <w:rFonts w:ascii="Verdana" w:hAnsi="Verdana"/>
+          <w:i/>
+          <w:sz w:val="14"/>
+          <w:lang w:val="fr-FR"/>
+        </w:rPr>
+        <w:t>13:</w:t>
+      </w:r>
+      <w:proofErr w:type="gramEnd"/>
+      <w:r>
+        <w:rPr>
+          <w:rFonts w:ascii="Verdana" w:hAnsi="Verdana"/>
+          <w:i/>
+          <w:sz w:val="14"/>
+          <w:lang w:val="fr-FR"/>
+        </w:rPr>
+        <w:t xml:space="preserve"> PCI-DSS-V3.1-Req-10</w:t>
       </w:r>
       <w:r>
         <w:rPr>
@@ -21174,2301 +20029,39 @@
     </w:p>
     <w:p>
       <w:pPr>
+        <w:pStyle w:val="Heading1"/>
+        <w:ind w:right="657"/>
+      </w:pPr>
+      <w:bookmarkStart w:id="17" w:name="_Toc9864094"/>
+      <w:r>
+        <w:lastRenderedPageBreak/>
+        <w:t>A</w:t>
+      </w:r>
+      <w:r>
+        <w:t>ppendix</w:t>
+      </w:r>
+      <w:bookmarkEnd w:id="17"/>
+      <w:r>
+        <w:t xml:space="preserve"> </w:t>
+      </w:r>
+    </w:p>
+    <w:p>
+      <w:pPr>
         <w:pStyle w:val="Heading2"/>
         <w:spacing w:after="0"/>
         <w:ind w:left="540" w:right="657" w:hanging="540"/>
         <w:rPr>
-          <w:rFonts w:eastAsia="Calibri"/>
-        </w:rPr>
-      </w:pPr>
-      <w:bookmarkStart w:id="18" w:name="_Toc9864092"/>
-      <w:r>
-        <w:rPr>
-          <w:rFonts w:eastAsia="Calibri"/>
           <w:lang w:val="en-US"/>
         </w:rPr>
-        <w:lastRenderedPageBreak/>
-        <w:t>PCI DSS – Requirement 11</w:t>
+      </w:pPr>
+      <w:bookmarkStart w:id="18" w:name="_Toc9864095"/>
+      <w:r>
+        <w:rPr>
+          <w:lang w:val="en-US"/>
+        </w:rPr>
+        <w:t>About CAST Software Intelligence</w:t>
       </w:r>
       <w:bookmarkEnd w:id="18"/>
-    </w:p>
-    <w:p>
-      <w:pPr>
-        <w:pStyle w:val="BodyContent"/>
-        <w:ind w:right="657"/>
-        <w:rPr>
-          <w:rFonts w:asciiTheme="minorHAnsi" w:hAnsiTheme="minorHAnsi" w:cstheme="minorHAnsi"/>
-          <w:sz w:val="20"/>
-          <w:szCs w:val="20"/>
-        </w:rPr>
-      </w:pPr>
-      <w:r>
-        <w:rPr>
-          <w:rFonts w:asciiTheme="minorHAnsi" w:hAnsiTheme="minorHAnsi" w:cstheme="minorHAnsi"/>
-          <w:sz w:val="20"/>
-          <w:szCs w:val="20"/>
-        </w:rPr>
-        <w:t>List of PCI DSS V3</w:t>
-      </w:r>
-      <w:r>
-        <w:rPr>
-          <w:rFonts w:asciiTheme="minorHAnsi" w:hAnsiTheme="minorHAnsi" w:cstheme="minorHAnsi"/>
-          <w:sz w:val="20"/>
-          <w:szCs w:val="20"/>
-        </w:rPr>
-        <w:t>.</w:t>
-      </w:r>
-      <w:r>
-        <w:rPr>
-          <w:rFonts w:asciiTheme="minorHAnsi" w:hAnsiTheme="minorHAnsi" w:cstheme="minorHAnsi"/>
-          <w:sz w:val="20"/>
-          <w:szCs w:val="20"/>
-        </w:rPr>
-        <w:t xml:space="preserve">1 Requirement 11 </w:t>
-      </w:r>
-      <w:r>
-        <w:rPr>
-          <w:rFonts w:asciiTheme="minorHAnsi" w:hAnsiTheme="minorHAnsi" w:cstheme="minorHAnsi"/>
-          <w:sz w:val="20"/>
-          <w:szCs w:val="20"/>
-        </w:rPr>
-        <w:t>had any findings in this application</w:t>
-      </w:r>
-      <w:r>
-        <w:rPr>
-          <w:rFonts w:asciiTheme="minorHAnsi" w:hAnsiTheme="minorHAnsi" w:cstheme="minorHAnsi"/>
-          <w:sz w:val="20"/>
-          <w:szCs w:val="20"/>
-        </w:rPr>
-        <w:t>.</w:t>
-      </w:r>
-    </w:p>
-    <w:tbl>
-      <w:tblPr>
-        <w:tblStyle w:val="GridTable1Light-Accent1"/>
-        <w:tblpPr w:leftFromText="180" w:rightFromText="180" w:vertAnchor="text" w:tblpY="-5"/>
-        <w:tblW w:w="9000" w:type="dxa"/>
-        <w:tblLayout w:type="fixed"/>
-        <w:tblLook w:val="04A0" w:firstRow="1" w:lastRow="0" w:firstColumn="1" w:lastColumn="0" w:noHBand="0" w:noVBand="1"/>
-        <w:tblDescription w:val="TABLE;RULES_LIST_STATISTICS_RATIO;METRICS=PCI-DSS-V3.1-Req-11"/>
-      </w:tblPr>
-      <w:tblGrid>
-        <w:gridCol w:w="4675"/>
-        <w:gridCol w:w="1350"/>
-        <w:gridCol w:w="1530"/>
-        <w:gridCol w:w="1445"/>
-      </w:tblGrid>
-      <w:tr>
-        <w:trPr>
-          <w:cnfStyle w:val="100000000000" w:firstRow="1" w:lastRow="0" w:firstColumn="0" w:lastColumn="0" w:oddVBand="0" w:evenVBand="0" w:oddHBand="0" w:evenHBand="0" w:firstRowFirstColumn="0" w:firstRowLastColumn="0" w:lastRowFirstColumn="0" w:lastRowLastColumn="0"/>
-          <w:trHeight w:val="585"/>
-        </w:trPr>
-        <w:tc>
-          <w:tcPr>
-            <w:cnfStyle w:val="001000000000" w:firstRow="0" w:lastRow="0" w:firstColumn="1" w:lastColumn="0" w:oddVBand="0" w:evenVBand="0" w:oddHBand="0" w:evenHBand="0" w:firstRowFirstColumn="0" w:firstRowLastColumn="0" w:lastRowFirstColumn="0" w:lastRowLastColumn="0"/>
-            <w:tcW w:w="4675" w:type="dxa"/>
-            <w:shd w:val="clear" w:color="auto" w:fill="DBE5F1" w:themeFill="accent1" w:themeFillTint="33"/>
-            <w:vAlign w:val="center"/>
-          </w:tcPr>
-          <w:p>
-            <w:pPr>
-              <w:ind w:left="330" w:right="657"/>
-              <w:jc w:val="left"/>
-              <w:rPr>
-                <w:rFonts w:ascii="Open Sans" w:hAnsi="Open Sans" w:cs="Open Sans"/>
-              </w:rPr>
-            </w:pPr>
-            <w:r>
-              <w:rPr>
-                <w:rFonts w:ascii="Open Sans" w:hAnsi="Open Sans" w:cs="Open Sans"/>
-              </w:rPr>
-              <w:t>Rules</w:t>
-            </w:r>
-          </w:p>
-        </w:tc>
-        <w:tc>
-          <w:tcPr>
-            <w:tcW w:w="1350" w:type="dxa"/>
-            <w:shd w:val="clear" w:color="auto" w:fill="DBE5F1" w:themeFill="accent1" w:themeFillTint="33"/>
-            <w:vAlign w:val="center"/>
-          </w:tcPr>
-          <w:p>
-            <w:pPr>
-              <w:ind w:left="72"/>
-              <w:jc w:val="center"/>
-              <w:cnfStyle w:val="100000000000" w:firstRow="1" w:lastRow="0" w:firstColumn="0" w:lastColumn="0" w:oddVBand="0" w:evenVBand="0" w:oddHBand="0" w:evenHBand="0" w:firstRowFirstColumn="0" w:firstRowLastColumn="0" w:lastRowFirstColumn="0" w:lastRowLastColumn="0"/>
-              <w:rPr>
-                <w:rFonts w:ascii="Open Sans" w:hAnsi="Open Sans" w:cs="Open Sans"/>
-                <w:b w:val="0"/>
-              </w:rPr>
-            </w:pPr>
-            <w:r>
-              <w:rPr>
-                <w:rFonts w:ascii="Open Sans" w:hAnsi="Open Sans" w:cs="Open Sans"/>
-                <w:b w:val="0"/>
-              </w:rPr>
-              <w:t>Total Violations</w:t>
-            </w:r>
-          </w:p>
-        </w:tc>
-        <w:tc>
-          <w:tcPr>
-            <w:tcW w:w="1530" w:type="dxa"/>
-            <w:shd w:val="clear" w:color="auto" w:fill="DBE5F1" w:themeFill="accent1" w:themeFillTint="33"/>
-            <w:vAlign w:val="center"/>
-          </w:tcPr>
-          <w:p>
-            <w:pPr>
-              <w:ind w:left="66" w:right="72"/>
-              <w:jc w:val="center"/>
-              <w:cnfStyle w:val="100000000000" w:firstRow="1" w:lastRow="0" w:firstColumn="0" w:lastColumn="0" w:oddVBand="0" w:evenVBand="0" w:oddHBand="0" w:evenHBand="0" w:firstRowFirstColumn="0" w:firstRowLastColumn="0" w:lastRowFirstColumn="0" w:lastRowLastColumn="0"/>
-              <w:rPr>
-                <w:rFonts w:ascii="Open Sans" w:hAnsi="Open Sans" w:cs="Open Sans"/>
-                <w:b w:val="0"/>
-              </w:rPr>
-            </w:pPr>
-            <w:r>
-              <w:rPr>
-                <w:rFonts w:ascii="Open Sans" w:hAnsi="Open Sans" w:cs="Open Sans"/>
-                <w:b w:val="0"/>
-              </w:rPr>
-              <w:t>Added Violations</w:t>
-            </w:r>
-          </w:p>
-        </w:tc>
-        <w:tc>
-          <w:tcPr>
-            <w:tcW w:w="1445" w:type="dxa"/>
-            <w:shd w:val="clear" w:color="auto" w:fill="DBE5F1" w:themeFill="accent1" w:themeFillTint="33"/>
-            <w:vAlign w:val="center"/>
-          </w:tcPr>
-          <w:p>
-            <w:pPr>
-              <w:ind w:left="-18" w:right="-18"/>
-              <w:jc w:val="center"/>
-              <w:cnfStyle w:val="100000000000" w:firstRow="1" w:lastRow="0" w:firstColumn="0" w:lastColumn="0" w:oddVBand="0" w:evenVBand="0" w:oddHBand="0" w:evenHBand="0" w:firstRowFirstColumn="0" w:firstRowLastColumn="0" w:lastRowFirstColumn="0" w:lastRowLastColumn="0"/>
-              <w:rPr>
-                <w:rFonts w:ascii="Open Sans" w:hAnsi="Open Sans" w:cs="Open Sans"/>
-                <w:b w:val="0"/>
-              </w:rPr>
-            </w:pPr>
-            <w:r>
-              <w:rPr>
-                <w:rFonts w:ascii="Open Sans" w:hAnsi="Open Sans" w:cs="Open Sans"/>
-                <w:b w:val="0"/>
-              </w:rPr>
-              <w:t>Removed Violations</w:t>
-            </w:r>
-          </w:p>
-        </w:tc>
-      </w:tr>
-      <w:tr>
-        <w:trPr>
-          <w:trHeight w:val="360"/>
-        </w:trPr>
-        <w:tc>
-          <w:tcPr>
-            <w:cnfStyle w:val="001000000000" w:firstRow="0" w:lastRow="0" w:firstColumn="1" w:lastColumn="0" w:oddVBand="0" w:evenVBand="0" w:oddHBand="0" w:evenHBand="0" w:firstRowFirstColumn="0" w:firstRowLastColumn="0" w:lastRowFirstColumn="0" w:lastRowLastColumn="0"/>
-            <w:tcW w:w="4675" w:type="dxa"/>
-          </w:tcPr>
-          <w:p>
-            <w:pPr>
-              <w:ind w:right="657"/>
-              <w:rPr>
-                <w:rFonts w:ascii="Open Sans" w:hAnsi="Open Sans" w:cs="Open Sans"/>
-                <w:b w:val="0"/>
-              </w:rPr>
-            </w:pPr>
-            <w:r>
-              <w:rPr>
-                <w:rFonts w:ascii="Open Sans" w:hAnsi="Open Sans" w:cs="Open Sans"/>
-                <w:b w:val="0"/>
-              </w:rPr>
-              <w:t>Rule 1</w:t>
-            </w:r>
-          </w:p>
-        </w:tc>
-        <w:tc>
-          <w:tcPr>
-            <w:tcW w:w="1350" w:type="dxa"/>
-          </w:tcPr>
-          <w:p>
-            <w:pPr>
-              <w:ind w:left="0"/>
-              <w:jc w:val="center"/>
-              <w:cnfStyle w:val="000000000000" w:firstRow="0" w:lastRow="0" w:firstColumn="0" w:lastColumn="0" w:oddVBand="0" w:evenVBand="0" w:oddHBand="0" w:evenHBand="0" w:firstRowFirstColumn="0" w:firstRowLastColumn="0" w:lastRowFirstColumn="0" w:lastRowLastColumn="0"/>
-              <w:rPr>
-                <w:rFonts w:ascii="Open Sans" w:hAnsi="Open Sans" w:cs="Open Sans"/>
-              </w:rPr>
-            </w:pPr>
-            <w:r>
-              <w:rPr>
-                <w:rFonts w:ascii="Open Sans" w:hAnsi="Open Sans" w:cs="Open Sans"/>
-              </w:rPr>
-              <w:t>0</w:t>
-            </w:r>
-          </w:p>
-        </w:tc>
-        <w:tc>
-          <w:tcPr>
-            <w:tcW w:w="1530" w:type="dxa"/>
-          </w:tcPr>
-          <w:p>
-            <w:pPr>
-              <w:ind w:left="66" w:right="72" w:hanging="6"/>
-              <w:jc w:val="center"/>
-              <w:cnfStyle w:val="000000000000" w:firstRow="0" w:lastRow="0" w:firstColumn="0" w:lastColumn="0" w:oddVBand="0" w:evenVBand="0" w:oddHBand="0" w:evenHBand="0" w:firstRowFirstColumn="0" w:firstRowLastColumn="0" w:lastRowFirstColumn="0" w:lastRowLastColumn="0"/>
-              <w:rPr>
-                <w:rFonts w:ascii="Open Sans" w:hAnsi="Open Sans" w:cs="Open Sans"/>
-              </w:rPr>
-            </w:pPr>
-            <w:r>
-              <w:rPr>
-                <w:rFonts w:ascii="Open Sans" w:hAnsi="Open Sans" w:cs="Open Sans"/>
-              </w:rPr>
-              <w:t>0</w:t>
-            </w:r>
-          </w:p>
-        </w:tc>
-        <w:tc>
-          <w:tcPr>
-            <w:tcW w:w="1445" w:type="dxa"/>
-          </w:tcPr>
-          <w:p>
-            <w:pPr>
-              <w:ind w:left="0"/>
-              <w:jc w:val="center"/>
-              <w:cnfStyle w:val="000000000000" w:firstRow="0" w:lastRow="0" w:firstColumn="0" w:lastColumn="0" w:oddVBand="0" w:evenVBand="0" w:oddHBand="0" w:evenHBand="0" w:firstRowFirstColumn="0" w:firstRowLastColumn="0" w:lastRowFirstColumn="0" w:lastRowLastColumn="0"/>
-              <w:rPr>
-                <w:rFonts w:ascii="Open Sans" w:hAnsi="Open Sans" w:cs="Open Sans"/>
-              </w:rPr>
-            </w:pPr>
-            <w:r>
-              <w:rPr>
-                <w:rFonts w:ascii="Open Sans" w:hAnsi="Open Sans" w:cs="Open Sans"/>
-              </w:rPr>
-              <w:t>0</w:t>
-            </w:r>
-          </w:p>
-        </w:tc>
-      </w:tr>
-      <w:tr>
-        <w:trPr>
-          <w:trHeight w:val="360"/>
-        </w:trPr>
-        <w:tc>
-          <w:tcPr>
-            <w:cnfStyle w:val="001000000000" w:firstRow="0" w:lastRow="0" w:firstColumn="1" w:lastColumn="0" w:oddVBand="0" w:evenVBand="0" w:oddHBand="0" w:evenHBand="0" w:firstRowFirstColumn="0" w:firstRowLastColumn="0" w:lastRowFirstColumn="0" w:lastRowLastColumn="0"/>
-            <w:tcW w:w="4675" w:type="dxa"/>
-          </w:tcPr>
-          <w:p>
-            <w:pPr>
-              <w:ind w:right="657"/>
-              <w:rPr>
-                <w:rFonts w:ascii="Open Sans" w:hAnsi="Open Sans" w:cs="Open Sans"/>
-                <w:b w:val="0"/>
-              </w:rPr>
-            </w:pPr>
-            <w:r>
-              <w:rPr>
-                <w:rFonts w:ascii="Open Sans" w:hAnsi="Open Sans" w:cs="Open Sans"/>
-                <w:b w:val="0"/>
-              </w:rPr>
-              <w:t>Rule 2</w:t>
-            </w:r>
-          </w:p>
-        </w:tc>
-        <w:tc>
-          <w:tcPr>
-            <w:tcW w:w="1350" w:type="dxa"/>
-          </w:tcPr>
-          <w:p>
-            <w:pPr>
-              <w:ind w:left="0"/>
-              <w:jc w:val="center"/>
-              <w:cnfStyle w:val="000000000000" w:firstRow="0" w:lastRow="0" w:firstColumn="0" w:lastColumn="0" w:oddVBand="0" w:evenVBand="0" w:oddHBand="0" w:evenHBand="0" w:firstRowFirstColumn="0" w:firstRowLastColumn="0" w:lastRowFirstColumn="0" w:lastRowLastColumn="0"/>
-              <w:rPr>
-                <w:rFonts w:ascii="Open Sans" w:hAnsi="Open Sans" w:cs="Open Sans"/>
-              </w:rPr>
-            </w:pPr>
-            <w:r>
-              <w:rPr>
-                <w:rFonts w:ascii="Open Sans" w:hAnsi="Open Sans" w:cs="Open Sans"/>
-              </w:rPr>
-              <w:t>0</w:t>
-            </w:r>
-          </w:p>
-        </w:tc>
-        <w:tc>
-          <w:tcPr>
-            <w:tcW w:w="1530" w:type="dxa"/>
-          </w:tcPr>
-          <w:p>
-            <w:pPr>
-              <w:ind w:left="66" w:right="72" w:hanging="6"/>
-              <w:jc w:val="center"/>
-              <w:cnfStyle w:val="000000000000" w:firstRow="0" w:lastRow="0" w:firstColumn="0" w:lastColumn="0" w:oddVBand="0" w:evenVBand="0" w:oddHBand="0" w:evenHBand="0" w:firstRowFirstColumn="0" w:firstRowLastColumn="0" w:lastRowFirstColumn="0" w:lastRowLastColumn="0"/>
-              <w:rPr>
-                <w:rFonts w:ascii="Open Sans" w:hAnsi="Open Sans" w:cs="Open Sans"/>
-              </w:rPr>
-            </w:pPr>
-            <w:r>
-              <w:rPr>
-                <w:rFonts w:ascii="Open Sans" w:hAnsi="Open Sans" w:cs="Open Sans"/>
-              </w:rPr>
-              <w:t>0</w:t>
-            </w:r>
-          </w:p>
-        </w:tc>
-        <w:tc>
-          <w:tcPr>
-            <w:tcW w:w="1445" w:type="dxa"/>
-          </w:tcPr>
-          <w:p>
-            <w:pPr>
-              <w:ind w:left="0"/>
-              <w:jc w:val="center"/>
-              <w:cnfStyle w:val="000000000000" w:firstRow="0" w:lastRow="0" w:firstColumn="0" w:lastColumn="0" w:oddVBand="0" w:evenVBand="0" w:oddHBand="0" w:evenHBand="0" w:firstRowFirstColumn="0" w:firstRowLastColumn="0" w:lastRowFirstColumn="0" w:lastRowLastColumn="0"/>
-              <w:rPr>
-                <w:rFonts w:ascii="Open Sans" w:hAnsi="Open Sans" w:cs="Open Sans"/>
-              </w:rPr>
-            </w:pPr>
-            <w:r>
-              <w:rPr>
-                <w:rFonts w:ascii="Open Sans" w:hAnsi="Open Sans" w:cs="Open Sans"/>
-              </w:rPr>
-              <w:t>0</w:t>
-            </w:r>
-          </w:p>
-        </w:tc>
-      </w:tr>
-      <w:tr>
-        <w:trPr>
-          <w:trHeight w:val="360"/>
-        </w:trPr>
-        <w:tc>
-          <w:tcPr>
-            <w:cnfStyle w:val="001000000000" w:firstRow="0" w:lastRow="0" w:firstColumn="1" w:lastColumn="0" w:oddVBand="0" w:evenVBand="0" w:oddHBand="0" w:evenHBand="0" w:firstRowFirstColumn="0" w:firstRowLastColumn="0" w:lastRowFirstColumn="0" w:lastRowLastColumn="0"/>
-            <w:tcW w:w="4675" w:type="dxa"/>
-          </w:tcPr>
-          <w:p>
-            <w:pPr>
-              <w:ind w:right="657"/>
-              <w:rPr>
-                <w:rFonts w:ascii="Open Sans" w:hAnsi="Open Sans" w:cs="Open Sans"/>
-                <w:b w:val="0"/>
-              </w:rPr>
-            </w:pPr>
-            <w:r>
-              <w:rPr>
-                <w:rFonts w:ascii="Open Sans" w:hAnsi="Open Sans" w:cs="Open Sans"/>
-                <w:b w:val="0"/>
-              </w:rPr>
-              <w:t>Rule 3</w:t>
-            </w:r>
-          </w:p>
-        </w:tc>
-        <w:tc>
-          <w:tcPr>
-            <w:tcW w:w="1350" w:type="dxa"/>
-          </w:tcPr>
-          <w:p>
-            <w:pPr>
-              <w:ind w:left="0"/>
-              <w:jc w:val="center"/>
-              <w:cnfStyle w:val="000000000000" w:firstRow="0" w:lastRow="0" w:firstColumn="0" w:lastColumn="0" w:oddVBand="0" w:evenVBand="0" w:oddHBand="0" w:evenHBand="0" w:firstRowFirstColumn="0" w:firstRowLastColumn="0" w:lastRowFirstColumn="0" w:lastRowLastColumn="0"/>
-              <w:rPr>
-                <w:rFonts w:ascii="Open Sans" w:hAnsi="Open Sans" w:cs="Open Sans"/>
-              </w:rPr>
-            </w:pPr>
-            <w:r>
-              <w:rPr>
-                <w:rFonts w:ascii="Open Sans" w:hAnsi="Open Sans" w:cs="Open Sans"/>
-              </w:rPr>
-              <w:t>0</w:t>
-            </w:r>
-          </w:p>
-        </w:tc>
-        <w:tc>
-          <w:tcPr>
-            <w:tcW w:w="1530" w:type="dxa"/>
-          </w:tcPr>
-          <w:p>
-            <w:pPr>
-              <w:ind w:left="66" w:right="72" w:hanging="6"/>
-              <w:jc w:val="center"/>
-              <w:cnfStyle w:val="000000000000" w:firstRow="0" w:lastRow="0" w:firstColumn="0" w:lastColumn="0" w:oddVBand="0" w:evenVBand="0" w:oddHBand="0" w:evenHBand="0" w:firstRowFirstColumn="0" w:firstRowLastColumn="0" w:lastRowFirstColumn="0" w:lastRowLastColumn="0"/>
-              <w:rPr>
-                <w:rFonts w:ascii="Open Sans" w:hAnsi="Open Sans" w:cs="Open Sans"/>
-              </w:rPr>
-            </w:pPr>
-            <w:r>
-              <w:rPr>
-                <w:rFonts w:ascii="Open Sans" w:hAnsi="Open Sans" w:cs="Open Sans"/>
-              </w:rPr>
-              <w:t>0</w:t>
-            </w:r>
-          </w:p>
-        </w:tc>
-        <w:tc>
-          <w:tcPr>
-            <w:tcW w:w="1445" w:type="dxa"/>
-          </w:tcPr>
-          <w:p>
-            <w:pPr>
-              <w:ind w:left="0"/>
-              <w:jc w:val="center"/>
-              <w:cnfStyle w:val="000000000000" w:firstRow="0" w:lastRow="0" w:firstColumn="0" w:lastColumn="0" w:oddVBand="0" w:evenVBand="0" w:oddHBand="0" w:evenHBand="0" w:firstRowFirstColumn="0" w:firstRowLastColumn="0" w:lastRowFirstColumn="0" w:lastRowLastColumn="0"/>
-              <w:rPr>
-                <w:rFonts w:ascii="Open Sans" w:hAnsi="Open Sans" w:cs="Open Sans"/>
-              </w:rPr>
-            </w:pPr>
-            <w:r>
-              <w:rPr>
-                <w:rFonts w:ascii="Open Sans" w:hAnsi="Open Sans" w:cs="Open Sans"/>
-              </w:rPr>
-              <w:t>0</w:t>
-            </w:r>
-          </w:p>
-        </w:tc>
-      </w:tr>
-      <w:tr>
-        <w:trPr>
-          <w:trHeight w:val="360"/>
-        </w:trPr>
-        <w:tc>
-          <w:tcPr>
-            <w:cnfStyle w:val="001000000000" w:firstRow="0" w:lastRow="0" w:firstColumn="1" w:lastColumn="0" w:oddVBand="0" w:evenVBand="0" w:oddHBand="0" w:evenHBand="0" w:firstRowFirstColumn="0" w:firstRowLastColumn="0" w:lastRowFirstColumn="0" w:lastRowLastColumn="0"/>
-            <w:tcW w:w="4675" w:type="dxa"/>
-          </w:tcPr>
-          <w:p>
-            <w:pPr>
-              <w:ind w:right="657"/>
-              <w:rPr>
-                <w:rFonts w:ascii="Open Sans" w:hAnsi="Open Sans" w:cs="Open Sans"/>
-                <w:b w:val="0"/>
-              </w:rPr>
-            </w:pPr>
-            <w:r>
-              <w:rPr>
-                <w:rFonts w:ascii="Open Sans" w:hAnsi="Open Sans" w:cs="Open Sans"/>
-                <w:b w:val="0"/>
-              </w:rPr>
-              <w:t>Rule 4</w:t>
-            </w:r>
-          </w:p>
-        </w:tc>
-        <w:tc>
-          <w:tcPr>
-            <w:tcW w:w="1350" w:type="dxa"/>
-          </w:tcPr>
-          <w:p>
-            <w:pPr>
-              <w:ind w:left="0"/>
-              <w:jc w:val="center"/>
-              <w:cnfStyle w:val="000000000000" w:firstRow="0" w:lastRow="0" w:firstColumn="0" w:lastColumn="0" w:oddVBand="0" w:evenVBand="0" w:oddHBand="0" w:evenHBand="0" w:firstRowFirstColumn="0" w:firstRowLastColumn="0" w:lastRowFirstColumn="0" w:lastRowLastColumn="0"/>
-              <w:rPr>
-                <w:rFonts w:ascii="Open Sans" w:hAnsi="Open Sans" w:cs="Open Sans"/>
-              </w:rPr>
-            </w:pPr>
-            <w:r>
-              <w:rPr>
-                <w:rFonts w:ascii="Open Sans" w:hAnsi="Open Sans" w:cs="Open Sans"/>
-              </w:rPr>
-              <w:t>0</w:t>
-            </w:r>
-          </w:p>
-        </w:tc>
-        <w:tc>
-          <w:tcPr>
-            <w:tcW w:w="1530" w:type="dxa"/>
-          </w:tcPr>
-          <w:p>
-            <w:pPr>
-              <w:ind w:left="66" w:right="72" w:hanging="6"/>
-              <w:jc w:val="center"/>
-              <w:cnfStyle w:val="000000000000" w:firstRow="0" w:lastRow="0" w:firstColumn="0" w:lastColumn="0" w:oddVBand="0" w:evenVBand="0" w:oddHBand="0" w:evenHBand="0" w:firstRowFirstColumn="0" w:firstRowLastColumn="0" w:lastRowFirstColumn="0" w:lastRowLastColumn="0"/>
-              <w:rPr>
-                <w:rFonts w:ascii="Open Sans" w:hAnsi="Open Sans" w:cs="Open Sans"/>
-              </w:rPr>
-            </w:pPr>
-            <w:r>
-              <w:rPr>
-                <w:rFonts w:ascii="Open Sans" w:hAnsi="Open Sans" w:cs="Open Sans"/>
-              </w:rPr>
-              <w:t>0</w:t>
-            </w:r>
-          </w:p>
-        </w:tc>
-        <w:tc>
-          <w:tcPr>
-            <w:tcW w:w="1445" w:type="dxa"/>
-          </w:tcPr>
-          <w:p>
-            <w:pPr>
-              <w:ind w:left="0"/>
-              <w:jc w:val="center"/>
-              <w:cnfStyle w:val="000000000000" w:firstRow="0" w:lastRow="0" w:firstColumn="0" w:lastColumn="0" w:oddVBand="0" w:evenVBand="0" w:oddHBand="0" w:evenHBand="0" w:firstRowFirstColumn="0" w:firstRowLastColumn="0" w:lastRowFirstColumn="0" w:lastRowLastColumn="0"/>
-              <w:rPr>
-                <w:rFonts w:ascii="Open Sans" w:hAnsi="Open Sans" w:cs="Open Sans"/>
-              </w:rPr>
-            </w:pPr>
-            <w:r>
-              <w:rPr>
-                <w:rFonts w:ascii="Open Sans" w:hAnsi="Open Sans" w:cs="Open Sans"/>
-              </w:rPr>
-              <w:t>0</w:t>
-            </w:r>
-          </w:p>
-        </w:tc>
-      </w:tr>
-      <w:tr>
-        <w:trPr>
-          <w:trHeight w:val="360"/>
-        </w:trPr>
-        <w:tc>
-          <w:tcPr>
-            <w:cnfStyle w:val="001000000000" w:firstRow="0" w:lastRow="0" w:firstColumn="1" w:lastColumn="0" w:oddVBand="0" w:evenVBand="0" w:oddHBand="0" w:evenHBand="0" w:firstRowFirstColumn="0" w:firstRowLastColumn="0" w:lastRowFirstColumn="0" w:lastRowLastColumn="0"/>
-            <w:tcW w:w="4675" w:type="dxa"/>
-          </w:tcPr>
-          <w:p>
-            <w:pPr>
-              <w:ind w:right="657"/>
-              <w:rPr>
-                <w:rFonts w:ascii="Open Sans" w:hAnsi="Open Sans" w:cs="Open Sans"/>
-                <w:b w:val="0"/>
-              </w:rPr>
-            </w:pPr>
-            <w:r>
-              <w:rPr>
-                <w:rFonts w:ascii="Open Sans" w:hAnsi="Open Sans" w:cs="Open Sans"/>
-                <w:b w:val="0"/>
-              </w:rPr>
-              <w:t>Rule 5</w:t>
-            </w:r>
-          </w:p>
-        </w:tc>
-        <w:tc>
-          <w:tcPr>
-            <w:tcW w:w="1350" w:type="dxa"/>
-          </w:tcPr>
-          <w:p>
-            <w:pPr>
-              <w:ind w:left="0"/>
-              <w:jc w:val="center"/>
-              <w:cnfStyle w:val="000000000000" w:firstRow="0" w:lastRow="0" w:firstColumn="0" w:lastColumn="0" w:oddVBand="0" w:evenVBand="0" w:oddHBand="0" w:evenHBand="0" w:firstRowFirstColumn="0" w:firstRowLastColumn="0" w:lastRowFirstColumn="0" w:lastRowLastColumn="0"/>
-              <w:rPr>
-                <w:rFonts w:ascii="Open Sans" w:hAnsi="Open Sans" w:cs="Open Sans"/>
-              </w:rPr>
-            </w:pPr>
-            <w:r>
-              <w:rPr>
-                <w:rFonts w:ascii="Open Sans" w:hAnsi="Open Sans" w:cs="Open Sans"/>
-              </w:rPr>
-              <w:t>0</w:t>
-            </w:r>
-          </w:p>
-        </w:tc>
-        <w:tc>
-          <w:tcPr>
-            <w:tcW w:w="1530" w:type="dxa"/>
-          </w:tcPr>
-          <w:p>
-            <w:pPr>
-              <w:ind w:left="66" w:right="72" w:hanging="6"/>
-              <w:jc w:val="center"/>
-              <w:cnfStyle w:val="000000000000" w:firstRow="0" w:lastRow="0" w:firstColumn="0" w:lastColumn="0" w:oddVBand="0" w:evenVBand="0" w:oddHBand="0" w:evenHBand="0" w:firstRowFirstColumn="0" w:firstRowLastColumn="0" w:lastRowFirstColumn="0" w:lastRowLastColumn="0"/>
-              <w:rPr>
-                <w:rFonts w:ascii="Open Sans" w:hAnsi="Open Sans" w:cs="Open Sans"/>
-              </w:rPr>
-            </w:pPr>
-            <w:r>
-              <w:rPr>
-                <w:rFonts w:ascii="Open Sans" w:hAnsi="Open Sans" w:cs="Open Sans"/>
-              </w:rPr>
-              <w:t>0</w:t>
-            </w:r>
-          </w:p>
-        </w:tc>
-        <w:tc>
-          <w:tcPr>
-            <w:tcW w:w="1445" w:type="dxa"/>
-          </w:tcPr>
-          <w:p>
-            <w:pPr>
-              <w:ind w:left="0"/>
-              <w:jc w:val="center"/>
-              <w:cnfStyle w:val="000000000000" w:firstRow="0" w:lastRow="0" w:firstColumn="0" w:lastColumn="0" w:oddVBand="0" w:evenVBand="0" w:oddHBand="0" w:evenHBand="0" w:firstRowFirstColumn="0" w:firstRowLastColumn="0" w:lastRowFirstColumn="0" w:lastRowLastColumn="0"/>
-              <w:rPr>
-                <w:rFonts w:ascii="Open Sans" w:hAnsi="Open Sans" w:cs="Open Sans"/>
-              </w:rPr>
-            </w:pPr>
-            <w:r>
-              <w:rPr>
-                <w:rFonts w:ascii="Open Sans" w:hAnsi="Open Sans" w:cs="Open Sans"/>
-              </w:rPr>
-              <w:t>0</w:t>
-            </w:r>
-          </w:p>
-        </w:tc>
-      </w:tr>
-      <w:tr>
-        <w:trPr>
-          <w:trHeight w:val="360"/>
-        </w:trPr>
-        <w:tc>
-          <w:tcPr>
-            <w:cnfStyle w:val="001000000000" w:firstRow="0" w:lastRow="0" w:firstColumn="1" w:lastColumn="0" w:oddVBand="0" w:evenVBand="0" w:oddHBand="0" w:evenHBand="0" w:firstRowFirstColumn="0" w:firstRowLastColumn="0" w:lastRowFirstColumn="0" w:lastRowLastColumn="0"/>
-            <w:tcW w:w="4675" w:type="dxa"/>
-          </w:tcPr>
-          <w:p>
-            <w:pPr>
-              <w:ind w:right="657"/>
-              <w:rPr>
-                <w:rFonts w:ascii="Open Sans" w:hAnsi="Open Sans" w:cs="Open Sans"/>
-                <w:b w:val="0"/>
-              </w:rPr>
-            </w:pPr>
-            <w:r>
-              <w:rPr>
-                <w:rFonts w:ascii="Open Sans" w:hAnsi="Open Sans" w:cs="Open Sans"/>
-                <w:b w:val="0"/>
-              </w:rPr>
-              <w:t>Rule 6</w:t>
-            </w:r>
-          </w:p>
-        </w:tc>
-        <w:tc>
-          <w:tcPr>
-            <w:tcW w:w="1350" w:type="dxa"/>
-          </w:tcPr>
-          <w:p>
-            <w:pPr>
-              <w:ind w:left="0"/>
-              <w:jc w:val="center"/>
-              <w:cnfStyle w:val="000000000000" w:firstRow="0" w:lastRow="0" w:firstColumn="0" w:lastColumn="0" w:oddVBand="0" w:evenVBand="0" w:oddHBand="0" w:evenHBand="0" w:firstRowFirstColumn="0" w:firstRowLastColumn="0" w:lastRowFirstColumn="0" w:lastRowLastColumn="0"/>
-              <w:rPr>
-                <w:rFonts w:ascii="Open Sans" w:hAnsi="Open Sans" w:cs="Open Sans"/>
-              </w:rPr>
-            </w:pPr>
-            <w:r>
-              <w:rPr>
-                <w:rFonts w:ascii="Open Sans" w:hAnsi="Open Sans" w:cs="Open Sans"/>
-              </w:rPr>
-              <w:t>0</w:t>
-            </w:r>
-          </w:p>
-        </w:tc>
-        <w:tc>
-          <w:tcPr>
-            <w:tcW w:w="1530" w:type="dxa"/>
-          </w:tcPr>
-          <w:p>
-            <w:pPr>
-              <w:ind w:left="66" w:right="72" w:hanging="6"/>
-              <w:jc w:val="center"/>
-              <w:cnfStyle w:val="000000000000" w:firstRow="0" w:lastRow="0" w:firstColumn="0" w:lastColumn="0" w:oddVBand="0" w:evenVBand="0" w:oddHBand="0" w:evenHBand="0" w:firstRowFirstColumn="0" w:firstRowLastColumn="0" w:lastRowFirstColumn="0" w:lastRowLastColumn="0"/>
-              <w:rPr>
-                <w:rFonts w:ascii="Open Sans" w:hAnsi="Open Sans" w:cs="Open Sans"/>
-              </w:rPr>
-            </w:pPr>
-            <w:r>
-              <w:rPr>
-                <w:rFonts w:ascii="Open Sans" w:hAnsi="Open Sans" w:cs="Open Sans"/>
-              </w:rPr>
-              <w:t>0</w:t>
-            </w:r>
-          </w:p>
-        </w:tc>
-        <w:tc>
-          <w:tcPr>
-            <w:tcW w:w="1445" w:type="dxa"/>
-          </w:tcPr>
-          <w:p>
-            <w:pPr>
-              <w:ind w:left="0"/>
-              <w:jc w:val="center"/>
-              <w:cnfStyle w:val="000000000000" w:firstRow="0" w:lastRow="0" w:firstColumn="0" w:lastColumn="0" w:oddVBand="0" w:evenVBand="0" w:oddHBand="0" w:evenHBand="0" w:firstRowFirstColumn="0" w:firstRowLastColumn="0" w:lastRowFirstColumn="0" w:lastRowLastColumn="0"/>
-              <w:rPr>
-                <w:rFonts w:ascii="Open Sans" w:hAnsi="Open Sans" w:cs="Open Sans"/>
-              </w:rPr>
-            </w:pPr>
-            <w:r>
-              <w:rPr>
-                <w:rFonts w:ascii="Open Sans" w:hAnsi="Open Sans" w:cs="Open Sans"/>
-              </w:rPr>
-              <w:t>0</w:t>
-            </w:r>
-          </w:p>
-        </w:tc>
-      </w:tr>
-      <w:tr>
-        <w:trPr>
-          <w:trHeight w:val="360"/>
-        </w:trPr>
-        <w:tc>
-          <w:tcPr>
-            <w:cnfStyle w:val="001000000000" w:firstRow="0" w:lastRow="0" w:firstColumn="1" w:lastColumn="0" w:oddVBand="0" w:evenVBand="0" w:oddHBand="0" w:evenHBand="0" w:firstRowFirstColumn="0" w:firstRowLastColumn="0" w:lastRowFirstColumn="0" w:lastRowLastColumn="0"/>
-            <w:tcW w:w="4675" w:type="dxa"/>
-          </w:tcPr>
-          <w:p>
-            <w:pPr>
-              <w:ind w:right="657"/>
-              <w:rPr>
-                <w:rFonts w:ascii="Open Sans" w:hAnsi="Open Sans" w:cs="Open Sans"/>
-                <w:b w:val="0"/>
-              </w:rPr>
-            </w:pPr>
-            <w:r>
-              <w:rPr>
-                <w:rFonts w:ascii="Open Sans" w:hAnsi="Open Sans" w:cs="Open Sans"/>
-                <w:b w:val="0"/>
-              </w:rPr>
-              <w:t>Rule 7</w:t>
-            </w:r>
-          </w:p>
-        </w:tc>
-        <w:tc>
-          <w:tcPr>
-            <w:tcW w:w="1350" w:type="dxa"/>
-          </w:tcPr>
-          <w:p>
-            <w:pPr>
-              <w:ind w:left="0"/>
-              <w:jc w:val="center"/>
-              <w:cnfStyle w:val="000000000000" w:firstRow="0" w:lastRow="0" w:firstColumn="0" w:lastColumn="0" w:oddVBand="0" w:evenVBand="0" w:oddHBand="0" w:evenHBand="0" w:firstRowFirstColumn="0" w:firstRowLastColumn="0" w:lastRowFirstColumn="0" w:lastRowLastColumn="0"/>
-              <w:rPr>
-                <w:rFonts w:ascii="Open Sans" w:hAnsi="Open Sans" w:cs="Open Sans"/>
-              </w:rPr>
-            </w:pPr>
-            <w:r>
-              <w:rPr>
-                <w:rFonts w:ascii="Open Sans" w:hAnsi="Open Sans" w:cs="Open Sans"/>
-              </w:rPr>
-              <w:t>0</w:t>
-            </w:r>
-          </w:p>
-        </w:tc>
-        <w:tc>
-          <w:tcPr>
-            <w:tcW w:w="1530" w:type="dxa"/>
-          </w:tcPr>
-          <w:p>
-            <w:pPr>
-              <w:ind w:left="66" w:right="72" w:hanging="6"/>
-              <w:jc w:val="center"/>
-              <w:cnfStyle w:val="000000000000" w:firstRow="0" w:lastRow="0" w:firstColumn="0" w:lastColumn="0" w:oddVBand="0" w:evenVBand="0" w:oddHBand="0" w:evenHBand="0" w:firstRowFirstColumn="0" w:firstRowLastColumn="0" w:lastRowFirstColumn="0" w:lastRowLastColumn="0"/>
-              <w:rPr>
-                <w:rFonts w:ascii="Open Sans" w:hAnsi="Open Sans" w:cs="Open Sans"/>
-              </w:rPr>
-            </w:pPr>
-            <w:r>
-              <w:rPr>
-                <w:rFonts w:ascii="Open Sans" w:hAnsi="Open Sans" w:cs="Open Sans"/>
-              </w:rPr>
-              <w:t>0</w:t>
-            </w:r>
-          </w:p>
-        </w:tc>
-        <w:tc>
-          <w:tcPr>
-            <w:tcW w:w="1445" w:type="dxa"/>
-          </w:tcPr>
-          <w:p>
-            <w:pPr>
-              <w:ind w:left="0"/>
-              <w:jc w:val="center"/>
-              <w:cnfStyle w:val="000000000000" w:firstRow="0" w:lastRow="0" w:firstColumn="0" w:lastColumn="0" w:oddVBand="0" w:evenVBand="0" w:oddHBand="0" w:evenHBand="0" w:firstRowFirstColumn="0" w:firstRowLastColumn="0" w:lastRowFirstColumn="0" w:lastRowLastColumn="0"/>
-              <w:rPr>
-                <w:rFonts w:ascii="Open Sans" w:hAnsi="Open Sans" w:cs="Open Sans"/>
-              </w:rPr>
-            </w:pPr>
-            <w:r>
-              <w:rPr>
-                <w:rFonts w:ascii="Open Sans" w:hAnsi="Open Sans" w:cs="Open Sans"/>
-              </w:rPr>
-              <w:t>0</w:t>
-            </w:r>
-          </w:p>
-        </w:tc>
-      </w:tr>
-      <w:tr>
-        <w:trPr>
-          <w:trHeight w:val="360"/>
-        </w:trPr>
-        <w:tc>
-          <w:tcPr>
-            <w:cnfStyle w:val="001000000000" w:firstRow="0" w:lastRow="0" w:firstColumn="1" w:lastColumn="0" w:oddVBand="0" w:evenVBand="0" w:oddHBand="0" w:evenHBand="0" w:firstRowFirstColumn="0" w:firstRowLastColumn="0" w:lastRowFirstColumn="0" w:lastRowLastColumn="0"/>
-            <w:tcW w:w="4675" w:type="dxa"/>
-          </w:tcPr>
-          <w:p>
-            <w:pPr>
-              <w:ind w:right="657"/>
-              <w:rPr>
-                <w:rFonts w:ascii="Open Sans" w:hAnsi="Open Sans" w:cs="Open Sans"/>
-                <w:b w:val="0"/>
-              </w:rPr>
-            </w:pPr>
-            <w:r>
-              <w:rPr>
-                <w:rFonts w:ascii="Open Sans" w:hAnsi="Open Sans" w:cs="Open Sans"/>
-                <w:b w:val="0"/>
-              </w:rPr>
-              <w:t>Rule 8</w:t>
-            </w:r>
-          </w:p>
-        </w:tc>
-        <w:tc>
-          <w:tcPr>
-            <w:tcW w:w="1350" w:type="dxa"/>
-          </w:tcPr>
-          <w:p>
-            <w:pPr>
-              <w:ind w:left="0"/>
-              <w:jc w:val="center"/>
-              <w:cnfStyle w:val="000000000000" w:firstRow="0" w:lastRow="0" w:firstColumn="0" w:lastColumn="0" w:oddVBand="0" w:evenVBand="0" w:oddHBand="0" w:evenHBand="0" w:firstRowFirstColumn="0" w:firstRowLastColumn="0" w:lastRowFirstColumn="0" w:lastRowLastColumn="0"/>
-              <w:rPr>
-                <w:rFonts w:ascii="Open Sans" w:hAnsi="Open Sans" w:cs="Open Sans"/>
-              </w:rPr>
-            </w:pPr>
-            <w:r>
-              <w:rPr>
-                <w:rFonts w:ascii="Open Sans" w:hAnsi="Open Sans" w:cs="Open Sans"/>
-              </w:rPr>
-              <w:t>0</w:t>
-            </w:r>
-          </w:p>
-        </w:tc>
-        <w:tc>
-          <w:tcPr>
-            <w:tcW w:w="1530" w:type="dxa"/>
-          </w:tcPr>
-          <w:p>
-            <w:pPr>
-              <w:ind w:left="66" w:right="72" w:hanging="6"/>
-              <w:jc w:val="center"/>
-              <w:cnfStyle w:val="000000000000" w:firstRow="0" w:lastRow="0" w:firstColumn="0" w:lastColumn="0" w:oddVBand="0" w:evenVBand="0" w:oddHBand="0" w:evenHBand="0" w:firstRowFirstColumn="0" w:firstRowLastColumn="0" w:lastRowFirstColumn="0" w:lastRowLastColumn="0"/>
-              <w:rPr>
-                <w:rFonts w:ascii="Open Sans" w:hAnsi="Open Sans" w:cs="Open Sans"/>
-              </w:rPr>
-            </w:pPr>
-            <w:r>
-              <w:rPr>
-                <w:rFonts w:ascii="Open Sans" w:hAnsi="Open Sans" w:cs="Open Sans"/>
-              </w:rPr>
-              <w:t>0</w:t>
-            </w:r>
-          </w:p>
-        </w:tc>
-        <w:tc>
-          <w:tcPr>
-            <w:tcW w:w="1445" w:type="dxa"/>
-          </w:tcPr>
-          <w:p>
-            <w:pPr>
-              <w:ind w:left="0"/>
-              <w:jc w:val="center"/>
-              <w:cnfStyle w:val="000000000000" w:firstRow="0" w:lastRow="0" w:firstColumn="0" w:lastColumn="0" w:oddVBand="0" w:evenVBand="0" w:oddHBand="0" w:evenHBand="0" w:firstRowFirstColumn="0" w:firstRowLastColumn="0" w:lastRowFirstColumn="0" w:lastRowLastColumn="0"/>
-              <w:rPr>
-                <w:rFonts w:ascii="Open Sans" w:hAnsi="Open Sans" w:cs="Open Sans"/>
-              </w:rPr>
-            </w:pPr>
-            <w:r>
-              <w:rPr>
-                <w:rFonts w:ascii="Open Sans" w:hAnsi="Open Sans" w:cs="Open Sans"/>
-              </w:rPr>
-              <w:t>0</w:t>
-            </w:r>
-          </w:p>
-        </w:tc>
-      </w:tr>
-    </w:tbl>
-    <w:p>
-      <w:pPr>
-        <w:tabs>
-          <w:tab w:val="left" w:pos="2847"/>
-        </w:tabs>
-        <w:ind w:right="657"/>
-        <w:rPr>
-          <w:rFonts w:eastAsia="Calibri"/>
-          <w:lang w:eastAsia="en-US"/>
-        </w:rPr>
-      </w:pPr>
-    </w:p>
-    <w:p>
-      <w:pPr>
-        <w:tabs>
-          <w:tab w:val="left" w:pos="2847"/>
-        </w:tabs>
-        <w:ind w:left="0" w:right="657"/>
-        <w:rPr>
-          <w:rFonts w:eastAsia="Calibri"/>
-          <w:lang w:eastAsia="en-US"/>
-        </w:rPr>
-      </w:pPr>
-    </w:p>
-    <w:p>
-      <w:pPr>
-        <w:tabs>
-          <w:tab w:val="left" w:pos="2847"/>
-        </w:tabs>
-        <w:ind w:right="657"/>
-        <w:rPr>
-          <w:rFonts w:eastAsia="Calibri"/>
-          <w:lang w:eastAsia="en-US"/>
-        </w:rPr>
-      </w:pPr>
-    </w:p>
-    <w:p>
-      <w:pPr>
-        <w:spacing w:after="0" w:line="240" w:lineRule="auto"/>
-        <w:ind w:left="0"/>
-        <w:jc w:val="left"/>
-        <w:rPr>
-          <w:rFonts w:eastAsia="Calibri"/>
-          <w:lang w:eastAsia="en-US"/>
-        </w:rPr>
-      </w:pPr>
-    </w:p>
-    <w:p>
-      <w:pPr>
-        <w:spacing w:after="0" w:line="240" w:lineRule="auto"/>
-        <w:ind w:left="0"/>
-        <w:jc w:val="left"/>
-        <w:rPr>
-          <w:rFonts w:eastAsia="Calibri"/>
-          <w:lang w:eastAsia="en-US"/>
-        </w:rPr>
-      </w:pPr>
-    </w:p>
-    <w:p>
-      <w:pPr>
-        <w:spacing w:after="0" w:line="240" w:lineRule="auto"/>
-        <w:ind w:left="0"/>
-        <w:jc w:val="left"/>
-        <w:rPr>
-          <w:rFonts w:eastAsia="Calibri"/>
-          <w:lang w:eastAsia="en-US"/>
-        </w:rPr>
-      </w:pPr>
-    </w:p>
-    <w:p>
-      <w:pPr>
-        <w:spacing w:after="0" w:line="240" w:lineRule="auto"/>
-        <w:ind w:left="0"/>
-        <w:jc w:val="left"/>
-        <w:rPr>
-          <w:rFonts w:eastAsia="Calibri"/>
-          <w:lang w:eastAsia="en-US"/>
-        </w:rPr>
-      </w:pPr>
-    </w:p>
-    <w:p>
-      <w:pPr>
-        <w:spacing w:after="0" w:line="240" w:lineRule="auto"/>
-        <w:ind w:left="0"/>
-        <w:jc w:val="left"/>
-        <w:rPr>
-          <w:rFonts w:eastAsia="Calibri"/>
-          <w:lang w:eastAsia="en-US"/>
-        </w:rPr>
-      </w:pPr>
-    </w:p>
-    <w:p>
-      <w:pPr>
-        <w:spacing w:after="0" w:line="240" w:lineRule="auto"/>
-        <w:ind w:left="0"/>
-        <w:jc w:val="left"/>
-        <w:rPr>
-          <w:rFonts w:eastAsia="Calibri"/>
-          <w:lang w:eastAsia="en-US"/>
-        </w:rPr>
-      </w:pPr>
-    </w:p>
-    <w:p>
-      <w:pPr>
-        <w:spacing w:after="0" w:line="240" w:lineRule="auto"/>
-        <w:ind w:left="0"/>
-        <w:jc w:val="left"/>
-        <w:rPr>
-          <w:rFonts w:eastAsia="Calibri"/>
-          <w:lang w:eastAsia="en-US"/>
-        </w:rPr>
-      </w:pPr>
-    </w:p>
-    <w:p>
-      <w:pPr>
-        <w:spacing w:after="0" w:line="240" w:lineRule="auto"/>
-        <w:ind w:left="0"/>
-        <w:jc w:val="left"/>
-        <w:rPr>
-          <w:rFonts w:eastAsia="Calibri"/>
-          <w:lang w:eastAsia="en-US"/>
-        </w:rPr>
-      </w:pPr>
-    </w:p>
-    <w:p>
-      <w:pPr>
-        <w:spacing w:after="0" w:line="240" w:lineRule="auto"/>
-        <w:ind w:left="0"/>
-        <w:jc w:val="left"/>
-        <w:rPr>
-          <w:rFonts w:eastAsia="Calibri"/>
-          <w:lang w:eastAsia="en-US"/>
-        </w:rPr>
-      </w:pPr>
-    </w:p>
-    <w:p>
-      <w:pPr>
-        <w:spacing w:after="0" w:line="240" w:lineRule="auto"/>
-        <w:ind w:left="0"/>
-        <w:jc w:val="left"/>
-        <w:rPr>
-          <w:rFonts w:eastAsia="Calibri"/>
-          <w:lang w:eastAsia="en-US"/>
-        </w:rPr>
-      </w:pPr>
-    </w:p>
-    <w:p>
-      <w:pPr>
-        <w:spacing w:after="0" w:line="240" w:lineRule="auto"/>
-        <w:ind w:left="0"/>
-        <w:jc w:val="left"/>
-        <w:rPr>
-          <w:rFonts w:eastAsia="Calibri"/>
-          <w:lang w:eastAsia="en-US"/>
-        </w:rPr>
-      </w:pPr>
-    </w:p>
-    <w:p>
-      <w:pPr>
-        <w:pStyle w:val="BodyContent"/>
-        <w:ind w:right="657"/>
-        <w:rPr>
-          <w:rFonts w:eastAsia="Calibri"/>
-        </w:rPr>
-      </w:pPr>
-    </w:p>
-    <w:p>
-      <w:pPr>
-        <w:pStyle w:val="BodyContent"/>
-        <w:ind w:right="657"/>
-        <w:rPr>
-          <w:rFonts w:ascii="Verdana" w:hAnsi="Verdana"/>
-          <w:i/>
-          <w:sz w:val="14"/>
-          <w:lang w:val="fr-FR"/>
-        </w:rPr>
-      </w:pPr>
-      <w:r>
-        <w:rPr>
-          <w:rFonts w:ascii="Verdana" w:hAnsi="Verdana"/>
-          <w:i/>
-          <w:sz w:val="14"/>
-          <w:lang w:val="fr-FR"/>
-        </w:rPr>
-        <w:t>Table 3: PCI-DSS-V3</w:t>
-      </w:r>
-      <w:r>
-        <w:rPr>
-          <w:rFonts w:ascii="Verdana" w:hAnsi="Verdana"/>
-          <w:i/>
-          <w:sz w:val="14"/>
-          <w:lang w:val="fr-FR"/>
-        </w:rPr>
-        <w:t>.</w:t>
-      </w:r>
-      <w:r>
-        <w:rPr>
-          <w:rFonts w:ascii="Verdana" w:hAnsi="Verdana"/>
-          <w:i/>
-          <w:sz w:val="14"/>
-          <w:lang w:val="fr-FR"/>
-        </w:rPr>
-        <w:t>1-Req-11</w:t>
-      </w:r>
-      <w:r>
-        <w:rPr>
-          <w:rFonts w:asciiTheme="minorHAnsi" w:hAnsiTheme="minorHAnsi" w:cstheme="minorHAnsi"/>
-          <w:sz w:val="20"/>
-          <w:szCs w:val="20"/>
-          <w:lang w:val="fr-FR"/>
-        </w:rPr>
-        <w:t xml:space="preserve"> </w:t>
-      </w:r>
-      <w:r>
-        <w:rPr>
-          <w:rFonts w:ascii="Verdana" w:hAnsi="Verdana"/>
-          <w:i/>
-          <w:sz w:val="14"/>
-          <w:lang w:val="fr-FR"/>
-        </w:rPr>
-        <w:t>violations</w:t>
-      </w:r>
-    </w:p>
-    <w:p>
-      <w:pPr>
-        <w:pStyle w:val="Heading2"/>
-        <w:spacing w:after="0"/>
-        <w:ind w:left="540" w:right="657" w:hanging="540"/>
-        <w:rPr>
-          <w:rFonts w:eastAsia="Calibri"/>
-        </w:rPr>
-      </w:pPr>
-      <w:bookmarkStart w:id="19" w:name="_Toc9864093"/>
-      <w:r>
-        <w:rPr>
-          <w:rFonts w:eastAsia="Calibri"/>
-          <w:lang w:val="en-US"/>
-        </w:rPr>
-        <w:t>PCI DSS – Requirement 12</w:t>
-      </w:r>
-      <w:bookmarkEnd w:id="19"/>
-    </w:p>
-    <w:p>
-      <w:pPr>
-        <w:pStyle w:val="BodyContent"/>
-        <w:ind w:right="657"/>
-        <w:rPr>
-          <w:rFonts w:asciiTheme="minorHAnsi" w:hAnsiTheme="minorHAnsi" w:cstheme="minorHAnsi"/>
-          <w:sz w:val="20"/>
-          <w:szCs w:val="20"/>
-        </w:rPr>
-      </w:pPr>
-      <w:r>
-        <w:rPr>
-          <w:rFonts w:asciiTheme="minorHAnsi" w:hAnsiTheme="minorHAnsi" w:cstheme="minorHAnsi"/>
-          <w:sz w:val="20"/>
-          <w:szCs w:val="20"/>
-        </w:rPr>
-        <w:t>List of PCI DSS V3</w:t>
-      </w:r>
-      <w:r>
-        <w:rPr>
-          <w:rFonts w:asciiTheme="minorHAnsi" w:hAnsiTheme="minorHAnsi" w:cstheme="minorHAnsi"/>
-          <w:sz w:val="20"/>
-          <w:szCs w:val="20"/>
-        </w:rPr>
-        <w:t>.</w:t>
-      </w:r>
-      <w:r>
-        <w:rPr>
-          <w:rFonts w:asciiTheme="minorHAnsi" w:hAnsiTheme="minorHAnsi" w:cstheme="minorHAnsi"/>
-          <w:sz w:val="20"/>
-          <w:szCs w:val="20"/>
-        </w:rPr>
-        <w:t xml:space="preserve">1 Requirement 12 </w:t>
-      </w:r>
-      <w:r>
-        <w:rPr>
-          <w:rFonts w:asciiTheme="minorHAnsi" w:hAnsiTheme="minorHAnsi" w:cstheme="minorHAnsi"/>
-          <w:sz w:val="20"/>
-          <w:szCs w:val="20"/>
-        </w:rPr>
-        <w:t>had any findings in this application</w:t>
-      </w:r>
-      <w:r>
-        <w:rPr>
-          <w:rFonts w:asciiTheme="minorHAnsi" w:hAnsiTheme="minorHAnsi" w:cstheme="minorHAnsi"/>
-          <w:sz w:val="20"/>
-          <w:szCs w:val="20"/>
-        </w:rPr>
-        <w:t>.</w:t>
-      </w:r>
-    </w:p>
-    <w:tbl>
-      <w:tblPr>
-        <w:tblStyle w:val="GridTable1Light-Accent1"/>
-        <w:tblpPr w:leftFromText="180" w:rightFromText="180" w:vertAnchor="text" w:tblpY="-5"/>
-        <w:tblW w:w="9000" w:type="dxa"/>
-        <w:tblLayout w:type="fixed"/>
-        <w:tblLook w:val="04A0" w:firstRow="1" w:lastRow="0" w:firstColumn="1" w:lastColumn="0" w:noHBand="0" w:noVBand="1"/>
-        <w:tblDescription w:val="TABLE;RULES_LIST_STATISTICS_RATIO;METRICS=PCI-DSS-V3.1-Req-12"/>
-      </w:tblPr>
-      <w:tblGrid>
-        <w:gridCol w:w="4675"/>
-        <w:gridCol w:w="1350"/>
-        <w:gridCol w:w="1530"/>
-        <w:gridCol w:w="1445"/>
-      </w:tblGrid>
-      <w:tr>
-        <w:trPr>
-          <w:cnfStyle w:val="100000000000" w:firstRow="1" w:lastRow="0" w:firstColumn="0" w:lastColumn="0" w:oddVBand="0" w:evenVBand="0" w:oddHBand="0" w:evenHBand="0" w:firstRowFirstColumn="0" w:firstRowLastColumn="0" w:lastRowFirstColumn="0" w:lastRowLastColumn="0"/>
-          <w:trHeight w:val="585"/>
-        </w:trPr>
-        <w:tc>
-          <w:tcPr>
-            <w:cnfStyle w:val="001000000000" w:firstRow="0" w:lastRow="0" w:firstColumn="1" w:lastColumn="0" w:oddVBand="0" w:evenVBand="0" w:oddHBand="0" w:evenHBand="0" w:firstRowFirstColumn="0" w:firstRowLastColumn="0" w:lastRowFirstColumn="0" w:lastRowLastColumn="0"/>
-            <w:tcW w:w="4675" w:type="dxa"/>
-            <w:shd w:val="clear" w:color="auto" w:fill="DBE5F1" w:themeFill="accent1" w:themeFillTint="33"/>
-            <w:vAlign w:val="center"/>
-          </w:tcPr>
-          <w:p>
-            <w:pPr>
-              <w:ind w:left="330" w:right="657"/>
-              <w:jc w:val="left"/>
-              <w:rPr>
-                <w:rFonts w:ascii="Open Sans" w:hAnsi="Open Sans" w:cs="Open Sans"/>
-              </w:rPr>
-            </w:pPr>
-            <w:r>
-              <w:rPr>
-                <w:rFonts w:ascii="Open Sans" w:hAnsi="Open Sans" w:cs="Open Sans"/>
-              </w:rPr>
-              <w:t>Rules</w:t>
-            </w:r>
-          </w:p>
-        </w:tc>
-        <w:tc>
-          <w:tcPr>
-            <w:tcW w:w="1350" w:type="dxa"/>
-            <w:shd w:val="clear" w:color="auto" w:fill="DBE5F1" w:themeFill="accent1" w:themeFillTint="33"/>
-            <w:vAlign w:val="center"/>
-          </w:tcPr>
-          <w:p>
-            <w:pPr>
-              <w:ind w:left="72"/>
-              <w:jc w:val="center"/>
-              <w:cnfStyle w:val="100000000000" w:firstRow="1" w:lastRow="0" w:firstColumn="0" w:lastColumn="0" w:oddVBand="0" w:evenVBand="0" w:oddHBand="0" w:evenHBand="0" w:firstRowFirstColumn="0" w:firstRowLastColumn="0" w:lastRowFirstColumn="0" w:lastRowLastColumn="0"/>
-              <w:rPr>
-                <w:rFonts w:ascii="Open Sans" w:hAnsi="Open Sans" w:cs="Open Sans"/>
-                <w:b w:val="0"/>
-              </w:rPr>
-            </w:pPr>
-            <w:r>
-              <w:rPr>
-                <w:rFonts w:ascii="Open Sans" w:hAnsi="Open Sans" w:cs="Open Sans"/>
-                <w:b w:val="0"/>
-              </w:rPr>
-              <w:t>Total Violations</w:t>
-            </w:r>
-          </w:p>
-        </w:tc>
-        <w:tc>
-          <w:tcPr>
-            <w:tcW w:w="1530" w:type="dxa"/>
-            <w:shd w:val="clear" w:color="auto" w:fill="DBE5F1" w:themeFill="accent1" w:themeFillTint="33"/>
-            <w:vAlign w:val="center"/>
-          </w:tcPr>
-          <w:p>
-            <w:pPr>
-              <w:ind w:left="66" w:right="72"/>
-              <w:jc w:val="center"/>
-              <w:cnfStyle w:val="100000000000" w:firstRow="1" w:lastRow="0" w:firstColumn="0" w:lastColumn="0" w:oddVBand="0" w:evenVBand="0" w:oddHBand="0" w:evenHBand="0" w:firstRowFirstColumn="0" w:firstRowLastColumn="0" w:lastRowFirstColumn="0" w:lastRowLastColumn="0"/>
-              <w:rPr>
-                <w:rFonts w:ascii="Open Sans" w:hAnsi="Open Sans" w:cs="Open Sans"/>
-                <w:b w:val="0"/>
-              </w:rPr>
-            </w:pPr>
-            <w:r>
-              <w:rPr>
-                <w:rFonts w:ascii="Open Sans" w:hAnsi="Open Sans" w:cs="Open Sans"/>
-                <w:b w:val="0"/>
-              </w:rPr>
-              <w:t>Added Violations</w:t>
-            </w:r>
-          </w:p>
-        </w:tc>
-        <w:tc>
-          <w:tcPr>
-            <w:tcW w:w="1445" w:type="dxa"/>
-            <w:shd w:val="clear" w:color="auto" w:fill="DBE5F1" w:themeFill="accent1" w:themeFillTint="33"/>
-            <w:vAlign w:val="center"/>
-          </w:tcPr>
-          <w:p>
-            <w:pPr>
-              <w:ind w:left="-18" w:right="-18"/>
-              <w:jc w:val="center"/>
-              <w:cnfStyle w:val="100000000000" w:firstRow="1" w:lastRow="0" w:firstColumn="0" w:lastColumn="0" w:oddVBand="0" w:evenVBand="0" w:oddHBand="0" w:evenHBand="0" w:firstRowFirstColumn="0" w:firstRowLastColumn="0" w:lastRowFirstColumn="0" w:lastRowLastColumn="0"/>
-              <w:rPr>
-                <w:rFonts w:ascii="Open Sans" w:hAnsi="Open Sans" w:cs="Open Sans"/>
-                <w:b w:val="0"/>
-              </w:rPr>
-            </w:pPr>
-            <w:r>
-              <w:rPr>
-                <w:rFonts w:ascii="Open Sans" w:hAnsi="Open Sans" w:cs="Open Sans"/>
-                <w:b w:val="0"/>
-              </w:rPr>
-              <w:t>Removed Violations</w:t>
-            </w:r>
-          </w:p>
-        </w:tc>
-      </w:tr>
-      <w:tr>
-        <w:trPr>
-          <w:trHeight w:val="360"/>
-        </w:trPr>
-        <w:tc>
-          <w:tcPr>
-            <w:cnfStyle w:val="001000000000" w:firstRow="0" w:lastRow="0" w:firstColumn="1" w:lastColumn="0" w:oddVBand="0" w:evenVBand="0" w:oddHBand="0" w:evenHBand="0" w:firstRowFirstColumn="0" w:firstRowLastColumn="0" w:lastRowFirstColumn="0" w:lastRowLastColumn="0"/>
-            <w:tcW w:w="4675" w:type="dxa"/>
-          </w:tcPr>
-          <w:p>
-            <w:pPr>
-              <w:ind w:right="657"/>
-              <w:rPr>
-                <w:rFonts w:ascii="Open Sans" w:hAnsi="Open Sans" w:cs="Open Sans"/>
-                <w:b w:val="0"/>
-              </w:rPr>
-            </w:pPr>
-            <w:r>
-              <w:rPr>
-                <w:rFonts w:ascii="Open Sans" w:hAnsi="Open Sans" w:cs="Open Sans"/>
-                <w:b w:val="0"/>
-              </w:rPr>
-              <w:t>Rule 1</w:t>
-            </w:r>
-          </w:p>
-        </w:tc>
-        <w:tc>
-          <w:tcPr>
-            <w:tcW w:w="1350" w:type="dxa"/>
-          </w:tcPr>
-          <w:p>
-            <w:pPr>
-              <w:ind w:left="0"/>
-              <w:jc w:val="center"/>
-              <w:cnfStyle w:val="000000000000" w:firstRow="0" w:lastRow="0" w:firstColumn="0" w:lastColumn="0" w:oddVBand="0" w:evenVBand="0" w:oddHBand="0" w:evenHBand="0" w:firstRowFirstColumn="0" w:firstRowLastColumn="0" w:lastRowFirstColumn="0" w:lastRowLastColumn="0"/>
-              <w:rPr>
-                <w:rFonts w:ascii="Open Sans" w:hAnsi="Open Sans" w:cs="Open Sans"/>
-              </w:rPr>
-            </w:pPr>
-            <w:r>
-              <w:rPr>
-                <w:rFonts w:ascii="Open Sans" w:hAnsi="Open Sans" w:cs="Open Sans"/>
-              </w:rPr>
-              <w:t>0</w:t>
-            </w:r>
-          </w:p>
-        </w:tc>
-        <w:tc>
-          <w:tcPr>
-            <w:tcW w:w="1530" w:type="dxa"/>
-          </w:tcPr>
-          <w:p>
-            <w:pPr>
-              <w:ind w:left="66" w:right="72" w:hanging="6"/>
-              <w:jc w:val="center"/>
-              <w:cnfStyle w:val="000000000000" w:firstRow="0" w:lastRow="0" w:firstColumn="0" w:lastColumn="0" w:oddVBand="0" w:evenVBand="0" w:oddHBand="0" w:evenHBand="0" w:firstRowFirstColumn="0" w:firstRowLastColumn="0" w:lastRowFirstColumn="0" w:lastRowLastColumn="0"/>
-              <w:rPr>
-                <w:rFonts w:ascii="Open Sans" w:hAnsi="Open Sans" w:cs="Open Sans"/>
-              </w:rPr>
-            </w:pPr>
-            <w:r>
-              <w:rPr>
-                <w:rFonts w:ascii="Open Sans" w:hAnsi="Open Sans" w:cs="Open Sans"/>
-              </w:rPr>
-              <w:t>0</w:t>
-            </w:r>
-          </w:p>
-        </w:tc>
-        <w:tc>
-          <w:tcPr>
-            <w:tcW w:w="1445" w:type="dxa"/>
-          </w:tcPr>
-          <w:p>
-            <w:pPr>
-              <w:ind w:left="0"/>
-              <w:jc w:val="center"/>
-              <w:cnfStyle w:val="000000000000" w:firstRow="0" w:lastRow="0" w:firstColumn="0" w:lastColumn="0" w:oddVBand="0" w:evenVBand="0" w:oddHBand="0" w:evenHBand="0" w:firstRowFirstColumn="0" w:firstRowLastColumn="0" w:lastRowFirstColumn="0" w:lastRowLastColumn="0"/>
-              <w:rPr>
-                <w:rFonts w:ascii="Open Sans" w:hAnsi="Open Sans" w:cs="Open Sans"/>
-              </w:rPr>
-            </w:pPr>
-            <w:r>
-              <w:rPr>
-                <w:rFonts w:ascii="Open Sans" w:hAnsi="Open Sans" w:cs="Open Sans"/>
-              </w:rPr>
-              <w:t>0</w:t>
-            </w:r>
-          </w:p>
-        </w:tc>
-      </w:tr>
-      <w:tr>
-        <w:trPr>
-          <w:trHeight w:val="360"/>
-        </w:trPr>
-        <w:tc>
-          <w:tcPr>
-            <w:cnfStyle w:val="001000000000" w:firstRow="0" w:lastRow="0" w:firstColumn="1" w:lastColumn="0" w:oddVBand="0" w:evenVBand="0" w:oddHBand="0" w:evenHBand="0" w:firstRowFirstColumn="0" w:firstRowLastColumn="0" w:lastRowFirstColumn="0" w:lastRowLastColumn="0"/>
-            <w:tcW w:w="4675" w:type="dxa"/>
-          </w:tcPr>
-          <w:p>
-            <w:pPr>
-              <w:ind w:right="657"/>
-              <w:rPr>
-                <w:rFonts w:ascii="Open Sans" w:hAnsi="Open Sans" w:cs="Open Sans"/>
-                <w:b w:val="0"/>
-              </w:rPr>
-            </w:pPr>
-            <w:r>
-              <w:rPr>
-                <w:rFonts w:ascii="Open Sans" w:hAnsi="Open Sans" w:cs="Open Sans"/>
-                <w:b w:val="0"/>
-              </w:rPr>
-              <w:t>Rule 2</w:t>
-            </w:r>
-          </w:p>
-        </w:tc>
-        <w:tc>
-          <w:tcPr>
-            <w:tcW w:w="1350" w:type="dxa"/>
-          </w:tcPr>
-          <w:p>
-            <w:pPr>
-              <w:ind w:left="0"/>
-              <w:jc w:val="center"/>
-              <w:cnfStyle w:val="000000000000" w:firstRow="0" w:lastRow="0" w:firstColumn="0" w:lastColumn="0" w:oddVBand="0" w:evenVBand="0" w:oddHBand="0" w:evenHBand="0" w:firstRowFirstColumn="0" w:firstRowLastColumn="0" w:lastRowFirstColumn="0" w:lastRowLastColumn="0"/>
-              <w:rPr>
-                <w:rFonts w:ascii="Open Sans" w:hAnsi="Open Sans" w:cs="Open Sans"/>
-              </w:rPr>
-            </w:pPr>
-            <w:r>
-              <w:rPr>
-                <w:rFonts w:ascii="Open Sans" w:hAnsi="Open Sans" w:cs="Open Sans"/>
-              </w:rPr>
-              <w:t>0</w:t>
-            </w:r>
-          </w:p>
-        </w:tc>
-        <w:tc>
-          <w:tcPr>
-            <w:tcW w:w="1530" w:type="dxa"/>
-          </w:tcPr>
-          <w:p>
-            <w:pPr>
-              <w:ind w:left="66" w:right="72" w:hanging="6"/>
-              <w:jc w:val="center"/>
-              <w:cnfStyle w:val="000000000000" w:firstRow="0" w:lastRow="0" w:firstColumn="0" w:lastColumn="0" w:oddVBand="0" w:evenVBand="0" w:oddHBand="0" w:evenHBand="0" w:firstRowFirstColumn="0" w:firstRowLastColumn="0" w:lastRowFirstColumn="0" w:lastRowLastColumn="0"/>
-              <w:rPr>
-                <w:rFonts w:ascii="Open Sans" w:hAnsi="Open Sans" w:cs="Open Sans"/>
-              </w:rPr>
-            </w:pPr>
-            <w:r>
-              <w:rPr>
-                <w:rFonts w:ascii="Open Sans" w:hAnsi="Open Sans" w:cs="Open Sans"/>
-              </w:rPr>
-              <w:t>0</w:t>
-            </w:r>
-          </w:p>
-        </w:tc>
-        <w:tc>
-          <w:tcPr>
-            <w:tcW w:w="1445" w:type="dxa"/>
-          </w:tcPr>
-          <w:p>
-            <w:pPr>
-              <w:ind w:left="0"/>
-              <w:jc w:val="center"/>
-              <w:cnfStyle w:val="000000000000" w:firstRow="0" w:lastRow="0" w:firstColumn="0" w:lastColumn="0" w:oddVBand="0" w:evenVBand="0" w:oddHBand="0" w:evenHBand="0" w:firstRowFirstColumn="0" w:firstRowLastColumn="0" w:lastRowFirstColumn="0" w:lastRowLastColumn="0"/>
-              <w:rPr>
-                <w:rFonts w:ascii="Open Sans" w:hAnsi="Open Sans" w:cs="Open Sans"/>
-              </w:rPr>
-            </w:pPr>
-            <w:r>
-              <w:rPr>
-                <w:rFonts w:ascii="Open Sans" w:hAnsi="Open Sans" w:cs="Open Sans"/>
-              </w:rPr>
-              <w:t>0</w:t>
-            </w:r>
-          </w:p>
-        </w:tc>
-      </w:tr>
-      <w:tr>
-        <w:trPr>
-          <w:trHeight w:val="360"/>
-        </w:trPr>
-        <w:tc>
-          <w:tcPr>
-            <w:cnfStyle w:val="001000000000" w:firstRow="0" w:lastRow="0" w:firstColumn="1" w:lastColumn="0" w:oddVBand="0" w:evenVBand="0" w:oddHBand="0" w:evenHBand="0" w:firstRowFirstColumn="0" w:firstRowLastColumn="0" w:lastRowFirstColumn="0" w:lastRowLastColumn="0"/>
-            <w:tcW w:w="4675" w:type="dxa"/>
-          </w:tcPr>
-          <w:p>
-            <w:pPr>
-              <w:ind w:right="657"/>
-              <w:rPr>
-                <w:rFonts w:ascii="Open Sans" w:hAnsi="Open Sans" w:cs="Open Sans"/>
-                <w:b w:val="0"/>
-              </w:rPr>
-            </w:pPr>
-            <w:r>
-              <w:rPr>
-                <w:rFonts w:ascii="Open Sans" w:hAnsi="Open Sans" w:cs="Open Sans"/>
-                <w:b w:val="0"/>
-              </w:rPr>
-              <w:t>Rule 3</w:t>
-            </w:r>
-          </w:p>
-        </w:tc>
-        <w:tc>
-          <w:tcPr>
-            <w:tcW w:w="1350" w:type="dxa"/>
-          </w:tcPr>
-          <w:p>
-            <w:pPr>
-              <w:ind w:left="0"/>
-              <w:jc w:val="center"/>
-              <w:cnfStyle w:val="000000000000" w:firstRow="0" w:lastRow="0" w:firstColumn="0" w:lastColumn="0" w:oddVBand="0" w:evenVBand="0" w:oddHBand="0" w:evenHBand="0" w:firstRowFirstColumn="0" w:firstRowLastColumn="0" w:lastRowFirstColumn="0" w:lastRowLastColumn="0"/>
-              <w:rPr>
-                <w:rFonts w:ascii="Open Sans" w:hAnsi="Open Sans" w:cs="Open Sans"/>
-              </w:rPr>
-            </w:pPr>
-            <w:r>
-              <w:rPr>
-                <w:rFonts w:ascii="Open Sans" w:hAnsi="Open Sans" w:cs="Open Sans"/>
-              </w:rPr>
-              <w:t>0</w:t>
-            </w:r>
-          </w:p>
-        </w:tc>
-        <w:tc>
-          <w:tcPr>
-            <w:tcW w:w="1530" w:type="dxa"/>
-          </w:tcPr>
-          <w:p>
-            <w:pPr>
-              <w:ind w:left="66" w:right="72" w:hanging="6"/>
-              <w:jc w:val="center"/>
-              <w:cnfStyle w:val="000000000000" w:firstRow="0" w:lastRow="0" w:firstColumn="0" w:lastColumn="0" w:oddVBand="0" w:evenVBand="0" w:oddHBand="0" w:evenHBand="0" w:firstRowFirstColumn="0" w:firstRowLastColumn="0" w:lastRowFirstColumn="0" w:lastRowLastColumn="0"/>
-              <w:rPr>
-                <w:rFonts w:ascii="Open Sans" w:hAnsi="Open Sans" w:cs="Open Sans"/>
-              </w:rPr>
-            </w:pPr>
-            <w:r>
-              <w:rPr>
-                <w:rFonts w:ascii="Open Sans" w:hAnsi="Open Sans" w:cs="Open Sans"/>
-              </w:rPr>
-              <w:t>0</w:t>
-            </w:r>
-          </w:p>
-        </w:tc>
-        <w:tc>
-          <w:tcPr>
-            <w:tcW w:w="1445" w:type="dxa"/>
-          </w:tcPr>
-          <w:p>
-            <w:pPr>
-              <w:ind w:left="0"/>
-              <w:jc w:val="center"/>
-              <w:cnfStyle w:val="000000000000" w:firstRow="0" w:lastRow="0" w:firstColumn="0" w:lastColumn="0" w:oddVBand="0" w:evenVBand="0" w:oddHBand="0" w:evenHBand="0" w:firstRowFirstColumn="0" w:firstRowLastColumn="0" w:lastRowFirstColumn="0" w:lastRowLastColumn="0"/>
-              <w:rPr>
-                <w:rFonts w:ascii="Open Sans" w:hAnsi="Open Sans" w:cs="Open Sans"/>
-              </w:rPr>
-            </w:pPr>
-            <w:r>
-              <w:rPr>
-                <w:rFonts w:ascii="Open Sans" w:hAnsi="Open Sans" w:cs="Open Sans"/>
-              </w:rPr>
-              <w:t>0</w:t>
-            </w:r>
-          </w:p>
-        </w:tc>
-      </w:tr>
-      <w:tr>
-        <w:trPr>
-          <w:trHeight w:val="360"/>
-        </w:trPr>
-        <w:tc>
-          <w:tcPr>
-            <w:cnfStyle w:val="001000000000" w:firstRow="0" w:lastRow="0" w:firstColumn="1" w:lastColumn="0" w:oddVBand="0" w:evenVBand="0" w:oddHBand="0" w:evenHBand="0" w:firstRowFirstColumn="0" w:firstRowLastColumn="0" w:lastRowFirstColumn="0" w:lastRowLastColumn="0"/>
-            <w:tcW w:w="4675" w:type="dxa"/>
-          </w:tcPr>
-          <w:p>
-            <w:pPr>
-              <w:ind w:right="657"/>
-              <w:rPr>
-                <w:rFonts w:ascii="Open Sans" w:hAnsi="Open Sans" w:cs="Open Sans"/>
-                <w:b w:val="0"/>
-              </w:rPr>
-            </w:pPr>
-            <w:r>
-              <w:rPr>
-                <w:rFonts w:ascii="Open Sans" w:hAnsi="Open Sans" w:cs="Open Sans"/>
-                <w:b w:val="0"/>
-              </w:rPr>
-              <w:t>Rule 4</w:t>
-            </w:r>
-          </w:p>
-        </w:tc>
-        <w:tc>
-          <w:tcPr>
-            <w:tcW w:w="1350" w:type="dxa"/>
-          </w:tcPr>
-          <w:p>
-            <w:pPr>
-              <w:ind w:left="0"/>
-              <w:jc w:val="center"/>
-              <w:cnfStyle w:val="000000000000" w:firstRow="0" w:lastRow="0" w:firstColumn="0" w:lastColumn="0" w:oddVBand="0" w:evenVBand="0" w:oddHBand="0" w:evenHBand="0" w:firstRowFirstColumn="0" w:firstRowLastColumn="0" w:lastRowFirstColumn="0" w:lastRowLastColumn="0"/>
-              <w:rPr>
-                <w:rFonts w:ascii="Open Sans" w:hAnsi="Open Sans" w:cs="Open Sans"/>
-              </w:rPr>
-            </w:pPr>
-            <w:r>
-              <w:rPr>
-                <w:rFonts w:ascii="Open Sans" w:hAnsi="Open Sans" w:cs="Open Sans"/>
-              </w:rPr>
-              <w:t>0</w:t>
-            </w:r>
-          </w:p>
-        </w:tc>
-        <w:tc>
-          <w:tcPr>
-            <w:tcW w:w="1530" w:type="dxa"/>
-          </w:tcPr>
-          <w:p>
-            <w:pPr>
-              <w:ind w:left="66" w:right="72" w:hanging="6"/>
-              <w:jc w:val="center"/>
-              <w:cnfStyle w:val="000000000000" w:firstRow="0" w:lastRow="0" w:firstColumn="0" w:lastColumn="0" w:oddVBand="0" w:evenVBand="0" w:oddHBand="0" w:evenHBand="0" w:firstRowFirstColumn="0" w:firstRowLastColumn="0" w:lastRowFirstColumn="0" w:lastRowLastColumn="0"/>
-              <w:rPr>
-                <w:rFonts w:ascii="Open Sans" w:hAnsi="Open Sans" w:cs="Open Sans"/>
-              </w:rPr>
-            </w:pPr>
-            <w:r>
-              <w:rPr>
-                <w:rFonts w:ascii="Open Sans" w:hAnsi="Open Sans" w:cs="Open Sans"/>
-              </w:rPr>
-              <w:t>0</w:t>
-            </w:r>
-          </w:p>
-        </w:tc>
-        <w:tc>
-          <w:tcPr>
-            <w:tcW w:w="1445" w:type="dxa"/>
-          </w:tcPr>
-          <w:p>
-            <w:pPr>
-              <w:ind w:left="0"/>
-              <w:jc w:val="center"/>
-              <w:cnfStyle w:val="000000000000" w:firstRow="0" w:lastRow="0" w:firstColumn="0" w:lastColumn="0" w:oddVBand="0" w:evenVBand="0" w:oddHBand="0" w:evenHBand="0" w:firstRowFirstColumn="0" w:firstRowLastColumn="0" w:lastRowFirstColumn="0" w:lastRowLastColumn="0"/>
-              <w:rPr>
-                <w:rFonts w:ascii="Open Sans" w:hAnsi="Open Sans" w:cs="Open Sans"/>
-              </w:rPr>
-            </w:pPr>
-            <w:r>
-              <w:rPr>
-                <w:rFonts w:ascii="Open Sans" w:hAnsi="Open Sans" w:cs="Open Sans"/>
-              </w:rPr>
-              <w:t>0</w:t>
-            </w:r>
-          </w:p>
-        </w:tc>
-      </w:tr>
-      <w:tr>
-        <w:trPr>
-          <w:trHeight w:val="360"/>
-        </w:trPr>
-        <w:tc>
-          <w:tcPr>
-            <w:cnfStyle w:val="001000000000" w:firstRow="0" w:lastRow="0" w:firstColumn="1" w:lastColumn="0" w:oddVBand="0" w:evenVBand="0" w:oddHBand="0" w:evenHBand="0" w:firstRowFirstColumn="0" w:firstRowLastColumn="0" w:lastRowFirstColumn="0" w:lastRowLastColumn="0"/>
-            <w:tcW w:w="4675" w:type="dxa"/>
-          </w:tcPr>
-          <w:p>
-            <w:pPr>
-              <w:ind w:right="657"/>
-              <w:rPr>
-                <w:rFonts w:ascii="Open Sans" w:hAnsi="Open Sans" w:cs="Open Sans"/>
-                <w:b w:val="0"/>
-              </w:rPr>
-            </w:pPr>
-            <w:r>
-              <w:rPr>
-                <w:rFonts w:ascii="Open Sans" w:hAnsi="Open Sans" w:cs="Open Sans"/>
-                <w:b w:val="0"/>
-              </w:rPr>
-              <w:t>Rule 5</w:t>
-            </w:r>
-          </w:p>
-        </w:tc>
-        <w:tc>
-          <w:tcPr>
-            <w:tcW w:w="1350" w:type="dxa"/>
-          </w:tcPr>
-          <w:p>
-            <w:pPr>
-              <w:ind w:left="0"/>
-              <w:jc w:val="center"/>
-              <w:cnfStyle w:val="000000000000" w:firstRow="0" w:lastRow="0" w:firstColumn="0" w:lastColumn="0" w:oddVBand="0" w:evenVBand="0" w:oddHBand="0" w:evenHBand="0" w:firstRowFirstColumn="0" w:firstRowLastColumn="0" w:lastRowFirstColumn="0" w:lastRowLastColumn="0"/>
-              <w:rPr>
-                <w:rFonts w:ascii="Open Sans" w:hAnsi="Open Sans" w:cs="Open Sans"/>
-              </w:rPr>
-            </w:pPr>
-            <w:r>
-              <w:rPr>
-                <w:rFonts w:ascii="Open Sans" w:hAnsi="Open Sans" w:cs="Open Sans"/>
-              </w:rPr>
-              <w:t>0</w:t>
-            </w:r>
-          </w:p>
-        </w:tc>
-        <w:tc>
-          <w:tcPr>
-            <w:tcW w:w="1530" w:type="dxa"/>
-          </w:tcPr>
-          <w:p>
-            <w:pPr>
-              <w:ind w:left="66" w:right="72" w:hanging="6"/>
-              <w:jc w:val="center"/>
-              <w:cnfStyle w:val="000000000000" w:firstRow="0" w:lastRow="0" w:firstColumn="0" w:lastColumn="0" w:oddVBand="0" w:evenVBand="0" w:oddHBand="0" w:evenHBand="0" w:firstRowFirstColumn="0" w:firstRowLastColumn="0" w:lastRowFirstColumn="0" w:lastRowLastColumn="0"/>
-              <w:rPr>
-                <w:rFonts w:ascii="Open Sans" w:hAnsi="Open Sans" w:cs="Open Sans"/>
-              </w:rPr>
-            </w:pPr>
-            <w:r>
-              <w:rPr>
-                <w:rFonts w:ascii="Open Sans" w:hAnsi="Open Sans" w:cs="Open Sans"/>
-              </w:rPr>
-              <w:t>0</w:t>
-            </w:r>
-          </w:p>
-        </w:tc>
-        <w:tc>
-          <w:tcPr>
-            <w:tcW w:w="1445" w:type="dxa"/>
-          </w:tcPr>
-          <w:p>
-            <w:pPr>
-              <w:ind w:left="0"/>
-              <w:jc w:val="center"/>
-              <w:cnfStyle w:val="000000000000" w:firstRow="0" w:lastRow="0" w:firstColumn="0" w:lastColumn="0" w:oddVBand="0" w:evenVBand="0" w:oddHBand="0" w:evenHBand="0" w:firstRowFirstColumn="0" w:firstRowLastColumn="0" w:lastRowFirstColumn="0" w:lastRowLastColumn="0"/>
-              <w:rPr>
-                <w:rFonts w:ascii="Open Sans" w:hAnsi="Open Sans" w:cs="Open Sans"/>
-              </w:rPr>
-            </w:pPr>
-            <w:r>
-              <w:rPr>
-                <w:rFonts w:ascii="Open Sans" w:hAnsi="Open Sans" w:cs="Open Sans"/>
-              </w:rPr>
-              <w:t>0</w:t>
-            </w:r>
-          </w:p>
-        </w:tc>
-      </w:tr>
-      <w:tr>
-        <w:trPr>
-          <w:trHeight w:val="360"/>
-        </w:trPr>
-        <w:tc>
-          <w:tcPr>
-            <w:cnfStyle w:val="001000000000" w:firstRow="0" w:lastRow="0" w:firstColumn="1" w:lastColumn="0" w:oddVBand="0" w:evenVBand="0" w:oddHBand="0" w:evenHBand="0" w:firstRowFirstColumn="0" w:firstRowLastColumn="0" w:lastRowFirstColumn="0" w:lastRowLastColumn="0"/>
-            <w:tcW w:w="4675" w:type="dxa"/>
-          </w:tcPr>
-          <w:p>
-            <w:pPr>
-              <w:ind w:right="657"/>
-              <w:rPr>
-                <w:rFonts w:ascii="Open Sans" w:hAnsi="Open Sans" w:cs="Open Sans"/>
-                <w:b w:val="0"/>
-              </w:rPr>
-            </w:pPr>
-            <w:r>
-              <w:rPr>
-                <w:rFonts w:ascii="Open Sans" w:hAnsi="Open Sans" w:cs="Open Sans"/>
-                <w:b w:val="0"/>
-              </w:rPr>
-              <w:t>Rule 6</w:t>
-            </w:r>
-          </w:p>
-        </w:tc>
-        <w:tc>
-          <w:tcPr>
-            <w:tcW w:w="1350" w:type="dxa"/>
-          </w:tcPr>
-          <w:p>
-            <w:pPr>
-              <w:ind w:left="0"/>
-              <w:jc w:val="center"/>
-              <w:cnfStyle w:val="000000000000" w:firstRow="0" w:lastRow="0" w:firstColumn="0" w:lastColumn="0" w:oddVBand="0" w:evenVBand="0" w:oddHBand="0" w:evenHBand="0" w:firstRowFirstColumn="0" w:firstRowLastColumn="0" w:lastRowFirstColumn="0" w:lastRowLastColumn="0"/>
-              <w:rPr>
-                <w:rFonts w:ascii="Open Sans" w:hAnsi="Open Sans" w:cs="Open Sans"/>
-              </w:rPr>
-            </w:pPr>
-            <w:r>
-              <w:rPr>
-                <w:rFonts w:ascii="Open Sans" w:hAnsi="Open Sans" w:cs="Open Sans"/>
-              </w:rPr>
-              <w:t>0</w:t>
-            </w:r>
-          </w:p>
-        </w:tc>
-        <w:tc>
-          <w:tcPr>
-            <w:tcW w:w="1530" w:type="dxa"/>
-          </w:tcPr>
-          <w:p>
-            <w:pPr>
-              <w:ind w:left="66" w:right="72" w:hanging="6"/>
-              <w:jc w:val="center"/>
-              <w:cnfStyle w:val="000000000000" w:firstRow="0" w:lastRow="0" w:firstColumn="0" w:lastColumn="0" w:oddVBand="0" w:evenVBand="0" w:oddHBand="0" w:evenHBand="0" w:firstRowFirstColumn="0" w:firstRowLastColumn="0" w:lastRowFirstColumn="0" w:lastRowLastColumn="0"/>
-              <w:rPr>
-                <w:rFonts w:ascii="Open Sans" w:hAnsi="Open Sans" w:cs="Open Sans"/>
-              </w:rPr>
-            </w:pPr>
-            <w:r>
-              <w:rPr>
-                <w:rFonts w:ascii="Open Sans" w:hAnsi="Open Sans" w:cs="Open Sans"/>
-              </w:rPr>
-              <w:t>0</w:t>
-            </w:r>
-          </w:p>
-        </w:tc>
-        <w:tc>
-          <w:tcPr>
-            <w:tcW w:w="1445" w:type="dxa"/>
-          </w:tcPr>
-          <w:p>
-            <w:pPr>
-              <w:ind w:left="0"/>
-              <w:jc w:val="center"/>
-              <w:cnfStyle w:val="000000000000" w:firstRow="0" w:lastRow="0" w:firstColumn="0" w:lastColumn="0" w:oddVBand="0" w:evenVBand="0" w:oddHBand="0" w:evenHBand="0" w:firstRowFirstColumn="0" w:firstRowLastColumn="0" w:lastRowFirstColumn="0" w:lastRowLastColumn="0"/>
-              <w:rPr>
-                <w:rFonts w:ascii="Open Sans" w:hAnsi="Open Sans" w:cs="Open Sans"/>
-              </w:rPr>
-            </w:pPr>
-            <w:r>
-              <w:rPr>
-                <w:rFonts w:ascii="Open Sans" w:hAnsi="Open Sans" w:cs="Open Sans"/>
-              </w:rPr>
-              <w:t>0</w:t>
-            </w:r>
-          </w:p>
-        </w:tc>
-      </w:tr>
-      <w:tr>
-        <w:trPr>
-          <w:trHeight w:val="360"/>
-        </w:trPr>
-        <w:tc>
-          <w:tcPr>
-            <w:cnfStyle w:val="001000000000" w:firstRow="0" w:lastRow="0" w:firstColumn="1" w:lastColumn="0" w:oddVBand="0" w:evenVBand="0" w:oddHBand="0" w:evenHBand="0" w:firstRowFirstColumn="0" w:firstRowLastColumn="0" w:lastRowFirstColumn="0" w:lastRowLastColumn="0"/>
-            <w:tcW w:w="4675" w:type="dxa"/>
-          </w:tcPr>
-          <w:p>
-            <w:pPr>
-              <w:ind w:right="657"/>
-              <w:rPr>
-                <w:rFonts w:ascii="Open Sans" w:hAnsi="Open Sans" w:cs="Open Sans"/>
-                <w:b w:val="0"/>
-              </w:rPr>
-            </w:pPr>
-            <w:r>
-              <w:rPr>
-                <w:rFonts w:ascii="Open Sans" w:hAnsi="Open Sans" w:cs="Open Sans"/>
-                <w:b w:val="0"/>
-              </w:rPr>
-              <w:t>Rule 7</w:t>
-            </w:r>
-          </w:p>
-        </w:tc>
-        <w:tc>
-          <w:tcPr>
-            <w:tcW w:w="1350" w:type="dxa"/>
-          </w:tcPr>
-          <w:p>
-            <w:pPr>
-              <w:ind w:left="0"/>
-              <w:jc w:val="center"/>
-              <w:cnfStyle w:val="000000000000" w:firstRow="0" w:lastRow="0" w:firstColumn="0" w:lastColumn="0" w:oddVBand="0" w:evenVBand="0" w:oddHBand="0" w:evenHBand="0" w:firstRowFirstColumn="0" w:firstRowLastColumn="0" w:lastRowFirstColumn="0" w:lastRowLastColumn="0"/>
-              <w:rPr>
-                <w:rFonts w:ascii="Open Sans" w:hAnsi="Open Sans" w:cs="Open Sans"/>
-              </w:rPr>
-            </w:pPr>
-            <w:r>
-              <w:rPr>
-                <w:rFonts w:ascii="Open Sans" w:hAnsi="Open Sans" w:cs="Open Sans"/>
-              </w:rPr>
-              <w:t>0</w:t>
-            </w:r>
-          </w:p>
-        </w:tc>
-        <w:tc>
-          <w:tcPr>
-            <w:tcW w:w="1530" w:type="dxa"/>
-          </w:tcPr>
-          <w:p>
-            <w:pPr>
-              <w:ind w:left="66" w:right="72" w:hanging="6"/>
-              <w:jc w:val="center"/>
-              <w:cnfStyle w:val="000000000000" w:firstRow="0" w:lastRow="0" w:firstColumn="0" w:lastColumn="0" w:oddVBand="0" w:evenVBand="0" w:oddHBand="0" w:evenHBand="0" w:firstRowFirstColumn="0" w:firstRowLastColumn="0" w:lastRowFirstColumn="0" w:lastRowLastColumn="0"/>
-              <w:rPr>
-                <w:rFonts w:ascii="Open Sans" w:hAnsi="Open Sans" w:cs="Open Sans"/>
-              </w:rPr>
-            </w:pPr>
-            <w:r>
-              <w:rPr>
-                <w:rFonts w:ascii="Open Sans" w:hAnsi="Open Sans" w:cs="Open Sans"/>
-              </w:rPr>
-              <w:t>0</w:t>
-            </w:r>
-          </w:p>
-        </w:tc>
-        <w:tc>
-          <w:tcPr>
-            <w:tcW w:w="1445" w:type="dxa"/>
-          </w:tcPr>
-          <w:p>
-            <w:pPr>
-              <w:ind w:left="0"/>
-              <w:jc w:val="center"/>
-              <w:cnfStyle w:val="000000000000" w:firstRow="0" w:lastRow="0" w:firstColumn="0" w:lastColumn="0" w:oddVBand="0" w:evenVBand="0" w:oddHBand="0" w:evenHBand="0" w:firstRowFirstColumn="0" w:firstRowLastColumn="0" w:lastRowFirstColumn="0" w:lastRowLastColumn="0"/>
-              <w:rPr>
-                <w:rFonts w:ascii="Open Sans" w:hAnsi="Open Sans" w:cs="Open Sans"/>
-              </w:rPr>
-            </w:pPr>
-            <w:r>
-              <w:rPr>
-                <w:rFonts w:ascii="Open Sans" w:hAnsi="Open Sans" w:cs="Open Sans"/>
-              </w:rPr>
-              <w:t>0</w:t>
-            </w:r>
-          </w:p>
-        </w:tc>
-      </w:tr>
-      <w:tr>
-        <w:trPr>
-          <w:trHeight w:val="360"/>
-        </w:trPr>
-        <w:tc>
-          <w:tcPr>
-            <w:cnfStyle w:val="001000000000" w:firstRow="0" w:lastRow="0" w:firstColumn="1" w:lastColumn="0" w:oddVBand="0" w:evenVBand="0" w:oddHBand="0" w:evenHBand="0" w:firstRowFirstColumn="0" w:firstRowLastColumn="0" w:lastRowFirstColumn="0" w:lastRowLastColumn="0"/>
-            <w:tcW w:w="4675" w:type="dxa"/>
-          </w:tcPr>
-          <w:p>
-            <w:pPr>
-              <w:ind w:right="657"/>
-              <w:rPr>
-                <w:rFonts w:ascii="Open Sans" w:hAnsi="Open Sans" w:cs="Open Sans"/>
-                <w:b w:val="0"/>
-              </w:rPr>
-            </w:pPr>
-            <w:r>
-              <w:rPr>
-                <w:rFonts w:ascii="Open Sans" w:hAnsi="Open Sans" w:cs="Open Sans"/>
-                <w:b w:val="0"/>
-              </w:rPr>
-              <w:t>Rule 8</w:t>
-            </w:r>
-          </w:p>
-        </w:tc>
-        <w:tc>
-          <w:tcPr>
-            <w:tcW w:w="1350" w:type="dxa"/>
-          </w:tcPr>
-          <w:p>
-            <w:pPr>
-              <w:ind w:left="0"/>
-              <w:jc w:val="center"/>
-              <w:cnfStyle w:val="000000000000" w:firstRow="0" w:lastRow="0" w:firstColumn="0" w:lastColumn="0" w:oddVBand="0" w:evenVBand="0" w:oddHBand="0" w:evenHBand="0" w:firstRowFirstColumn="0" w:firstRowLastColumn="0" w:lastRowFirstColumn="0" w:lastRowLastColumn="0"/>
-              <w:rPr>
-                <w:rFonts w:ascii="Open Sans" w:hAnsi="Open Sans" w:cs="Open Sans"/>
-              </w:rPr>
-            </w:pPr>
-            <w:r>
-              <w:rPr>
-                <w:rFonts w:ascii="Open Sans" w:hAnsi="Open Sans" w:cs="Open Sans"/>
-              </w:rPr>
-              <w:t>0</w:t>
-            </w:r>
-          </w:p>
-        </w:tc>
-        <w:tc>
-          <w:tcPr>
-            <w:tcW w:w="1530" w:type="dxa"/>
-          </w:tcPr>
-          <w:p>
-            <w:pPr>
-              <w:ind w:left="66" w:right="72" w:hanging="6"/>
-              <w:jc w:val="center"/>
-              <w:cnfStyle w:val="000000000000" w:firstRow="0" w:lastRow="0" w:firstColumn="0" w:lastColumn="0" w:oddVBand="0" w:evenVBand="0" w:oddHBand="0" w:evenHBand="0" w:firstRowFirstColumn="0" w:firstRowLastColumn="0" w:lastRowFirstColumn="0" w:lastRowLastColumn="0"/>
-              <w:rPr>
-                <w:rFonts w:ascii="Open Sans" w:hAnsi="Open Sans" w:cs="Open Sans"/>
-              </w:rPr>
-            </w:pPr>
-            <w:r>
-              <w:rPr>
-                <w:rFonts w:ascii="Open Sans" w:hAnsi="Open Sans" w:cs="Open Sans"/>
-              </w:rPr>
-              <w:t>0</w:t>
-            </w:r>
-          </w:p>
-        </w:tc>
-        <w:tc>
-          <w:tcPr>
-            <w:tcW w:w="1445" w:type="dxa"/>
-          </w:tcPr>
-          <w:p>
-            <w:pPr>
-              <w:ind w:left="0"/>
-              <w:jc w:val="center"/>
-              <w:cnfStyle w:val="000000000000" w:firstRow="0" w:lastRow="0" w:firstColumn="0" w:lastColumn="0" w:oddVBand="0" w:evenVBand="0" w:oddHBand="0" w:evenHBand="0" w:firstRowFirstColumn="0" w:firstRowLastColumn="0" w:lastRowFirstColumn="0" w:lastRowLastColumn="0"/>
-              <w:rPr>
-                <w:rFonts w:ascii="Open Sans" w:hAnsi="Open Sans" w:cs="Open Sans"/>
-              </w:rPr>
-            </w:pPr>
-            <w:r>
-              <w:rPr>
-                <w:rFonts w:ascii="Open Sans" w:hAnsi="Open Sans" w:cs="Open Sans"/>
-              </w:rPr>
-              <w:t>0</w:t>
-            </w:r>
-          </w:p>
-        </w:tc>
-      </w:tr>
-    </w:tbl>
-    <w:p>
-      <w:pPr>
-        <w:tabs>
-          <w:tab w:val="left" w:pos="2847"/>
-        </w:tabs>
-        <w:ind w:right="657"/>
-        <w:rPr>
-          <w:rFonts w:eastAsia="Calibri"/>
-          <w:lang w:eastAsia="en-US"/>
-        </w:rPr>
-      </w:pPr>
-    </w:p>
-    <w:p>
-      <w:pPr>
-        <w:tabs>
-          <w:tab w:val="left" w:pos="2847"/>
-        </w:tabs>
-        <w:ind w:left="0" w:right="657"/>
-        <w:rPr>
-          <w:rFonts w:eastAsia="Calibri"/>
-          <w:lang w:eastAsia="en-US"/>
-        </w:rPr>
-      </w:pPr>
-    </w:p>
-    <w:p>
-      <w:pPr>
-        <w:tabs>
-          <w:tab w:val="left" w:pos="2847"/>
-        </w:tabs>
-        <w:ind w:right="657"/>
-        <w:rPr>
-          <w:rFonts w:eastAsia="Calibri"/>
-          <w:lang w:eastAsia="en-US"/>
-        </w:rPr>
-      </w:pPr>
-    </w:p>
-    <w:p>
-      <w:pPr>
-        <w:spacing w:after="0" w:line="240" w:lineRule="auto"/>
-        <w:ind w:left="0"/>
-        <w:jc w:val="left"/>
-        <w:rPr>
-          <w:rFonts w:eastAsia="Calibri"/>
-          <w:lang w:eastAsia="en-US"/>
-        </w:rPr>
-      </w:pPr>
-    </w:p>
-    <w:p>
-      <w:pPr>
-        <w:spacing w:after="0" w:line="240" w:lineRule="auto"/>
-        <w:ind w:left="0"/>
-        <w:jc w:val="left"/>
-        <w:rPr>
-          <w:rFonts w:eastAsia="Calibri"/>
-          <w:lang w:eastAsia="en-US"/>
-        </w:rPr>
-      </w:pPr>
-    </w:p>
-    <w:p>
-      <w:pPr>
-        <w:spacing w:after="0" w:line="240" w:lineRule="auto"/>
-        <w:ind w:left="0"/>
-        <w:jc w:val="left"/>
-        <w:rPr>
-          <w:rFonts w:eastAsia="Calibri"/>
-          <w:lang w:eastAsia="en-US"/>
-        </w:rPr>
-      </w:pPr>
-    </w:p>
-    <w:p>
-      <w:pPr>
-        <w:spacing w:after="0" w:line="240" w:lineRule="auto"/>
-        <w:ind w:left="0"/>
-        <w:jc w:val="left"/>
-        <w:rPr>
-          <w:rFonts w:eastAsia="Calibri"/>
-          <w:lang w:eastAsia="en-US"/>
-        </w:rPr>
-      </w:pPr>
-    </w:p>
-    <w:p>
-      <w:pPr>
-        <w:spacing w:after="0" w:line="240" w:lineRule="auto"/>
-        <w:ind w:left="0"/>
-        <w:jc w:val="left"/>
-        <w:rPr>
-          <w:rFonts w:eastAsia="Calibri"/>
-          <w:lang w:eastAsia="en-US"/>
-        </w:rPr>
-      </w:pPr>
-    </w:p>
-    <w:p>
-      <w:pPr>
-        <w:spacing w:after="0" w:line="240" w:lineRule="auto"/>
-        <w:ind w:left="0"/>
-        <w:jc w:val="left"/>
-        <w:rPr>
-          <w:rFonts w:eastAsia="Calibri"/>
-          <w:lang w:eastAsia="en-US"/>
-        </w:rPr>
-      </w:pPr>
-    </w:p>
-    <w:p>
-      <w:pPr>
-        <w:spacing w:after="0" w:line="240" w:lineRule="auto"/>
-        <w:ind w:left="0"/>
-        <w:jc w:val="left"/>
-        <w:rPr>
-          <w:rFonts w:eastAsia="Calibri"/>
-          <w:lang w:eastAsia="en-US"/>
-        </w:rPr>
-      </w:pPr>
-    </w:p>
-    <w:p>
-      <w:pPr>
-        <w:spacing w:after="0" w:line="240" w:lineRule="auto"/>
-        <w:ind w:left="0"/>
-        <w:jc w:val="left"/>
-        <w:rPr>
-          <w:rFonts w:eastAsia="Calibri"/>
-          <w:lang w:eastAsia="en-US"/>
-        </w:rPr>
-      </w:pPr>
-    </w:p>
-    <w:p>
-      <w:pPr>
-        <w:spacing w:after="0" w:line="240" w:lineRule="auto"/>
-        <w:ind w:left="0"/>
-        <w:jc w:val="left"/>
-        <w:rPr>
-          <w:rFonts w:eastAsia="Calibri"/>
-          <w:lang w:eastAsia="en-US"/>
-        </w:rPr>
-      </w:pPr>
-    </w:p>
-    <w:p>
-      <w:pPr>
-        <w:spacing w:after="0" w:line="240" w:lineRule="auto"/>
-        <w:ind w:left="0"/>
-        <w:jc w:val="left"/>
-        <w:rPr>
-          <w:rFonts w:eastAsia="Calibri"/>
-          <w:lang w:eastAsia="en-US"/>
-        </w:rPr>
-      </w:pPr>
-    </w:p>
-    <w:p>
-      <w:pPr>
-        <w:spacing w:after="0" w:line="240" w:lineRule="auto"/>
-        <w:ind w:left="0"/>
-        <w:jc w:val="left"/>
-        <w:rPr>
-          <w:rFonts w:eastAsia="Calibri"/>
-          <w:lang w:eastAsia="en-US"/>
-        </w:rPr>
-      </w:pPr>
-    </w:p>
-    <w:p>
-      <w:pPr>
-        <w:pStyle w:val="BodyContent"/>
-        <w:ind w:right="657"/>
-        <w:rPr>
-          <w:rFonts w:eastAsia="Calibri"/>
-        </w:rPr>
-      </w:pPr>
-    </w:p>
-    <w:p>
-      <w:pPr>
-        <w:pStyle w:val="BodyContent"/>
-        <w:ind w:right="657"/>
-        <w:rPr>
-          <w:rFonts w:ascii="Verdana" w:hAnsi="Verdana"/>
-          <w:i/>
-          <w:sz w:val="14"/>
-          <w:lang w:val="fr-FR"/>
-        </w:rPr>
-      </w:pPr>
-      <w:r>
-        <w:rPr>
-          <w:rFonts w:ascii="Verdana" w:hAnsi="Verdana"/>
-          <w:i/>
-          <w:sz w:val="14"/>
-          <w:lang w:val="fr-FR"/>
-        </w:rPr>
-        <w:t>Table 3: PCI-DSS-V3.1-Req-12</w:t>
-      </w:r>
-      <w:r>
-        <w:rPr>
-          <w:rFonts w:asciiTheme="minorHAnsi" w:hAnsiTheme="minorHAnsi" w:cstheme="minorHAnsi"/>
-          <w:sz w:val="20"/>
-          <w:szCs w:val="20"/>
-          <w:lang w:val="fr-FR"/>
-        </w:rPr>
-        <w:t xml:space="preserve"> </w:t>
-      </w:r>
-      <w:r>
-        <w:rPr>
-          <w:rFonts w:ascii="Verdana" w:hAnsi="Verdana"/>
-          <w:i/>
-          <w:sz w:val="14"/>
-          <w:lang w:val="fr-FR"/>
-        </w:rPr>
-        <w:t>violations</w:t>
-      </w:r>
-    </w:p>
-    <w:p>
-      <w:pPr>
-        <w:spacing w:after="0" w:line="240" w:lineRule="auto"/>
-        <w:ind w:left="0"/>
-        <w:jc w:val="left"/>
-        <w:rPr>
-          <w:rFonts w:asciiTheme="minorHAnsi" w:eastAsia="Perpetua" w:hAnsiTheme="minorHAnsi" w:cstheme="minorHAnsi"/>
-          <w:color w:val="000000"/>
-          <w:sz w:val="20"/>
-          <w:lang w:val="fr-FR" w:eastAsia="en-US"/>
-        </w:rPr>
-      </w:pPr>
-    </w:p>
-    <w:p>
-      <w:pPr>
-        <w:pStyle w:val="Heading1"/>
-        <w:ind w:right="657"/>
-      </w:pPr>
-      <w:bookmarkStart w:id="20" w:name="_Toc9864094"/>
-      <w:r>
-        <w:lastRenderedPageBreak/>
-        <w:t>A</w:t>
-      </w:r>
-      <w:r>
-        <w:t>ppendix</w:t>
-      </w:r>
-      <w:bookmarkEnd w:id="20"/>
-      <w:r>
-        <w:t xml:space="preserve"> </w:t>
-      </w:r>
-    </w:p>
-    <w:p>
-      <w:pPr>
-        <w:pStyle w:val="Heading2"/>
-        <w:spacing w:after="0"/>
-        <w:ind w:left="540" w:right="657" w:hanging="540"/>
-        <w:rPr>
-          <w:lang w:val="en-US"/>
-        </w:rPr>
-      </w:pPr>
-      <w:bookmarkStart w:id="21" w:name="_Toc9864095"/>
-      <w:r>
-        <w:rPr>
-          <w:lang w:val="en-US"/>
-        </w:rPr>
-        <w:t>About CAST Software Intelligence</w:t>
-      </w:r>
-      <w:bookmarkEnd w:id="21"/>
     </w:p>
     <w:p>
       <w:pPr>
@@ -23505,14 +20098,14 @@
         <w:spacing w:after="0"/>
         <w:ind w:left="540" w:right="657" w:hanging="540"/>
       </w:pPr>
-      <w:bookmarkStart w:id="22" w:name="_Toc9864096"/>
+      <w:bookmarkStart w:id="19" w:name="_Toc9864096"/>
       <w:r>
         <w:rPr>
           <w:lang w:val="en-US"/>
         </w:rPr>
         <w:t>How CAST AIP Works</w:t>
       </w:r>
-      <w:bookmarkEnd w:id="22"/>
+      <w:bookmarkEnd w:id="19"/>
     </w:p>
     <w:p>
       <w:pPr>
@@ -31032,7 +27625,7 @@
 </file>
 
 <file path=customXml/itemProps2.xml><?xml version="1.0" encoding="utf-8"?>
-<ds:datastoreItem xmlns:ds="http://schemas.openxmlformats.org/officeDocument/2006/customXml" ds:itemID="{8A622B94-CE6A-4E69-BCA6-E465E4BF8539}">
+<ds:datastoreItem xmlns:ds="http://schemas.openxmlformats.org/officeDocument/2006/customXml" ds:itemID="{18457F1B-0FE5-4161-ACA1-0ED41B88085C}">
   <ds:schemaRefs>
     <ds:schemaRef ds:uri="http://schemas.openxmlformats.org/officeDocument/2006/bibliography"/>
   </ds:schemaRefs>

</xml_diff>

<commit_message>
REPORTGEN-556 : fix typo in report
</commit_message>
<xml_diff>
--- a/CastReporting.Reporting.Core/TemplatesFiles/PCI-DSS-V3.1-Summary Report.docx
+++ b/CastReporting.Reporting.Core/TemplatesFiles/PCI-DSS-V3.1-Summary Report.docx
@@ -7287,35 +7287,48 @@
                 <w:szCs w:val="20"/>
               </w:rPr>
             </w:pPr>
-            <w:r>
+            <w:bookmarkStart w:id="7" w:name="_GoBack"/>
+            <w:bookmarkEnd w:id="7"/>
+          </w:p>
+          <w:p>
+            <w:pPr>
+              <w:pStyle w:val="Default"/>
               <w:rPr>
                 <w:b/>
                 <w:bCs/>
                 <w:sz w:val="20"/>
                 <w:szCs w:val="20"/>
               </w:rPr>
-              <w:t>2</w:t>
-            </w:r>
-          </w:p>
-        </w:tc>
-        <w:tc>
-          <w:tcPr>
-            <w:tcW w:w="6210" w:type="dxa"/>
-          </w:tcPr>
-          <w:p>
-            <w:pPr>
-              <w:pStyle w:val="Default"/>
-              <w:rPr>
+            </w:pPr>
+            <w:r>
+              <w:rPr>
+                <w:b/>
+                <w:bCs/>
                 <w:sz w:val="20"/>
                 <w:szCs w:val="20"/>
               </w:rPr>
-            </w:pPr>
-            <w:r>
+              <w:t>2</w:t>
+            </w:r>
+          </w:p>
+        </w:tc>
+        <w:tc>
+          <w:tcPr>
+            <w:tcW w:w="6210" w:type="dxa"/>
+          </w:tcPr>
+          <w:p>
+            <w:pPr>
+              <w:pStyle w:val="Default"/>
               <w:rPr>
                 <w:sz w:val="20"/>
                 <w:szCs w:val="20"/>
               </w:rPr>
-              <w:t xml:space="preserve">Install and maintain a firewall configuration to protect cardholder data </w:t>
+            </w:pPr>
+            <w:r>
+              <w:rPr>
+                <w:sz w:val="20"/>
+                <w:szCs w:val="20"/>
+              </w:rPr>
+              <w:t>Install and maintain a firewall configuration to protect cardholder data</w:t>
             </w:r>
           </w:p>
           <w:p>
@@ -7767,13 +7780,14 @@
         <w:ind w:left="0" w:right="657"/>
         <w:rPr>
           <w:rFonts w:eastAsia="Calibri"/>
-          <w:lang w:eastAsia="en-US"/>
+          <w:lang w:val="fr-FR" w:eastAsia="en-US"/>
         </w:rPr>
       </w:pPr>
       <w:r>
         <w:rPr>
           <w:i/>
           <w:sz w:val="14"/>
+          <w:lang w:val="fr-FR"/>
         </w:rPr>
         <w:t xml:space="preserve"> </w:t>
       </w:r>
@@ -7781,13 +7795,16 @@
         <w:rPr>
           <w:i/>
           <w:sz w:val="14"/>
+          <w:lang w:val="fr-FR"/>
         </w:rPr>
         <w:t xml:space="preserve">Table </w:t>
       </w:r>
+      <w:proofErr w:type="gramStart"/>
       <w:r>
         <w:rPr>
           <w:i/>
           <w:sz w:val="14"/>
+          <w:lang w:val="fr-FR"/>
         </w:rPr>
         <w:t>2</w:t>
       </w:r>
@@ -7795,34 +7812,48 @@
         <w:rPr>
           <w:i/>
           <w:sz w:val="14"/>
-        </w:rPr>
-        <w:t xml:space="preserve">: </w:t>
-      </w:r>
+          <w:lang w:val="fr-FR"/>
+        </w:rPr>
+        <w:t>:</w:t>
+      </w:r>
+      <w:proofErr w:type="gramEnd"/>
       <w:r>
         <w:rPr>
           <w:i/>
           <w:sz w:val="14"/>
-        </w:rPr>
-        <w:t>PCI DSS</w:t>
+          <w:lang w:val="fr-FR"/>
+        </w:rPr>
+        <w:t xml:space="preserve"> </w:t>
       </w:r>
       <w:r>
         <w:rPr>
           <w:i/>
           <w:sz w:val="14"/>
-        </w:rPr>
-        <w:t xml:space="preserve"> </w:t>
+          <w:lang w:val="fr-FR"/>
+        </w:rPr>
+        <w:t>PCI DSS</w:t>
       </w:r>
       <w:r>
         <w:rPr>
           <w:i/>
           <w:sz w:val="14"/>
-        </w:rPr>
-        <w:t>Module Description</w:t>
+          <w:lang w:val="fr-FR"/>
+        </w:rPr>
+        <w:t xml:space="preserve"> </w:t>
       </w:r>
       <w:r>
         <w:rPr>
           <w:i/>
           <w:sz w:val="14"/>
+          <w:lang w:val="fr-FR"/>
+        </w:rPr>
+        <w:t>Module Description</w:t>
+      </w:r>
+      <w:r>
+        <w:rPr>
+          <w:i/>
+          <w:sz w:val="14"/>
+          <w:lang w:val="fr-FR"/>
         </w:rPr>
         <w:t xml:space="preserve"> </w:t>
       </w:r>
@@ -7906,8 +7937,18 @@
                 <w:b w:val="0"/>
                 <w:lang w:val="fr-FR"/>
               </w:rPr>
-              <w:t>Total Vulnerabilities</w:t>
-            </w:r>
+              <w:t xml:space="preserve">Total </w:t>
+            </w:r>
+            <w:proofErr w:type="spellStart"/>
+            <w:r>
+              <w:rPr>
+                <w:rFonts w:ascii="Open Sans" w:hAnsi="Open Sans" w:cs="Open Sans"/>
+                <w:b w:val="0"/>
+                <w:lang w:val="fr-FR"/>
+              </w:rPr>
+              <w:t>Vulnerabilities</w:t>
+            </w:r>
+            <w:proofErr w:type="spellEnd"/>
           </w:p>
         </w:tc>
         <w:tc>
@@ -7939,8 +7980,18 @@
                 <w:b w:val="0"/>
                 <w:lang w:val="fr-FR"/>
               </w:rPr>
-              <w:t>Added Vulnerabilities</w:t>
-            </w:r>
+              <w:t xml:space="preserve">Added </w:t>
+            </w:r>
+            <w:proofErr w:type="spellStart"/>
+            <w:r>
+              <w:rPr>
+                <w:rFonts w:ascii="Open Sans" w:hAnsi="Open Sans" w:cs="Open Sans"/>
+                <w:b w:val="0"/>
+                <w:lang w:val="fr-FR"/>
+              </w:rPr>
+              <w:t>Vulnerabilities</w:t>
+            </w:r>
+            <w:proofErr w:type="spellEnd"/>
           </w:p>
         </w:tc>
         <w:tc>
@@ -7966,14 +8017,34 @@
                 <w:lang w:val="fr-FR"/>
               </w:rPr>
             </w:pPr>
+            <w:proofErr w:type="spellStart"/>
             <w:r>
               <w:rPr>
                 <w:rFonts w:ascii="Open Sans" w:hAnsi="Open Sans" w:cs="Open Sans"/>
                 <w:b w:val="0"/>
                 <w:lang w:val="fr-FR"/>
               </w:rPr>
-              <w:t>Removed Vulnerabilities</w:t>
-            </w:r>
+              <w:t>Removed</w:t>
+            </w:r>
+            <w:proofErr w:type="spellEnd"/>
+            <w:r>
+              <w:rPr>
+                <w:rFonts w:ascii="Open Sans" w:hAnsi="Open Sans" w:cs="Open Sans"/>
+                <w:b w:val="0"/>
+                <w:lang w:val="fr-FR"/>
+              </w:rPr>
+              <w:t xml:space="preserve"> </w:t>
+            </w:r>
+            <w:proofErr w:type="spellStart"/>
+            <w:r>
+              <w:rPr>
+                <w:rFonts w:ascii="Open Sans" w:hAnsi="Open Sans" w:cs="Open Sans"/>
+                <w:b w:val="0"/>
+                <w:lang w:val="fr-FR"/>
+              </w:rPr>
+              <w:t>Vulnerabilities</w:t>
+            </w:r>
+            <w:proofErr w:type="spellEnd"/>
           </w:p>
         </w:tc>
       </w:tr>
@@ -8002,13 +8073,23 @@
                 <w:lang w:val="fr-FR"/>
               </w:rPr>
             </w:pPr>
+            <w:proofErr w:type="spellStart"/>
             <w:r>
               <w:rPr>
                 <w:rFonts w:ascii="Open Sans" w:hAnsi="Open Sans" w:cs="Open Sans"/>
                 <w:b w:val="0"/>
                 <w:lang w:val="fr-FR"/>
               </w:rPr>
-              <w:t>Requirement 1</w:t>
+              <w:t>Requirement</w:t>
+            </w:r>
+            <w:proofErr w:type="spellEnd"/>
+            <w:r>
+              <w:rPr>
+                <w:rFonts w:ascii="Open Sans" w:hAnsi="Open Sans" w:cs="Open Sans"/>
+                <w:b w:val="0"/>
+                <w:lang w:val="fr-FR"/>
+              </w:rPr>
+              <w:t xml:space="preserve"> 1</w:t>
             </w:r>
           </w:p>
         </w:tc>
@@ -8128,13 +8209,23 @@
                 <w:lang w:val="fr-FR"/>
               </w:rPr>
             </w:pPr>
+            <w:proofErr w:type="spellStart"/>
             <w:r>
               <w:rPr>
                 <w:rFonts w:ascii="Open Sans" w:hAnsi="Open Sans" w:cs="Open Sans"/>
                 <w:b w:val="0"/>
                 <w:lang w:val="fr-FR"/>
               </w:rPr>
-              <w:t>Requirement 2</w:t>
+              <w:t>Requirement</w:t>
+            </w:r>
+            <w:proofErr w:type="spellEnd"/>
+            <w:r>
+              <w:rPr>
+                <w:rFonts w:ascii="Open Sans" w:hAnsi="Open Sans" w:cs="Open Sans"/>
+                <w:b w:val="0"/>
+                <w:lang w:val="fr-FR"/>
+              </w:rPr>
+              <w:t xml:space="preserve"> 2</w:t>
             </w:r>
           </w:p>
         </w:tc>
@@ -8390,7 +8481,7 @@
           <w:rFonts w:eastAsia="Calibri"/>
         </w:rPr>
       </w:pPr>
-      <w:bookmarkStart w:id="7" w:name="_Toc11157596"/>
+      <w:bookmarkStart w:id="8" w:name="_Toc11157596"/>
       <w:r>
         <w:rPr>
           <w:rFonts w:eastAsia="Calibri"/>
@@ -8413,7 +8504,7 @@
         </w:rPr>
         <w:t>Requirement 1</w:t>
       </w:r>
-      <w:bookmarkEnd w:id="7"/>
+      <w:bookmarkEnd w:id="8"/>
     </w:p>
     <w:p>
       <w:pPr>
@@ -9443,7 +9534,7 @@
           <w:rFonts w:eastAsia="Calibri"/>
         </w:rPr>
       </w:pPr>
-      <w:bookmarkStart w:id="8" w:name="_Toc11157597"/>
+      <w:bookmarkStart w:id="9" w:name="_Toc11157597"/>
       <w:r>
         <w:rPr>
           <w:rFonts w:eastAsia="Calibri"/>
@@ -9451,7 +9542,7 @@
         </w:rPr>
         <w:t>PCI DSS – Requirement 2</w:t>
       </w:r>
-      <w:bookmarkEnd w:id="8"/>
+      <w:bookmarkEnd w:id="9"/>
     </w:p>
     <w:p>
       <w:pPr>
@@ -10470,7 +10561,7 @@
           <w:rFonts w:eastAsia="Calibri"/>
         </w:rPr>
       </w:pPr>
-      <w:bookmarkStart w:id="9" w:name="_Toc11157598"/>
+      <w:bookmarkStart w:id="10" w:name="_Toc11157598"/>
       <w:r>
         <w:rPr>
           <w:rFonts w:eastAsia="Calibri"/>
@@ -10479,7 +10570,7 @@
         <w:lastRenderedPageBreak/>
         <w:t>PCI DSS – Requirement 3</w:t>
       </w:r>
-      <w:bookmarkEnd w:id="9"/>
+      <w:bookmarkEnd w:id="10"/>
     </w:p>
     <w:p>
       <w:pPr>
@@ -11460,7 +11551,7 @@
           <w:rFonts w:eastAsia="Calibri"/>
         </w:rPr>
       </w:pPr>
-      <w:bookmarkStart w:id="10" w:name="_Toc11157599"/>
+      <w:bookmarkStart w:id="11" w:name="_Toc11157599"/>
       <w:r>
         <w:rPr>
           <w:rFonts w:eastAsia="Calibri"/>
@@ -11468,7 +11559,7 @@
         </w:rPr>
         <w:t>PCI DSS – Requirement 4</w:t>
       </w:r>
-      <w:bookmarkEnd w:id="10"/>
+      <w:bookmarkEnd w:id="11"/>
     </w:p>
     <w:p>
       <w:pPr>
@@ -12456,7 +12547,7 @@
           <w:rFonts w:eastAsia="Calibri"/>
         </w:rPr>
       </w:pPr>
-      <w:bookmarkStart w:id="11" w:name="_Toc11157600"/>
+      <w:bookmarkStart w:id="12" w:name="_Toc11157600"/>
       <w:r>
         <w:rPr>
           <w:rFonts w:eastAsia="Calibri"/>
@@ -12465,7 +12556,7 @@
         <w:lastRenderedPageBreak/>
         <w:t>PCI DSS – Requirement 5</w:t>
       </w:r>
-      <w:bookmarkEnd w:id="11"/>
+      <w:bookmarkEnd w:id="12"/>
     </w:p>
     <w:p>
       <w:pPr>
@@ -13462,7 +13553,7 @@
           <w:rFonts w:eastAsia="Calibri"/>
         </w:rPr>
       </w:pPr>
-      <w:bookmarkStart w:id="12" w:name="_Toc11157601"/>
+      <w:bookmarkStart w:id="13" w:name="_Toc11157601"/>
       <w:r>
         <w:rPr>
           <w:rFonts w:eastAsia="Calibri"/>
@@ -13470,7 +13561,7 @@
         </w:rPr>
         <w:t>PCI DSS – Requirement 6</w:t>
       </w:r>
-      <w:bookmarkEnd w:id="12"/>
+      <w:bookmarkEnd w:id="13"/>
     </w:p>
     <w:p>
       <w:pPr>
@@ -14458,7 +14549,7 @@
           <w:rFonts w:eastAsia="Calibri"/>
         </w:rPr>
       </w:pPr>
-      <w:bookmarkStart w:id="13" w:name="_Toc11157602"/>
+      <w:bookmarkStart w:id="14" w:name="_Toc11157602"/>
       <w:r>
         <w:rPr>
           <w:rFonts w:eastAsia="Calibri"/>
@@ -14467,7 +14558,7 @@
         <w:lastRenderedPageBreak/>
         <w:t>PCI DSS – Requirement 7</w:t>
       </w:r>
-      <w:bookmarkEnd w:id="13"/>
+      <w:bookmarkEnd w:id="14"/>
     </w:p>
     <w:p>
       <w:pPr>
@@ -15451,7 +15542,7 @@
           <w:rFonts w:eastAsia="Calibri"/>
         </w:rPr>
       </w:pPr>
-      <w:bookmarkStart w:id="14" w:name="_Toc11157603"/>
+      <w:bookmarkStart w:id="15" w:name="_Toc11157603"/>
       <w:r>
         <w:rPr>
           <w:rFonts w:eastAsia="Calibri"/>
@@ -15466,7 +15557,7 @@
         </w:rPr>
         <w:t>Requirement 8</w:t>
       </w:r>
-      <w:bookmarkEnd w:id="14"/>
+      <w:bookmarkEnd w:id="15"/>
     </w:p>
     <w:p>
       <w:pPr>
@@ -16497,7 +16588,7 @@
           <w:rFonts w:eastAsia="Calibri"/>
         </w:rPr>
       </w:pPr>
-      <w:bookmarkStart w:id="15" w:name="_Toc11157604"/>
+      <w:bookmarkStart w:id="16" w:name="_Toc11157604"/>
       <w:r>
         <w:rPr>
           <w:rFonts w:eastAsia="Calibri"/>
@@ -16506,7 +16597,7 @@
         <w:lastRenderedPageBreak/>
         <w:t>PCI DSS – Requirement 10</w:t>
       </w:r>
-      <w:bookmarkEnd w:id="15"/>
+      <w:bookmarkEnd w:id="16"/>
     </w:p>
     <w:p>
       <w:pPr>
@@ -17417,8 +17508,6 @@
           <w:lang w:val="fr-FR"/>
         </w:rPr>
       </w:pPr>
-      <w:bookmarkStart w:id="16" w:name="_GoBack"/>
-      <w:bookmarkEnd w:id="16"/>
       <w:r>
         <w:rPr>
           <w:rFonts w:ascii="Verdana" w:hAnsi="Verdana"/>
@@ -25085,7 +25174,7 @@
 </file>
 
 <file path=customXml/itemProps2.xml><?xml version="1.0" encoding="utf-8"?>
-<ds:datastoreItem xmlns:ds="http://schemas.openxmlformats.org/officeDocument/2006/customXml" ds:itemID="{13C46BB4-3116-4D1B-94D5-91DD4E10BC78}">
+<ds:datastoreItem xmlns:ds="http://schemas.openxmlformats.org/officeDocument/2006/customXml" ds:itemID="{365559E1-2680-49F8-8DFE-33D7E327BD6C}">
   <ds:schemaRefs>
     <ds:schemaRef ds:uri="http://schemas.openxmlformats.org/officeDocument/2006/bibliography"/>
   </ds:schemaRefs>

</xml_diff>